<commit_message>
Actualizacion de planteamiento de problema
Se relaizan los cambios sugeridos por el docente, faltan integrar el MockUp con su descripción
</commit_message>
<xml_diff>
--- a/PLANTEAMIENTO DEL PROBLEMA.docx
+++ b/PLANTEAMIENTO DEL PROBLEMA.docx
@@ -321,15 +321,7 @@
         <w:rPr>
           <w:lang w:val="es-MX"/>
         </w:rPr>
-        <w:t>Crear una base de datos que se conecte a una API y permita el tráfico de datos con la APP y permita hacer CRUD</w:t>
-      </w:r>
-      <w:bookmarkStart w:id="0" w:name="_GoBack"/>
-      <w:bookmarkEnd w:id="0"/>
-      <w:r>
-        <w:rPr>
-          <w:lang w:val="es-MX"/>
-        </w:rPr>
-        <w:t>.</w:t>
+        <w:t>Crear una base de datos que se conecte a una API y permita el tráfico de datos con la APP y permita hacer CRUD.</w:t>
       </w:r>
     </w:p>
     <w:p>
@@ -386,6 +378,15 @@
     </w:p>
     <w:p>
       <w:pPr>
+        <w:pStyle w:val="Prrafodelista"/>
+        <w:jc w:val="both"/>
+        <w:rPr>
+          <w:lang w:val="es-MX"/>
+        </w:rPr>
+      </w:pPr>
+    </w:p>
+    <w:p>
+      <w:pPr>
         <w:jc w:val="both"/>
         <w:rPr>
           <w:lang w:val="es-MX"/>
@@ -419,8 +420,2001 @@
         <w:rPr>
           <w:lang w:val="es-MX"/>
         </w:rPr>
-        <w:t xml:space="preserve">Se evaluarán los aspectos técnico operativos que se requieren para determinar la viabilidad y posteriormente la factibilidad del desarrollo del aplicativo móvil que permita la validación e interpretación de los datos capturados </w:t>
-      </w:r>
+        <w:t>Se evaluarán los aspectos técnico operativos que se requieren para determinar la viabilidad y posteriormente la factibilidad del desarrollo del aplicativo móvil que permita la validación e interpr</w:t>
+      </w:r>
+      <w:r>
+        <w:rPr>
+          <w:lang w:val="es-MX"/>
+        </w:rPr>
+        <w:t>etación de los datos capturados.</w:t>
+      </w:r>
+    </w:p>
+    <w:p>
+      <w:pPr>
+        <w:jc w:val="both"/>
+        <w:rPr>
+          <w:lang w:val="es-MX"/>
+        </w:rPr>
+      </w:pPr>
+    </w:p>
+    <w:p>
+      <w:pPr>
+        <w:pStyle w:val="Prrafodelista"/>
+        <w:numPr>
+          <w:ilvl w:val="1"/>
+          <w:numId w:val="2"/>
+        </w:numPr>
+        <w:jc w:val="both"/>
+        <w:rPr>
+          <w:b/>
+          <w:lang w:val="es-MX"/>
+        </w:rPr>
+      </w:pPr>
+      <w:r>
+        <w:rPr>
+          <w:b/>
+          <w:lang w:val="es-MX"/>
+        </w:rPr>
+        <w:t>CARACTERISTICAS DEL SOFTWARE</w:t>
+      </w:r>
+    </w:p>
+    <w:p>
+      <w:pPr>
+        <w:pStyle w:val="Prrafodelista"/>
+        <w:ind w:left="360"/>
+        <w:jc w:val="both"/>
+        <w:rPr>
+          <w:lang w:val="es-MX"/>
+        </w:rPr>
+      </w:pPr>
+      <w:r>
+        <w:rPr>
+          <w:lang w:val="es-MX"/>
+        </w:rPr>
+        <w:t>Debe ser un software que brinde una alta funcionalidad, confianza, compatibilidad y facilidad en el manejo, priorizando la interfaz de usuario acorde a la diaria exigencia del proceso, fiel a la comodidad y practicidad para quien lo usa y eficiente para quien trate los datos posteriormente.</w:t>
+      </w:r>
+    </w:p>
+    <w:p>
+      <w:pPr>
+        <w:pStyle w:val="Prrafodelista"/>
+        <w:ind w:left="360"/>
+        <w:jc w:val="both"/>
+        <w:rPr>
+          <w:lang w:val="es-MX"/>
+        </w:rPr>
+      </w:pPr>
+    </w:p>
+    <w:p>
+      <w:pPr>
+        <w:pStyle w:val="Prrafodelista"/>
+        <w:numPr>
+          <w:ilvl w:val="2"/>
+          <w:numId w:val="2"/>
+        </w:numPr>
+        <w:jc w:val="both"/>
+        <w:rPr>
+          <w:lang w:val="es-MX"/>
+        </w:rPr>
+      </w:pPr>
+      <w:r>
+        <w:rPr>
+          <w:lang w:val="es-MX"/>
+        </w:rPr>
+        <w:t xml:space="preserve">Comunicación </w:t>
+      </w:r>
+      <w:r>
+        <w:rPr>
+          <w:lang w:val="es-MX"/>
+        </w:rPr>
+        <w:t>eficiente</w:t>
+      </w:r>
+      <w:r>
+        <w:rPr>
+          <w:lang w:val="es-MX"/>
+        </w:rPr>
+        <w:t xml:space="preserve"> con </w:t>
+      </w:r>
+      <w:r>
+        <w:rPr>
+          <w:lang w:val="es-MX"/>
+        </w:rPr>
+        <w:t>la</w:t>
+      </w:r>
+      <w:r>
+        <w:rPr>
+          <w:lang w:val="es-MX"/>
+        </w:rPr>
+        <w:t xml:space="preserve"> base de datos</w:t>
+      </w:r>
+      <w:r>
+        <w:rPr>
+          <w:lang w:val="es-MX"/>
+        </w:rPr>
+        <w:t>.</w:t>
+      </w:r>
+    </w:p>
+    <w:p>
+      <w:pPr>
+        <w:pStyle w:val="Prrafodelista"/>
+        <w:numPr>
+          <w:ilvl w:val="2"/>
+          <w:numId w:val="2"/>
+        </w:numPr>
+        <w:jc w:val="both"/>
+        <w:rPr>
+          <w:lang w:val="es-MX"/>
+        </w:rPr>
+      </w:pPr>
+      <w:r>
+        <w:rPr>
+          <w:lang w:val="es-MX"/>
+        </w:rPr>
+        <w:t>Interpretación y sugerencias para el usuario cuando la calidad de datos no cumpla con los estándares de calidad.</w:t>
+      </w:r>
+    </w:p>
+    <w:p>
+      <w:pPr>
+        <w:pStyle w:val="Prrafodelista"/>
+        <w:numPr>
+          <w:ilvl w:val="2"/>
+          <w:numId w:val="2"/>
+        </w:numPr>
+        <w:jc w:val="both"/>
+        <w:rPr>
+          <w:lang w:val="es-MX"/>
+        </w:rPr>
+      </w:pPr>
+      <w:r>
+        <w:rPr>
+          <w:lang w:val="es-MX"/>
+        </w:rPr>
+        <w:t>Despliegue de registros y gráficos de tendencia de cada equipo usado</w:t>
+      </w:r>
+    </w:p>
+    <w:p>
+      <w:pPr>
+        <w:pStyle w:val="Prrafodelista"/>
+        <w:numPr>
+          <w:ilvl w:val="2"/>
+          <w:numId w:val="2"/>
+        </w:numPr>
+        <w:jc w:val="both"/>
+        <w:rPr>
+          <w:lang w:val="es-MX"/>
+        </w:rPr>
+      </w:pPr>
+      <w:r>
+        <w:rPr>
+          <w:lang w:val="es-MX"/>
+        </w:rPr>
+        <w:t>Sistema de identificación y validación de usuarios.</w:t>
+      </w:r>
+    </w:p>
+    <w:p>
+      <w:pPr>
+        <w:pStyle w:val="Prrafodelista"/>
+        <w:numPr>
+          <w:ilvl w:val="2"/>
+          <w:numId w:val="2"/>
+        </w:numPr>
+        <w:jc w:val="both"/>
+        <w:rPr>
+          <w:lang w:val="es-MX"/>
+        </w:rPr>
+      </w:pPr>
+      <w:r>
+        <w:rPr>
+          <w:lang w:val="es-MX"/>
+        </w:rPr>
+        <w:t>Debe validar todo datos de entrada, además posterior a cada registro debe entregar una interpretación de los datos y permitir los ajustes necesarios para mejorar el estado de la calibración, mitigando es sesgo estadístico.</w:t>
+      </w:r>
+    </w:p>
+    <w:p>
+      <w:pPr>
+        <w:pStyle w:val="Prrafodelista"/>
+        <w:numPr>
+          <w:ilvl w:val="2"/>
+          <w:numId w:val="2"/>
+        </w:numPr>
+        <w:jc w:val="both"/>
+        <w:rPr>
+          <w:lang w:val="es-MX"/>
+        </w:rPr>
+      </w:pPr>
+      <w:r>
+        <w:rPr>
+          <w:lang w:val="es-MX"/>
+        </w:rPr>
+        <w:t>Debe permitir al usuario comunicarse de forma rápida con los encargados de tratamiento de datos para optimizar los tiempos de ejecución de actividades en campo.</w:t>
+      </w:r>
+    </w:p>
+    <w:p>
+      <w:pPr>
+        <w:pStyle w:val="Prrafodelista"/>
+        <w:numPr>
+          <w:ilvl w:val="2"/>
+          <w:numId w:val="2"/>
+        </w:numPr>
+        <w:jc w:val="both"/>
+        <w:rPr>
+          <w:lang w:val="es-MX"/>
+        </w:rPr>
+      </w:pPr>
+      <w:r>
+        <w:rPr>
+          <w:lang w:val="es-MX"/>
+        </w:rPr>
+        <w:t>Tener en cuenta los colores adecuados para trabajo bajo el sol.</w:t>
+      </w:r>
+    </w:p>
+    <w:p>
+      <w:pPr>
+        <w:pStyle w:val="Prrafodelista"/>
+        <w:jc w:val="both"/>
+        <w:rPr>
+          <w:lang w:val="es-MX"/>
+        </w:rPr>
+      </w:pPr>
+    </w:p>
+    <w:p>
+      <w:pPr>
+        <w:pStyle w:val="Prrafodelista"/>
+        <w:numPr>
+          <w:ilvl w:val="1"/>
+          <w:numId w:val="2"/>
+        </w:numPr>
+        <w:jc w:val="both"/>
+        <w:rPr>
+          <w:b/>
+          <w:lang w:val="es-MX"/>
+        </w:rPr>
+      </w:pPr>
+      <w:r>
+        <w:rPr>
+          <w:b/>
+          <w:lang w:val="es-MX"/>
+        </w:rPr>
+        <w:t>CARACTERISTICAS DEL HARDWARE</w:t>
+      </w:r>
+    </w:p>
+    <w:p>
+      <w:pPr>
+        <w:pStyle w:val="Prrafodelista"/>
+        <w:ind w:left="360"/>
+        <w:jc w:val="both"/>
+        <w:rPr>
+          <w:lang w:val="es-MX"/>
+        </w:rPr>
+      </w:pPr>
+      <w:r>
+        <w:rPr>
+          <w:lang w:val="es-MX"/>
+        </w:rPr>
+        <w:lastRenderedPageBreak/>
+        <w:t>Computador para programar</w:t>
+      </w:r>
+    </w:p>
+    <w:p>
+      <w:pPr>
+        <w:pStyle w:val="Prrafodelista"/>
+        <w:numPr>
+          <w:ilvl w:val="2"/>
+          <w:numId w:val="2"/>
+        </w:numPr>
+        <w:jc w:val="both"/>
+      </w:pPr>
+      <w:r>
+        <w:t>Procesador Intel Core i5 (9th Gen)</w:t>
+      </w:r>
+    </w:p>
+    <w:p>
+      <w:pPr>
+        <w:pStyle w:val="Prrafodelista"/>
+        <w:numPr>
+          <w:ilvl w:val="2"/>
+          <w:numId w:val="2"/>
+        </w:numPr>
+        <w:jc w:val="both"/>
+      </w:pPr>
+      <w:r>
+        <w:t>Memoria RAM 12GB</w:t>
+      </w:r>
+    </w:p>
+    <w:p>
+      <w:pPr>
+        <w:pStyle w:val="Prrafodelista"/>
+        <w:numPr>
+          <w:ilvl w:val="2"/>
+          <w:numId w:val="2"/>
+        </w:numPr>
+        <w:jc w:val="both"/>
+      </w:pPr>
+      <w:r>
+        <w:t>Disco estado sólido 128 GB</w:t>
+      </w:r>
+    </w:p>
+    <w:p>
+      <w:pPr>
+        <w:pStyle w:val="Prrafodelista"/>
+        <w:numPr>
+          <w:ilvl w:val="2"/>
+          <w:numId w:val="2"/>
+        </w:numPr>
+        <w:jc w:val="both"/>
+      </w:pPr>
+      <w:r>
+        <w:t>Tarjeta aceleradora de gráficos 4GB</w:t>
+      </w:r>
+    </w:p>
+    <w:p>
+      <w:pPr>
+        <w:pStyle w:val="Prrafodelista"/>
+        <w:numPr>
+          <w:ilvl w:val="2"/>
+          <w:numId w:val="2"/>
+        </w:numPr>
+        <w:jc w:val="both"/>
+      </w:pPr>
+      <w:r>
+        <w:t>Dos pantallas 19”</w:t>
+      </w:r>
+    </w:p>
+    <w:p>
+      <w:pPr>
+        <w:pStyle w:val="Prrafodelista"/>
+        <w:numPr>
+          <w:ilvl w:val="2"/>
+          <w:numId w:val="2"/>
+        </w:numPr>
+        <w:jc w:val="both"/>
+        <w:rPr>
+          <w:lang w:val="en-US"/>
+        </w:rPr>
+      </w:pPr>
+      <w:r>
+        <w:t>Celular Android</w:t>
+      </w:r>
+      <w:r>
+        <w:rPr>
+          <w:lang w:val="en-US"/>
+        </w:rPr>
+        <w:t xml:space="preserve"> + </w:t>
+      </w:r>
+      <w:proofErr w:type="spellStart"/>
+      <w:r>
+        <w:rPr>
+          <w:lang w:val="en-US"/>
+        </w:rPr>
+        <w:t>Calble</w:t>
+      </w:r>
+      <w:proofErr w:type="spellEnd"/>
+      <w:r>
+        <w:rPr>
+          <w:lang w:val="en-US"/>
+        </w:rPr>
+        <w:t xml:space="preserve"> USB </w:t>
+      </w:r>
+      <w:proofErr w:type="spellStart"/>
+      <w:r>
+        <w:rPr>
+          <w:lang w:val="en-US"/>
+        </w:rPr>
+        <w:t>tipo</w:t>
+      </w:r>
+      <w:proofErr w:type="spellEnd"/>
+      <w:r>
+        <w:rPr>
+          <w:lang w:val="en-US"/>
+        </w:rPr>
+        <w:t xml:space="preserve"> C</w:t>
+      </w:r>
+    </w:p>
+    <w:p>
+      <w:pPr>
+        <w:pStyle w:val="Prrafodelista"/>
+        <w:jc w:val="both"/>
+        <w:rPr>
+          <w:lang w:val="en-US"/>
+        </w:rPr>
+      </w:pPr>
+    </w:p>
+    <w:p>
+      <w:pPr>
+        <w:pStyle w:val="Prrafodelista"/>
+        <w:numPr>
+          <w:ilvl w:val="1"/>
+          <w:numId w:val="2"/>
+        </w:numPr>
+        <w:jc w:val="both"/>
+        <w:rPr>
+          <w:b/>
+          <w:lang w:val="es-MX"/>
+        </w:rPr>
+      </w:pPr>
+      <w:r>
+        <w:rPr>
+          <w:b/>
+          <w:lang w:val="es-MX"/>
+        </w:rPr>
+        <w:t>ETAPAS Y TIEMPO DE DESARROLLO DE SOFWARE</w:t>
+      </w:r>
+    </w:p>
+    <w:tbl>
+      <w:tblPr>
+        <w:tblStyle w:val="Tabladecuadrcula4-nfasis5"/>
+        <w:tblW w:w="0" w:type="auto"/>
+        <w:tblLook w:val="04A0" w:firstRow="1" w:lastRow="0" w:firstColumn="1" w:lastColumn="0" w:noHBand="0" w:noVBand="1"/>
+      </w:tblPr>
+      <w:tblGrid>
+        <w:gridCol w:w="3964"/>
+        <w:gridCol w:w="3261"/>
+        <w:gridCol w:w="1603"/>
+      </w:tblGrid>
+      <w:tr>
+        <w:trPr>
+          <w:cnfStyle w:val="100000000000" w:firstRow="1" w:lastRow="0" w:firstColumn="0" w:lastColumn="0" w:oddVBand="0" w:evenVBand="0" w:oddHBand="0" w:evenHBand="0" w:firstRowFirstColumn="0" w:firstRowLastColumn="0" w:lastRowFirstColumn="0" w:lastRowLastColumn="0"/>
+        </w:trPr>
+        <w:tc>
+          <w:tcPr>
+            <w:cnfStyle w:val="001000000000" w:firstRow="0" w:lastRow="0" w:firstColumn="1" w:lastColumn="0" w:oddVBand="0" w:evenVBand="0" w:oddHBand="0" w:evenHBand="0" w:firstRowFirstColumn="0" w:firstRowLastColumn="0" w:lastRowFirstColumn="0" w:lastRowLastColumn="0"/>
+            <w:tcW w:w="3964" w:type="dxa"/>
+          </w:tcPr>
+          <w:p>
+            <w:pPr>
+              <w:pStyle w:val="Prrafodelista"/>
+              <w:ind w:left="0"/>
+              <w:jc w:val="center"/>
+              <w:rPr>
+                <w:b w:val="0"/>
+                <w:lang w:val="es-MX"/>
+              </w:rPr>
+            </w:pPr>
+            <w:r>
+              <w:rPr>
+                <w:b w:val="0"/>
+                <w:lang w:val="es-MX"/>
+              </w:rPr>
+              <w:t>ETAPA</w:t>
+            </w:r>
+          </w:p>
+        </w:tc>
+        <w:tc>
+          <w:tcPr>
+            <w:tcW w:w="3261" w:type="dxa"/>
+          </w:tcPr>
+          <w:p>
+            <w:pPr>
+              <w:pStyle w:val="Prrafodelista"/>
+              <w:ind w:left="0"/>
+              <w:jc w:val="center"/>
+              <w:cnfStyle w:val="100000000000" w:firstRow="1" w:lastRow="0" w:firstColumn="0" w:lastColumn="0" w:oddVBand="0" w:evenVBand="0" w:oddHBand="0" w:evenHBand="0" w:firstRowFirstColumn="0" w:firstRowLastColumn="0" w:lastRowFirstColumn="0" w:lastRowLastColumn="0"/>
+              <w:rPr>
+                <w:b w:val="0"/>
+                <w:lang w:val="es-MX"/>
+              </w:rPr>
+            </w:pPr>
+            <w:r>
+              <w:rPr>
+                <w:b w:val="0"/>
+                <w:lang w:val="es-MX"/>
+              </w:rPr>
+              <w:t>RESPONSABLE</w:t>
+            </w:r>
+          </w:p>
+        </w:tc>
+        <w:tc>
+          <w:tcPr>
+            <w:tcW w:w="1603" w:type="dxa"/>
+          </w:tcPr>
+          <w:p>
+            <w:pPr>
+              <w:pStyle w:val="Prrafodelista"/>
+              <w:ind w:left="0"/>
+              <w:jc w:val="center"/>
+              <w:cnfStyle w:val="100000000000" w:firstRow="1" w:lastRow="0" w:firstColumn="0" w:lastColumn="0" w:oddVBand="0" w:evenVBand="0" w:oddHBand="0" w:evenHBand="0" w:firstRowFirstColumn="0" w:firstRowLastColumn="0" w:lastRowFirstColumn="0" w:lastRowLastColumn="0"/>
+              <w:rPr>
+                <w:b w:val="0"/>
+                <w:lang w:val="es-MX"/>
+              </w:rPr>
+            </w:pPr>
+            <w:r>
+              <w:rPr>
+                <w:b w:val="0"/>
+                <w:lang w:val="es-MX"/>
+              </w:rPr>
+              <w:t>TIEMPO</w:t>
+            </w:r>
+          </w:p>
+        </w:tc>
+      </w:tr>
+      <w:tr>
+        <w:trPr>
+          <w:cnfStyle w:val="000000100000" w:firstRow="0" w:lastRow="0" w:firstColumn="0" w:lastColumn="0" w:oddVBand="0" w:evenVBand="0" w:oddHBand="1" w:evenHBand="0" w:firstRowFirstColumn="0" w:firstRowLastColumn="0" w:lastRowFirstColumn="0" w:lastRowLastColumn="0"/>
+        </w:trPr>
+        <w:tc>
+          <w:tcPr>
+            <w:cnfStyle w:val="001000000000" w:firstRow="0" w:lastRow="0" w:firstColumn="1" w:lastColumn="0" w:oddVBand="0" w:evenVBand="0" w:oddHBand="0" w:evenHBand="0" w:firstRowFirstColumn="0" w:firstRowLastColumn="0" w:lastRowFirstColumn="0" w:lastRowLastColumn="0"/>
+            <w:tcW w:w="3964" w:type="dxa"/>
+          </w:tcPr>
+          <w:p>
+            <w:pPr>
+              <w:pStyle w:val="Prrafodelista"/>
+              <w:ind w:left="0"/>
+              <w:rPr>
+                <w:b w:val="0"/>
+                <w:lang w:val="es-MX"/>
+              </w:rPr>
+            </w:pPr>
+            <w:r>
+              <w:rPr>
+                <w:i/>
+                <w:lang w:val="es-MX"/>
+              </w:rPr>
+              <w:t>Requerimientos</w:t>
+            </w:r>
+            <w:r>
+              <w:rPr>
+                <w:b w:val="0"/>
+                <w:lang w:val="es-MX"/>
+              </w:rPr>
+              <w:t xml:space="preserve">: El objetivo es obtener los </w:t>
+            </w:r>
+            <w:r>
+              <w:rPr>
+                <w:b w:val="0"/>
+                <w:lang w:val="es-MX"/>
+              </w:rPr>
+              <w:t>requerimientos</w:t>
+            </w:r>
+            <w:r>
+              <w:rPr>
+                <w:b w:val="0"/>
+                <w:lang w:val="es-MX"/>
+              </w:rPr>
+              <w:t xml:space="preserve"> del aplicativo, </w:t>
+            </w:r>
+            <w:r>
+              <w:rPr>
+                <w:b w:val="0"/>
+                <w:lang w:val="es-MX"/>
+              </w:rPr>
+              <w:t>así</w:t>
+            </w:r>
+            <w:r>
+              <w:rPr>
+                <w:b w:val="0"/>
+                <w:lang w:val="es-MX"/>
+              </w:rPr>
+              <w:t xml:space="preserve"> como la mayor cantidad de funciones que se deben ofrecer a los distintos tipos de usuarios, (Capturado de inform</w:t>
+            </w:r>
+            <w:r>
+              <w:rPr>
+                <w:b w:val="0"/>
+                <w:lang w:val="es-MX"/>
+              </w:rPr>
+              <w:t>ación, Directores de procesos, A</w:t>
+            </w:r>
+            <w:r>
+              <w:rPr>
+                <w:b w:val="0"/>
+                <w:lang w:val="es-MX"/>
+              </w:rPr>
+              <w:t>nalistas de datos)</w:t>
+            </w:r>
+          </w:p>
+        </w:tc>
+        <w:tc>
+          <w:tcPr>
+            <w:tcW w:w="3261" w:type="dxa"/>
+          </w:tcPr>
+          <w:p>
+            <w:pPr>
+              <w:pStyle w:val="Prrafodelista"/>
+              <w:ind w:left="0"/>
+              <w:jc w:val="both"/>
+              <w:cnfStyle w:val="000000100000" w:firstRow="0" w:lastRow="0" w:firstColumn="0" w:lastColumn="0" w:oddVBand="0" w:evenVBand="0" w:oddHBand="1" w:evenHBand="0" w:firstRowFirstColumn="0" w:firstRowLastColumn="0" w:lastRowFirstColumn="0" w:lastRowLastColumn="0"/>
+              <w:rPr>
+                <w:b/>
+                <w:lang w:val="es-MX"/>
+              </w:rPr>
+            </w:pPr>
+            <w:r>
+              <w:rPr>
+                <w:b/>
+                <w:lang w:val="es-MX"/>
+              </w:rPr>
+              <w:t>Estudiante ingeniería Orlando Correa Martínez</w:t>
+            </w:r>
+          </w:p>
+        </w:tc>
+        <w:tc>
+          <w:tcPr>
+            <w:tcW w:w="1603" w:type="dxa"/>
+          </w:tcPr>
+          <w:p>
+            <w:pPr>
+              <w:pStyle w:val="Prrafodelista"/>
+              <w:ind w:left="0"/>
+              <w:jc w:val="both"/>
+              <w:cnfStyle w:val="000000100000" w:firstRow="0" w:lastRow="0" w:firstColumn="0" w:lastColumn="0" w:oddVBand="0" w:evenVBand="0" w:oddHBand="1" w:evenHBand="0" w:firstRowFirstColumn="0" w:firstRowLastColumn="0" w:lastRowFirstColumn="0" w:lastRowLastColumn="0"/>
+              <w:rPr>
+                <w:b/>
+                <w:lang w:val="es-MX"/>
+              </w:rPr>
+            </w:pPr>
+            <w:r>
+              <w:rPr>
+                <w:b/>
+                <w:lang w:val="es-MX"/>
+              </w:rPr>
+              <w:t>1 semana</w:t>
+            </w:r>
+          </w:p>
+        </w:tc>
+      </w:tr>
+      <w:tr>
+        <w:tc>
+          <w:tcPr>
+            <w:cnfStyle w:val="001000000000" w:firstRow="0" w:lastRow="0" w:firstColumn="1" w:lastColumn="0" w:oddVBand="0" w:evenVBand="0" w:oddHBand="0" w:evenHBand="0" w:firstRowFirstColumn="0" w:firstRowLastColumn="0" w:lastRowFirstColumn="0" w:lastRowLastColumn="0"/>
+            <w:tcW w:w="3964" w:type="dxa"/>
+          </w:tcPr>
+          <w:p>
+            <w:pPr>
+              <w:pStyle w:val="Prrafodelista"/>
+              <w:ind w:left="0"/>
+              <w:jc w:val="both"/>
+              <w:rPr>
+                <w:b w:val="0"/>
+                <w:lang w:val="es-MX"/>
+              </w:rPr>
+            </w:pPr>
+            <w:r>
+              <w:rPr>
+                <w:i/>
+                <w:lang w:val="es-MX"/>
+              </w:rPr>
+              <w:t>Planteamiento</w:t>
+            </w:r>
+            <w:r>
+              <w:rPr>
+                <w:b w:val="0"/>
+                <w:lang w:val="es-MX"/>
+              </w:rPr>
+              <w:t xml:space="preserve">: Se revisa la estructura de la aplicación, el tiempo y los detalles de las funciones, se debe escribir y presentar claramente las </w:t>
+            </w:r>
+            <w:r>
+              <w:rPr>
+                <w:b w:val="0"/>
+                <w:lang w:val="es-MX"/>
+              </w:rPr>
+              <w:t>funcionalidades y comportamiento que se va a desarrollar.</w:t>
+            </w:r>
+          </w:p>
+        </w:tc>
+        <w:tc>
+          <w:tcPr>
+            <w:tcW w:w="3261" w:type="dxa"/>
+          </w:tcPr>
+          <w:p>
+            <w:pPr>
+              <w:pStyle w:val="Prrafodelista"/>
+              <w:ind w:left="0"/>
+              <w:jc w:val="both"/>
+              <w:cnfStyle w:val="000000000000" w:firstRow="0" w:lastRow="0" w:firstColumn="0" w:lastColumn="0" w:oddVBand="0" w:evenVBand="0" w:oddHBand="0" w:evenHBand="0" w:firstRowFirstColumn="0" w:firstRowLastColumn="0" w:lastRowFirstColumn="0" w:lastRowLastColumn="0"/>
+              <w:rPr>
+                <w:b/>
+                <w:lang w:val="es-MX"/>
+              </w:rPr>
+            </w:pPr>
+            <w:r>
+              <w:rPr>
+                <w:b/>
+                <w:lang w:val="es-MX"/>
+              </w:rPr>
+              <w:t>Estudiante ingeniería Orlando Correa Martínez</w:t>
+            </w:r>
+          </w:p>
+        </w:tc>
+        <w:tc>
+          <w:tcPr>
+            <w:tcW w:w="1603" w:type="dxa"/>
+          </w:tcPr>
+          <w:p>
+            <w:pPr>
+              <w:pStyle w:val="Prrafodelista"/>
+              <w:ind w:left="0"/>
+              <w:jc w:val="both"/>
+              <w:cnfStyle w:val="000000000000" w:firstRow="0" w:lastRow="0" w:firstColumn="0" w:lastColumn="0" w:oddVBand="0" w:evenVBand="0" w:oddHBand="0" w:evenHBand="0" w:firstRowFirstColumn="0" w:firstRowLastColumn="0" w:lastRowFirstColumn="0" w:lastRowLastColumn="0"/>
+              <w:rPr>
+                <w:b/>
+                <w:lang w:val="es-MX"/>
+              </w:rPr>
+            </w:pPr>
+            <w:r>
+              <w:rPr>
+                <w:b/>
+                <w:lang w:val="es-MX"/>
+              </w:rPr>
+              <w:t>2 semanas</w:t>
+            </w:r>
+          </w:p>
+        </w:tc>
+      </w:tr>
+      <w:tr>
+        <w:trPr>
+          <w:cnfStyle w:val="000000100000" w:firstRow="0" w:lastRow="0" w:firstColumn="0" w:lastColumn="0" w:oddVBand="0" w:evenVBand="0" w:oddHBand="1" w:evenHBand="0" w:firstRowFirstColumn="0" w:firstRowLastColumn="0" w:lastRowFirstColumn="0" w:lastRowLastColumn="0"/>
+        </w:trPr>
+        <w:tc>
+          <w:tcPr>
+            <w:cnfStyle w:val="001000000000" w:firstRow="0" w:lastRow="0" w:firstColumn="1" w:lastColumn="0" w:oddVBand="0" w:evenVBand="0" w:oddHBand="0" w:evenHBand="0" w:firstRowFirstColumn="0" w:firstRowLastColumn="0" w:lastRowFirstColumn="0" w:lastRowLastColumn="0"/>
+            <w:tcW w:w="3964" w:type="dxa"/>
+          </w:tcPr>
+          <w:p>
+            <w:pPr>
+              <w:pStyle w:val="Prrafodelista"/>
+              <w:ind w:left="0"/>
+              <w:jc w:val="both"/>
+              <w:rPr>
+                <w:b w:val="0"/>
+                <w:lang w:val="es-MX"/>
+              </w:rPr>
+            </w:pPr>
+            <w:r>
+              <w:rPr>
+                <w:i/>
+                <w:lang w:val="es-MX"/>
+              </w:rPr>
+              <w:t>Diseño</w:t>
+            </w:r>
+            <w:r>
+              <w:rPr>
+                <w:b w:val="0"/>
+                <w:lang w:val="es-MX"/>
+              </w:rPr>
+              <w:t>: Se determina el cómo se va a desarrollar la APP, la estructura de la base de datos, el lenguaje de programación, determinar las librerías y permisos necesarios para el desarrollo.</w:t>
+            </w:r>
+          </w:p>
+        </w:tc>
+        <w:tc>
+          <w:tcPr>
+            <w:tcW w:w="3261" w:type="dxa"/>
+          </w:tcPr>
+          <w:p>
+            <w:pPr>
+              <w:pStyle w:val="Prrafodelista"/>
+              <w:ind w:left="0"/>
+              <w:jc w:val="both"/>
+              <w:cnfStyle w:val="000000100000" w:firstRow="0" w:lastRow="0" w:firstColumn="0" w:lastColumn="0" w:oddVBand="0" w:evenVBand="0" w:oddHBand="1" w:evenHBand="0" w:firstRowFirstColumn="0" w:firstRowLastColumn="0" w:lastRowFirstColumn="0" w:lastRowLastColumn="0"/>
+              <w:rPr>
+                <w:b/>
+                <w:lang w:val="es-MX"/>
+              </w:rPr>
+            </w:pPr>
+            <w:r>
+              <w:rPr>
+                <w:b/>
+                <w:lang w:val="es-MX"/>
+              </w:rPr>
+              <w:t>Estudiante ingeniería Orlando Correa Martínez</w:t>
+            </w:r>
+          </w:p>
+        </w:tc>
+        <w:tc>
+          <w:tcPr>
+            <w:tcW w:w="1603" w:type="dxa"/>
+          </w:tcPr>
+          <w:p>
+            <w:pPr>
+              <w:pStyle w:val="Prrafodelista"/>
+              <w:ind w:left="0"/>
+              <w:jc w:val="both"/>
+              <w:cnfStyle w:val="000000100000" w:firstRow="0" w:lastRow="0" w:firstColumn="0" w:lastColumn="0" w:oddVBand="0" w:evenVBand="0" w:oddHBand="1" w:evenHBand="0" w:firstRowFirstColumn="0" w:firstRowLastColumn="0" w:lastRowFirstColumn="0" w:lastRowLastColumn="0"/>
+              <w:rPr>
+                <w:b/>
+                <w:lang w:val="es-MX"/>
+              </w:rPr>
+            </w:pPr>
+            <w:r>
+              <w:rPr>
+                <w:b/>
+                <w:lang w:val="es-MX"/>
+              </w:rPr>
+              <w:t>2 semanas</w:t>
+            </w:r>
+          </w:p>
+        </w:tc>
+      </w:tr>
+      <w:tr>
+        <w:tc>
+          <w:tcPr>
+            <w:cnfStyle w:val="001000000000" w:firstRow="0" w:lastRow="0" w:firstColumn="1" w:lastColumn="0" w:oddVBand="0" w:evenVBand="0" w:oddHBand="0" w:evenHBand="0" w:firstRowFirstColumn="0" w:firstRowLastColumn="0" w:lastRowFirstColumn="0" w:lastRowLastColumn="0"/>
+            <w:tcW w:w="3964" w:type="dxa"/>
+          </w:tcPr>
+          <w:p>
+            <w:pPr>
+              <w:pStyle w:val="Prrafodelista"/>
+              <w:ind w:left="0"/>
+              <w:jc w:val="both"/>
+              <w:rPr>
+                <w:b w:val="0"/>
+                <w:lang w:val="es-MX"/>
+              </w:rPr>
+            </w:pPr>
+            <w:r>
+              <w:rPr>
+                <w:i/>
+                <w:lang w:val="es-MX"/>
+              </w:rPr>
+              <w:t>Implementación</w:t>
+            </w:r>
+            <w:r>
+              <w:rPr>
+                <w:b w:val="0"/>
+                <w:lang w:val="es-MX"/>
+              </w:rPr>
+              <w:t>: Se hace la instalación en dispositivos celulares y tabletas, puesta en marcha de la aplicación y la conexión a la API y la base de datos</w:t>
+            </w:r>
+          </w:p>
+        </w:tc>
+        <w:tc>
+          <w:tcPr>
+            <w:tcW w:w="3261" w:type="dxa"/>
+          </w:tcPr>
+          <w:p>
+            <w:pPr>
+              <w:pStyle w:val="Prrafodelista"/>
+              <w:ind w:left="0"/>
+              <w:jc w:val="both"/>
+              <w:cnfStyle w:val="000000000000" w:firstRow="0" w:lastRow="0" w:firstColumn="0" w:lastColumn="0" w:oddVBand="0" w:evenVBand="0" w:oddHBand="0" w:evenHBand="0" w:firstRowFirstColumn="0" w:firstRowLastColumn="0" w:lastRowFirstColumn="0" w:lastRowLastColumn="0"/>
+              <w:rPr>
+                <w:b/>
+                <w:lang w:val="es-MX"/>
+              </w:rPr>
+            </w:pPr>
+            <w:r>
+              <w:rPr>
+                <w:b/>
+                <w:lang w:val="es-MX"/>
+              </w:rPr>
+              <w:t>Estudiante ingeniería Orlando Correa Martínez</w:t>
+            </w:r>
+          </w:p>
+        </w:tc>
+        <w:tc>
+          <w:tcPr>
+            <w:tcW w:w="1603" w:type="dxa"/>
+          </w:tcPr>
+          <w:p>
+            <w:pPr>
+              <w:pStyle w:val="Prrafodelista"/>
+              <w:ind w:left="0"/>
+              <w:jc w:val="both"/>
+              <w:cnfStyle w:val="000000000000" w:firstRow="0" w:lastRow="0" w:firstColumn="0" w:lastColumn="0" w:oddVBand="0" w:evenVBand="0" w:oddHBand="0" w:evenHBand="0" w:firstRowFirstColumn="0" w:firstRowLastColumn="0" w:lastRowFirstColumn="0" w:lastRowLastColumn="0"/>
+              <w:rPr>
+                <w:b/>
+                <w:lang w:val="es-MX"/>
+              </w:rPr>
+            </w:pPr>
+            <w:r>
+              <w:rPr>
+                <w:b/>
+                <w:lang w:val="es-MX"/>
+              </w:rPr>
+              <w:t>8 horas</w:t>
+            </w:r>
+          </w:p>
+        </w:tc>
+      </w:tr>
+      <w:tr>
+        <w:trPr>
+          <w:cnfStyle w:val="000000100000" w:firstRow="0" w:lastRow="0" w:firstColumn="0" w:lastColumn="0" w:oddVBand="0" w:evenVBand="0" w:oddHBand="1" w:evenHBand="0" w:firstRowFirstColumn="0" w:firstRowLastColumn="0" w:lastRowFirstColumn="0" w:lastRowLastColumn="0"/>
+        </w:trPr>
+        <w:tc>
+          <w:tcPr>
+            <w:cnfStyle w:val="001000000000" w:firstRow="0" w:lastRow="0" w:firstColumn="1" w:lastColumn="0" w:oddVBand="0" w:evenVBand="0" w:oddHBand="0" w:evenHBand="0" w:firstRowFirstColumn="0" w:firstRowLastColumn="0" w:lastRowFirstColumn="0" w:lastRowLastColumn="0"/>
+            <w:tcW w:w="3964" w:type="dxa"/>
+          </w:tcPr>
+          <w:p>
+            <w:pPr>
+              <w:pStyle w:val="Prrafodelista"/>
+              <w:ind w:left="0"/>
+              <w:jc w:val="both"/>
+              <w:rPr>
+                <w:b w:val="0"/>
+                <w:lang w:val="es-MX"/>
+              </w:rPr>
+            </w:pPr>
+            <w:r>
+              <w:rPr>
+                <w:i/>
+                <w:lang w:val="es-MX"/>
+              </w:rPr>
+              <w:t>Pruebas</w:t>
+            </w:r>
+            <w:r>
+              <w:rPr>
+                <w:b w:val="0"/>
+                <w:lang w:val="es-MX"/>
+              </w:rPr>
+              <w:t>: Se realizan para dar garantía del funcionamiento de la APP y encontrar los errores que esta presente, así como la validación de funcionalidades no percibidas durante el diagnóstico y diseño.</w:t>
+            </w:r>
+          </w:p>
+        </w:tc>
+        <w:tc>
+          <w:tcPr>
+            <w:tcW w:w="3261" w:type="dxa"/>
+          </w:tcPr>
+          <w:p>
+            <w:pPr>
+              <w:pStyle w:val="Prrafodelista"/>
+              <w:ind w:left="0"/>
+              <w:jc w:val="both"/>
+              <w:cnfStyle w:val="000000100000" w:firstRow="0" w:lastRow="0" w:firstColumn="0" w:lastColumn="0" w:oddVBand="0" w:evenVBand="0" w:oddHBand="1" w:evenHBand="0" w:firstRowFirstColumn="0" w:firstRowLastColumn="0" w:lastRowFirstColumn="0" w:lastRowLastColumn="0"/>
+              <w:rPr>
+                <w:b/>
+                <w:lang w:val="es-MX"/>
+              </w:rPr>
+            </w:pPr>
+            <w:r>
+              <w:rPr>
+                <w:b/>
+                <w:lang w:val="es-MX"/>
+              </w:rPr>
+              <w:t>Estudiante ingeniería Orlando Correa Martínez</w:t>
+            </w:r>
+          </w:p>
+        </w:tc>
+        <w:tc>
+          <w:tcPr>
+            <w:tcW w:w="1603" w:type="dxa"/>
+          </w:tcPr>
+          <w:p>
+            <w:pPr>
+              <w:pStyle w:val="Prrafodelista"/>
+              <w:ind w:left="0"/>
+              <w:jc w:val="both"/>
+              <w:cnfStyle w:val="000000100000" w:firstRow="0" w:lastRow="0" w:firstColumn="0" w:lastColumn="0" w:oddVBand="0" w:evenVBand="0" w:oddHBand="1" w:evenHBand="0" w:firstRowFirstColumn="0" w:firstRowLastColumn="0" w:lastRowFirstColumn="0" w:lastRowLastColumn="0"/>
+              <w:rPr>
+                <w:b/>
+                <w:lang w:val="es-MX"/>
+              </w:rPr>
+            </w:pPr>
+            <w:r>
+              <w:rPr>
+                <w:b/>
+                <w:lang w:val="es-MX"/>
+              </w:rPr>
+              <w:t>1 semana</w:t>
+            </w:r>
+          </w:p>
+        </w:tc>
+      </w:tr>
+    </w:tbl>
+    <w:p>
+      <w:pPr>
+        <w:pStyle w:val="Prrafodelista"/>
+        <w:ind w:left="360"/>
+        <w:jc w:val="both"/>
+        <w:rPr>
+          <w:b/>
+          <w:lang w:val="es-MX"/>
+        </w:rPr>
+      </w:pPr>
+    </w:p>
+    <w:p>
+      <w:pPr>
+        <w:pStyle w:val="Prrafodelista"/>
+        <w:numPr>
+          <w:ilvl w:val="1"/>
+          <w:numId w:val="2"/>
+        </w:numPr>
+        <w:jc w:val="both"/>
+        <w:rPr>
+          <w:b/>
+          <w:lang w:val="es-MX"/>
+        </w:rPr>
+      </w:pPr>
+      <w:r>
+        <w:rPr>
+          <w:b/>
+          <w:lang w:val="es-MX"/>
+        </w:rPr>
+        <w:t>CARACTERISTICAS TECNICAS IMPORTANTES</w:t>
+      </w:r>
+    </w:p>
+    <w:p>
+      <w:pPr>
+        <w:pStyle w:val="Prrafodelista"/>
+        <w:numPr>
+          <w:ilvl w:val="2"/>
+          <w:numId w:val="2"/>
+        </w:numPr>
+        <w:jc w:val="both"/>
+        <w:rPr>
+          <w:lang w:val="es-MX"/>
+        </w:rPr>
+      </w:pPr>
+      <w:r>
+        <w:rPr>
+          <w:b/>
+          <w:i/>
+          <w:lang w:val="es-MX"/>
+        </w:rPr>
+        <w:t>PostgreSQL</w:t>
+      </w:r>
+      <w:r>
+        <w:rPr>
+          <w:lang w:val="es-MX"/>
+        </w:rPr>
+        <w:t xml:space="preserve"> es un sistema de base de datos relacional de alta disponibilidad. Es capaz de funcionar de manera estable en el servidor y, por lo tanto, resulta robusto, una de las principales características que buscan las empresas. Además, es consistente y tolerante a fallos. Es compatible con el modelo relacional, ya que asegura siempre su integridad referencial. </w:t>
+      </w:r>
+      <w:r>
+        <w:rPr>
+          <w:lang w:val="es-MX"/>
+        </w:rPr>
+        <w:t>Es un sistema que puede trabajar en sistemas operativos como</w:t>
+      </w:r>
+      <w:r>
+        <w:rPr>
+          <w:lang w:val="es-MX"/>
+        </w:rPr>
+        <w:t xml:space="preserve"> </w:t>
+      </w:r>
+      <w:r>
+        <w:rPr>
+          <w:lang w:val="es-MX"/>
+        </w:rPr>
+        <w:t xml:space="preserve">Windows, Linux y Mac. El sistema soporta interfaces como Delphi, </w:t>
+      </w:r>
+      <w:r>
+        <w:rPr>
+          <w:lang w:val="es-MX"/>
+        </w:rPr>
+        <w:t>PHP</w:t>
+      </w:r>
+      <w:r>
+        <w:rPr>
+          <w:lang w:val="es-MX"/>
+        </w:rPr>
+        <w:t xml:space="preserve">, </w:t>
+      </w:r>
+      <w:r>
+        <w:rPr>
+          <w:lang w:val="es-MX"/>
+        </w:rPr>
+        <w:t>J</w:t>
+      </w:r>
+      <w:r>
+        <w:rPr>
+          <w:lang w:val="es-MX"/>
+        </w:rPr>
+        <w:t>ava y</w:t>
+      </w:r>
+      <w:r>
+        <w:rPr>
+          <w:lang w:val="es-MX"/>
+        </w:rPr>
+        <w:t xml:space="preserve"> </w:t>
+      </w:r>
+      <w:r>
+        <w:rPr>
+          <w:lang w:val="es-MX"/>
+        </w:rPr>
+        <w:t>.net</w:t>
+      </w:r>
+    </w:p>
+    <w:p>
+      <w:pPr>
+        <w:pStyle w:val="Prrafodelista"/>
+        <w:jc w:val="both"/>
+        <w:rPr>
+          <w:lang w:val="es-MX"/>
+        </w:rPr>
+      </w:pPr>
+    </w:p>
+    <w:p>
+      <w:pPr>
+        <w:pStyle w:val="Prrafodelista"/>
+        <w:numPr>
+          <w:ilvl w:val="2"/>
+          <w:numId w:val="2"/>
+        </w:numPr>
+        <w:jc w:val="both"/>
+        <w:rPr>
+          <w:lang w:val="es-MX"/>
+        </w:rPr>
+      </w:pPr>
+      <w:proofErr w:type="spellStart"/>
+      <w:r>
+        <w:rPr>
+          <w:b/>
+          <w:i/>
+          <w:lang w:val="es-MX"/>
+        </w:rPr>
+        <w:lastRenderedPageBreak/>
+        <w:t>pgAdmin</w:t>
+      </w:r>
+      <w:proofErr w:type="spellEnd"/>
+      <w:r>
+        <w:rPr>
+          <w:lang w:val="es-MX"/>
+        </w:rPr>
+        <w:t xml:space="preserve"> </w:t>
+      </w:r>
+      <w:r>
+        <w:rPr>
+          <w:lang w:val="es-MX"/>
+        </w:rPr>
+        <w:t xml:space="preserve">es una herramienta indispensable para gestionar y administrar PostgreSQL, la base de datos de código abierto más avanzada del mundo. Por lo tanto, </w:t>
+      </w:r>
+      <w:proofErr w:type="spellStart"/>
+      <w:r>
+        <w:rPr>
+          <w:lang w:val="es-MX"/>
+        </w:rPr>
+        <w:t>pgAdmin</w:t>
+      </w:r>
+      <w:proofErr w:type="spellEnd"/>
+      <w:r>
+        <w:rPr>
+          <w:lang w:val="es-MX"/>
+        </w:rPr>
+        <w:t xml:space="preserve"> es la herramienta para gestionar nuestras bases de datos espaciales </w:t>
+      </w:r>
+      <w:proofErr w:type="spellStart"/>
+      <w:r>
+        <w:rPr>
+          <w:lang w:val="es-MX"/>
+        </w:rPr>
+        <w:t>PostGIS</w:t>
+      </w:r>
+      <w:proofErr w:type="spellEnd"/>
+      <w:r>
+        <w:rPr>
+          <w:lang w:val="es-MX"/>
+        </w:rPr>
+        <w:t xml:space="preserve">. </w:t>
+      </w:r>
+      <w:r>
+        <w:rPr>
+          <w:lang w:val="es-MX"/>
+        </w:rPr>
+        <w:t>La interfaz de usuario es más flexible, permite que las pestañas se acoplen y reorganicen en más formas que anteriormente. Ahora es posible disponer de pestañas desmontables, lo que permite que la Herramienta de consulta (</w:t>
+      </w:r>
+      <w:proofErr w:type="spellStart"/>
+      <w:r>
+        <w:rPr>
+          <w:lang w:val="es-MX"/>
+        </w:rPr>
+        <w:t>Query</w:t>
+      </w:r>
+      <w:proofErr w:type="spellEnd"/>
+      <w:r>
+        <w:rPr>
+          <w:lang w:val="es-MX"/>
+        </w:rPr>
+        <w:t xml:space="preserve"> </w:t>
+      </w:r>
+      <w:proofErr w:type="spellStart"/>
+      <w:r>
+        <w:rPr>
+          <w:lang w:val="es-MX"/>
+        </w:rPr>
+        <w:t>Tool</w:t>
+      </w:r>
+      <w:proofErr w:type="spellEnd"/>
+      <w:r>
+        <w:rPr>
+          <w:lang w:val="es-MX"/>
+        </w:rPr>
+        <w:t xml:space="preserve">) y el Depurador se abran en pestañas nuevas y luego se puedan mover a pantallas alternativas. </w:t>
+      </w:r>
+      <w:r>
+        <w:rPr>
+          <w:lang w:val="es-MX"/>
+        </w:rPr>
+        <w:t xml:space="preserve">Importante tener en cuenta: </w:t>
+      </w:r>
+      <w:r>
+        <w:rPr>
+          <w:lang w:val="es-MX"/>
+        </w:rPr>
+        <w:t xml:space="preserve">La arquitectura de </w:t>
+      </w:r>
+      <w:proofErr w:type="spellStart"/>
+      <w:r>
+        <w:rPr>
+          <w:lang w:val="es-MX"/>
+        </w:rPr>
+        <w:t>pgAdmin</w:t>
+      </w:r>
+      <w:proofErr w:type="spellEnd"/>
+      <w:r>
+        <w:rPr>
+          <w:lang w:val="es-MX"/>
+        </w:rPr>
+        <w:t xml:space="preserve"> 4 requiere, como es natural, más CPU y memoria que una aplicación de escritorio tradicional</w:t>
+      </w:r>
+      <w:r>
+        <w:rPr>
+          <w:lang w:val="es-MX"/>
+        </w:rPr>
+        <w:t>.</w:t>
+      </w:r>
+    </w:p>
+    <w:p>
+      <w:pPr>
+        <w:pStyle w:val="Prrafodelista"/>
+        <w:jc w:val="both"/>
+        <w:rPr>
+          <w:lang w:val="es-MX"/>
+        </w:rPr>
+      </w:pPr>
+    </w:p>
+    <w:p>
+      <w:pPr>
+        <w:pStyle w:val="Prrafodelista"/>
+        <w:numPr>
+          <w:ilvl w:val="2"/>
+          <w:numId w:val="2"/>
+        </w:numPr>
+        <w:jc w:val="both"/>
+        <w:rPr>
+          <w:lang w:val="es-MX"/>
+        </w:rPr>
+      </w:pPr>
+      <w:proofErr w:type="spellStart"/>
+      <w:r>
+        <w:rPr>
+          <w:b/>
+          <w:i/>
+          <w:lang w:val="es-MX"/>
+        </w:rPr>
+        <w:t>Docker</w:t>
+      </w:r>
+      <w:proofErr w:type="spellEnd"/>
+      <w:r>
+        <w:rPr>
+          <w:lang w:val="es-MX"/>
+        </w:rPr>
+        <w:t xml:space="preserve"> te permite crear una imagen de contenedor y usar esa misma imagen a lo largo de todo el proceso de despliegue. Una gran ventaja de esto es la capacidad de separar pasos no dependientes del proceso y ejecutarlos en paralelo. El tiempo que va desde la compilación a la producción se puede acelerar bastante.</w:t>
+      </w:r>
+      <w:r>
+        <w:rPr>
+          <w:lang w:val="es-MX"/>
+        </w:rPr>
+        <w:t xml:space="preserve"> </w:t>
+      </w:r>
+      <w:r>
+        <w:rPr>
+          <w:lang w:val="es-MX"/>
+        </w:rPr>
+        <w:t>Esto se debe al hecho de que crea un contenedor para cada proceso y no arranca un sistema operativo. Los datos se pueden crear y eliminar sin temer que el coste de tenerlo que arrancarlo todo otra vez sea mayor de lo que se pueda permitir.</w:t>
+      </w:r>
+    </w:p>
+    <w:p>
+      <w:pPr>
+        <w:pStyle w:val="Prrafodelista"/>
+        <w:rPr>
+          <w:lang w:val="es-MX"/>
+        </w:rPr>
+      </w:pPr>
+    </w:p>
+    <w:p>
+      <w:pPr>
+        <w:pStyle w:val="Prrafodelista"/>
+        <w:numPr>
+          <w:ilvl w:val="2"/>
+          <w:numId w:val="2"/>
+        </w:numPr>
+        <w:jc w:val="both"/>
+        <w:rPr>
+          <w:lang w:val="es-MX"/>
+        </w:rPr>
+      </w:pPr>
+      <w:proofErr w:type="spellStart"/>
+      <w:r>
+        <w:rPr>
+          <w:b/>
+          <w:i/>
+          <w:lang w:val="es-MX"/>
+        </w:rPr>
+        <w:t>SpringBoot</w:t>
+      </w:r>
+      <w:proofErr w:type="spellEnd"/>
+      <w:r>
+        <w:rPr>
+          <w:lang w:val="es-MX"/>
+        </w:rPr>
+        <w:t xml:space="preserve"> es un módulo del proyecto de Spring que fue creado para simplificar el desarrollo de aplicaciones con Spring Framework bajo licencia Apache 2.0. Pone a nuestro alcance una infraestructura para el desarrollo de aplicaciones en una plataforma de lenguaje Java de código abierto, que hace mucho más fácil la vida de los programadores ahorrando tiempo y costes, sin por ello sacrificar control sobre el código ni rendimiento.</w:t>
+      </w:r>
+      <w:r>
+        <w:rPr>
+          <w:lang w:val="es-MX"/>
+        </w:rPr>
+        <w:t xml:space="preserve"> </w:t>
+      </w:r>
+      <w:r>
+        <w:rPr>
+          <w:lang w:val="es-MX"/>
+        </w:rPr>
+        <w:t xml:space="preserve">Con Spring </w:t>
+      </w:r>
+      <w:proofErr w:type="spellStart"/>
+      <w:r>
+        <w:rPr>
+          <w:lang w:val="es-MX"/>
+        </w:rPr>
+        <w:t>Boot</w:t>
+      </w:r>
+      <w:proofErr w:type="spellEnd"/>
+      <w:r>
+        <w:rPr>
+          <w:lang w:val="es-MX"/>
+        </w:rPr>
+        <w:t xml:space="preserve"> es rápido desarrollar y es rápido de ejecutar. Apoyado en todo el </w:t>
+      </w:r>
+      <w:proofErr w:type="spellStart"/>
+      <w:r>
+        <w:rPr>
+          <w:lang w:val="es-MX"/>
+        </w:rPr>
+        <w:t>framework</w:t>
+      </w:r>
+      <w:proofErr w:type="spellEnd"/>
+      <w:r>
+        <w:rPr>
+          <w:lang w:val="es-MX"/>
+        </w:rPr>
+        <w:t xml:space="preserve"> de desarrollo Spring, las aplicaciones hechas con esta tecnología está optimizadas para altas cargas de trabajo con un mínimo consumo de memoria, gracias a que la mayoría de entidades son </w:t>
+      </w:r>
+      <w:proofErr w:type="spellStart"/>
+      <w:r>
+        <w:rPr>
+          <w:lang w:val="es-MX"/>
+        </w:rPr>
+        <w:t>singletons</w:t>
+      </w:r>
+      <w:proofErr w:type="spellEnd"/>
+      <w:r>
+        <w:rPr>
+          <w:lang w:val="es-MX"/>
+        </w:rPr>
+        <w:t xml:space="preserve"> y por tanto objetos java reutilizados entre </w:t>
+      </w:r>
+      <w:proofErr w:type="spellStart"/>
+      <w:r>
+        <w:rPr>
+          <w:lang w:val="es-MX"/>
+        </w:rPr>
+        <w:t>threads</w:t>
+      </w:r>
+      <w:proofErr w:type="spellEnd"/>
+      <w:r>
+        <w:rPr>
+          <w:lang w:val="es-MX"/>
+        </w:rPr>
+        <w:t>. Esta aproximación mantiene mínima la memoria RAM necesaria por cada cliente simultáneo, convirtiéndolo en sistemas óptimos para entornos web con miles de peticiones por segundo.</w:t>
+      </w:r>
+    </w:p>
+    <w:p>
+      <w:pPr>
+        <w:pStyle w:val="Prrafodelista"/>
+        <w:rPr>
+          <w:lang w:val="es-MX"/>
+        </w:rPr>
+      </w:pPr>
+    </w:p>
+    <w:p>
+      <w:pPr>
+        <w:pStyle w:val="Prrafodelista"/>
+        <w:numPr>
+          <w:ilvl w:val="2"/>
+          <w:numId w:val="2"/>
+        </w:numPr>
+        <w:jc w:val="both"/>
+        <w:rPr>
+          <w:lang w:val="es-MX"/>
+        </w:rPr>
+      </w:pPr>
+      <w:r>
+        <w:rPr>
+          <w:b/>
+          <w:i/>
+          <w:lang w:val="es-MX"/>
+        </w:rPr>
+        <w:t>Android Studio</w:t>
+      </w:r>
+      <w:r>
+        <w:rPr>
+          <w:lang w:val="es-MX"/>
+        </w:rPr>
+        <w:t xml:space="preserve"> es el entorno de desarrollo integrado (IDE) oficial para el desarrollo de apps para Android y está basado en </w:t>
+      </w:r>
+      <w:proofErr w:type="spellStart"/>
+      <w:r>
+        <w:rPr>
+          <w:lang w:val="es-MX"/>
+        </w:rPr>
+        <w:t>IntelliJ</w:t>
+      </w:r>
+      <w:proofErr w:type="spellEnd"/>
+      <w:r>
+        <w:rPr>
+          <w:lang w:val="es-MX"/>
+        </w:rPr>
+        <w:t xml:space="preserve"> IDEA. Además del potente editor de códigos y las herramientas para desarrolladores de </w:t>
+      </w:r>
+      <w:proofErr w:type="spellStart"/>
+      <w:r>
+        <w:rPr>
+          <w:lang w:val="es-MX"/>
+        </w:rPr>
+        <w:t>IntelliJ</w:t>
+      </w:r>
+      <w:proofErr w:type="spellEnd"/>
+      <w:r>
+        <w:rPr>
+          <w:lang w:val="es-MX"/>
+        </w:rPr>
+        <w:t>, Android Studio ofrece incluso más funciones que aumentan tu productividad cuando desarrollas apps para Android, como las siguientes:</w:t>
+      </w:r>
+    </w:p>
+    <w:p>
+      <w:pPr>
+        <w:pStyle w:val="Prrafodelista"/>
+        <w:jc w:val="both"/>
+        <w:rPr>
+          <w:lang w:val="es-MX"/>
+        </w:rPr>
+      </w:pPr>
+    </w:p>
+    <w:p>
+      <w:pPr>
+        <w:pStyle w:val="Prrafodelista"/>
+        <w:numPr>
+          <w:ilvl w:val="0"/>
+          <w:numId w:val="3"/>
+        </w:numPr>
+        <w:jc w:val="both"/>
+        <w:rPr>
+          <w:lang w:val="es-MX"/>
+        </w:rPr>
+      </w:pPr>
+      <w:r>
+        <w:rPr>
+          <w:lang w:val="es-MX"/>
+        </w:rPr>
+        <w:t xml:space="preserve">Un sistema de compilación flexible basado en </w:t>
+      </w:r>
+      <w:proofErr w:type="spellStart"/>
+      <w:r>
+        <w:rPr>
+          <w:lang w:val="es-MX"/>
+        </w:rPr>
+        <w:t>Gradle</w:t>
+      </w:r>
+      <w:proofErr w:type="spellEnd"/>
+    </w:p>
+    <w:p>
+      <w:pPr>
+        <w:pStyle w:val="Prrafodelista"/>
+        <w:numPr>
+          <w:ilvl w:val="0"/>
+          <w:numId w:val="3"/>
+        </w:numPr>
+        <w:jc w:val="both"/>
+        <w:rPr>
+          <w:lang w:val="es-MX"/>
+        </w:rPr>
+      </w:pPr>
+      <w:r>
+        <w:rPr>
+          <w:lang w:val="es-MX"/>
+        </w:rPr>
+        <w:t>Un emulador rápido y cargado de funciones</w:t>
+      </w:r>
+    </w:p>
+    <w:p>
+      <w:pPr>
+        <w:pStyle w:val="Prrafodelista"/>
+        <w:numPr>
+          <w:ilvl w:val="0"/>
+          <w:numId w:val="3"/>
+        </w:numPr>
+        <w:jc w:val="both"/>
+        <w:rPr>
+          <w:lang w:val="es-MX"/>
+        </w:rPr>
+      </w:pPr>
+      <w:r>
+        <w:rPr>
+          <w:lang w:val="es-MX"/>
+        </w:rPr>
+        <w:t>Un entorno unificado donde puedes desarrollar para todos los dispositivos Android</w:t>
+      </w:r>
+    </w:p>
+    <w:p>
+      <w:pPr>
+        <w:pStyle w:val="Prrafodelista"/>
+        <w:numPr>
+          <w:ilvl w:val="0"/>
+          <w:numId w:val="3"/>
+        </w:numPr>
+        <w:jc w:val="both"/>
+        <w:rPr>
+          <w:lang w:val="es-MX"/>
+        </w:rPr>
+      </w:pPr>
+      <w:r>
+        <w:rPr>
+          <w:lang w:val="es-MX"/>
+        </w:rPr>
+        <w:t>Aplicación de cambios para insertar cambios de código y recursos a la app en ejecución sin reiniciarla</w:t>
+      </w:r>
+    </w:p>
+    <w:p>
+      <w:pPr>
+        <w:pStyle w:val="Prrafodelista"/>
+        <w:numPr>
+          <w:ilvl w:val="0"/>
+          <w:numId w:val="3"/>
+        </w:numPr>
+        <w:jc w:val="both"/>
+        <w:rPr>
+          <w:lang w:val="es-MX"/>
+        </w:rPr>
+      </w:pPr>
+      <w:r>
+        <w:rPr>
+          <w:lang w:val="es-MX"/>
+        </w:rPr>
+        <w:t>Integración con GitHub y plantillas de código para ayudarte a compilar funciones de apps comunes y también importar código de muestra</w:t>
+      </w:r>
+    </w:p>
+    <w:p>
+      <w:pPr>
+        <w:pStyle w:val="Prrafodelista"/>
+        <w:numPr>
+          <w:ilvl w:val="0"/>
+          <w:numId w:val="3"/>
+        </w:numPr>
+        <w:jc w:val="both"/>
+        <w:rPr>
+          <w:lang w:val="es-MX"/>
+        </w:rPr>
+      </w:pPr>
+      <w:r>
+        <w:rPr>
+          <w:lang w:val="es-MX"/>
+        </w:rPr>
+        <w:t>Variedad de marcos de trabajo y herramientas de prueba</w:t>
+      </w:r>
+    </w:p>
+    <w:p>
+      <w:pPr>
+        <w:pStyle w:val="Prrafodelista"/>
+        <w:numPr>
+          <w:ilvl w:val="0"/>
+          <w:numId w:val="3"/>
+        </w:numPr>
+        <w:jc w:val="both"/>
+        <w:rPr>
+          <w:lang w:val="es-MX"/>
+        </w:rPr>
+      </w:pPr>
+      <w:r>
+        <w:rPr>
+          <w:lang w:val="es-MX"/>
+        </w:rPr>
+        <w:lastRenderedPageBreak/>
+        <w:t xml:space="preserve">Herramientas de </w:t>
+      </w:r>
+      <w:proofErr w:type="spellStart"/>
+      <w:r>
+        <w:rPr>
+          <w:lang w:val="es-MX"/>
+        </w:rPr>
+        <w:t>Lint</w:t>
+      </w:r>
+      <w:proofErr w:type="spellEnd"/>
+      <w:r>
+        <w:rPr>
+          <w:lang w:val="es-MX"/>
+        </w:rPr>
+        <w:t xml:space="preserve"> para identificar problemas de rendimiento, usabilidad y compatibilidad de versiones, entre otros</w:t>
+      </w:r>
+    </w:p>
+    <w:p>
+      <w:pPr>
+        <w:pStyle w:val="Prrafodelista"/>
+        <w:numPr>
+          <w:ilvl w:val="0"/>
+          <w:numId w:val="3"/>
+        </w:numPr>
+        <w:jc w:val="both"/>
+        <w:rPr>
+          <w:lang w:val="es-MX"/>
+        </w:rPr>
+      </w:pPr>
+      <w:r>
+        <w:rPr>
+          <w:lang w:val="es-MX"/>
+        </w:rPr>
+        <w:t>Compatibilidad con C++ y NDK</w:t>
+      </w:r>
+    </w:p>
+    <w:p>
+      <w:pPr>
+        <w:pStyle w:val="Prrafodelista"/>
+        <w:numPr>
+          <w:ilvl w:val="0"/>
+          <w:numId w:val="3"/>
+        </w:numPr>
+        <w:jc w:val="both"/>
+        <w:rPr>
+          <w:lang w:val="es-MX"/>
+        </w:rPr>
+      </w:pPr>
+      <w:r>
+        <w:rPr>
+          <w:lang w:val="es-MX"/>
+        </w:rPr>
+        <w:t xml:space="preserve">Compatibilidad integrada con Google Cloud </w:t>
+      </w:r>
+      <w:proofErr w:type="spellStart"/>
+      <w:r>
+        <w:rPr>
+          <w:lang w:val="es-MX"/>
+        </w:rPr>
+        <w:t>Platform</w:t>
+      </w:r>
+      <w:proofErr w:type="spellEnd"/>
+      <w:r>
+        <w:rPr>
+          <w:lang w:val="es-MX"/>
+        </w:rPr>
+        <w:t xml:space="preserve">, que facilita la integración con Google Cloud </w:t>
+      </w:r>
+      <w:proofErr w:type="spellStart"/>
+      <w:r>
+        <w:rPr>
+          <w:lang w:val="es-MX"/>
+        </w:rPr>
+        <w:t>Messaging</w:t>
+      </w:r>
+      <w:proofErr w:type="spellEnd"/>
+      <w:r>
+        <w:rPr>
+          <w:lang w:val="es-MX"/>
+        </w:rPr>
+        <w:t xml:space="preserve"> y App </w:t>
+      </w:r>
+      <w:proofErr w:type="spellStart"/>
+      <w:r>
+        <w:rPr>
+          <w:lang w:val="es-MX"/>
+        </w:rPr>
+        <w:t>Engine</w:t>
+      </w:r>
+      <w:proofErr w:type="spellEnd"/>
+    </w:p>
+    <w:p>
+      <w:pPr>
+        <w:pStyle w:val="Prrafodelista"/>
+        <w:ind w:left="1068"/>
+        <w:jc w:val="both"/>
+        <w:rPr>
+          <w:lang w:val="es-MX"/>
+        </w:rPr>
+      </w:pPr>
+    </w:p>
+    <w:p>
+      <w:pPr>
+        <w:pStyle w:val="Prrafodelista"/>
+        <w:numPr>
+          <w:ilvl w:val="2"/>
+          <w:numId w:val="2"/>
+        </w:numPr>
+        <w:jc w:val="both"/>
+        <w:rPr>
+          <w:lang w:val="es-MX"/>
+        </w:rPr>
+      </w:pPr>
+      <w:r>
+        <w:rPr>
+          <w:b/>
+          <w:i/>
+          <w:lang w:val="es-MX"/>
+        </w:rPr>
+        <w:t>Funcionalidades</w:t>
+      </w:r>
+      <w:r>
+        <w:rPr>
+          <w:lang w:val="es-MX"/>
+        </w:rPr>
+        <w:t>:</w:t>
+      </w:r>
+      <w:r>
+        <w:rPr>
+          <w:lang w:val="es-MX"/>
+        </w:rPr>
+        <w:t xml:space="preserve"> Se debe especificar las cosas que se pueden hacer y las que</w:t>
+      </w:r>
+      <w:r>
+        <w:rPr>
+          <w:lang w:val="es-MX"/>
+        </w:rPr>
+        <w:t xml:space="preserve"> </w:t>
+      </w:r>
+      <w:r>
+        <w:rPr>
+          <w:lang w:val="es-MX"/>
+        </w:rPr>
+        <w:t xml:space="preserve">no desde el </w:t>
+      </w:r>
+      <w:r>
+        <w:rPr>
+          <w:lang w:val="es-MX"/>
+        </w:rPr>
+        <w:t>aplicativo. Se debe ser muy claro y utilizar medios lícitos para</w:t>
+      </w:r>
+      <w:r>
+        <w:rPr>
+          <w:lang w:val="es-MX"/>
+        </w:rPr>
+        <w:t xml:space="preserve"> </w:t>
+      </w:r>
+      <w:r>
+        <w:rPr>
+          <w:lang w:val="es-MX"/>
+        </w:rPr>
+        <w:t>probar</w:t>
+      </w:r>
+      <w:r>
+        <w:rPr>
+          <w:lang w:val="es-MX"/>
+        </w:rPr>
+        <w:t xml:space="preserve"> lo que no se podrá hacer</w:t>
+      </w:r>
+      <w:r>
+        <w:rPr>
+          <w:lang w:val="es-MX"/>
+        </w:rPr>
+        <w:t xml:space="preserve"> </w:t>
+      </w:r>
+      <w:r>
+        <w:rPr>
+          <w:lang w:val="es-MX"/>
+        </w:rPr>
+        <w:t xml:space="preserve">a través de </w:t>
+      </w:r>
+      <w:r>
+        <w:rPr>
+          <w:lang w:val="es-MX"/>
+        </w:rPr>
+        <w:t>la</w:t>
+      </w:r>
+      <w:r>
+        <w:rPr>
+          <w:lang w:val="es-MX"/>
+        </w:rPr>
+        <w:t xml:space="preserve"> app.</w:t>
+      </w:r>
+    </w:p>
+    <w:p>
+      <w:pPr>
+        <w:pStyle w:val="Prrafodelista"/>
+        <w:numPr>
+          <w:ilvl w:val="2"/>
+          <w:numId w:val="2"/>
+        </w:numPr>
+        <w:jc w:val="both"/>
+        <w:rPr>
+          <w:lang w:val="es-MX"/>
+        </w:rPr>
+      </w:pPr>
+      <w:r>
+        <w:rPr>
+          <w:b/>
+          <w:i/>
+          <w:lang w:val="es-MX"/>
+        </w:rPr>
+        <w:t>Licencia y condiciones de uso</w:t>
+      </w:r>
+      <w:r>
+        <w:rPr>
+          <w:lang w:val="es-MX"/>
+        </w:rPr>
+        <w:t>: Se deben estipular licencias de uso y</w:t>
+      </w:r>
+      <w:r>
+        <w:rPr>
+          <w:lang w:val="es-MX"/>
+        </w:rPr>
+        <w:t xml:space="preserve"> </w:t>
+      </w:r>
+      <w:r>
+        <w:rPr>
+          <w:lang w:val="es-MX"/>
+        </w:rPr>
+        <w:t>condiciones para el usuario para aceptar el uso de la aplicación donde no</w:t>
+      </w:r>
+      <w:r>
+        <w:rPr>
+          <w:lang w:val="es-MX"/>
+        </w:rPr>
+        <w:t xml:space="preserve"> </w:t>
+      </w:r>
+      <w:r>
+        <w:rPr>
+          <w:lang w:val="es-MX"/>
+        </w:rPr>
+        <w:t>podamos eximir de responsabilidades que puedan reclamar por el mal uso</w:t>
+      </w:r>
+      <w:r>
+        <w:rPr>
+          <w:lang w:val="es-MX"/>
+        </w:rPr>
+        <w:t xml:space="preserve"> </w:t>
+      </w:r>
+      <w:r>
+        <w:rPr>
+          <w:lang w:val="es-MX"/>
+        </w:rPr>
+        <w:t>del aplicativo.</w:t>
+      </w:r>
+    </w:p>
+    <w:p>
+      <w:pPr>
+        <w:pStyle w:val="Prrafodelista"/>
+        <w:numPr>
+          <w:ilvl w:val="2"/>
+          <w:numId w:val="2"/>
+        </w:numPr>
+        <w:jc w:val="both"/>
+        <w:rPr>
+          <w:lang w:val="es-MX"/>
+        </w:rPr>
+      </w:pPr>
+      <w:r>
+        <w:rPr>
+          <w:b/>
+          <w:i/>
+          <w:lang w:val="es-MX"/>
+        </w:rPr>
+        <w:t>Información y permisos</w:t>
+      </w:r>
+      <w:r>
+        <w:rPr>
+          <w:lang w:val="es-MX"/>
+        </w:rPr>
+        <w:t>: Se debe ser altamente explícito al solicitar permisos al</w:t>
+      </w:r>
+      <w:r>
+        <w:rPr>
+          <w:lang w:val="es-MX"/>
+        </w:rPr>
+        <w:t xml:space="preserve"> </w:t>
+      </w:r>
+      <w:r>
+        <w:rPr>
+          <w:lang w:val="es-MX"/>
+        </w:rPr>
+        <w:t>usuario. Muchas veces los aplicativos van a necesitar permisos con contactos</w:t>
+      </w:r>
+      <w:r>
+        <w:rPr>
+          <w:lang w:val="es-MX"/>
+        </w:rPr>
+        <w:t xml:space="preserve"> </w:t>
+      </w:r>
+      <w:r>
+        <w:rPr>
+          <w:lang w:val="es-MX"/>
+        </w:rPr>
+        <w:t>de agenda y contenidos del móvil, ya sea simplemente</w:t>
+      </w:r>
+      <w:r>
+        <w:rPr>
+          <w:lang w:val="es-MX"/>
+        </w:rPr>
+        <w:t xml:space="preserve"> por </w:t>
+      </w:r>
+      <w:r>
+        <w:rPr>
+          <w:lang w:val="es-MX"/>
+        </w:rPr>
+        <w:t>compartir contenidos.</w:t>
+      </w:r>
+    </w:p>
+    <w:p>
+      <w:pPr>
+        <w:jc w:val="both"/>
+        <w:rPr>
+          <w:lang w:val="es-MX"/>
+        </w:rPr>
+      </w:pPr>
+    </w:p>
+    <w:p>
+      <w:pPr>
+        <w:pStyle w:val="Prrafodelista"/>
+        <w:numPr>
+          <w:ilvl w:val="1"/>
+          <w:numId w:val="2"/>
+        </w:numPr>
+        <w:jc w:val="both"/>
+        <w:rPr>
+          <w:b/>
+          <w:lang w:val="es-MX"/>
+        </w:rPr>
+      </w:pPr>
+      <w:r>
+        <w:rPr>
+          <w:b/>
+          <w:lang w:val="es-MX"/>
+        </w:rPr>
+        <w:t>RECURSO HUMANO</w:t>
+      </w:r>
+    </w:p>
+    <w:p>
+      <w:pPr>
+        <w:pStyle w:val="Prrafodelista"/>
+        <w:ind w:left="360"/>
+        <w:jc w:val="both"/>
+        <w:rPr>
+          <w:lang w:val="es-MX"/>
+        </w:rPr>
+      </w:pPr>
+      <w:r>
+        <w:rPr>
+          <w:lang w:val="es-MX"/>
+        </w:rPr>
+        <w:t>Debido a que es un desarrollo educativo, el único recurso humano responsable del desarrollo y demás actividades es el estudiante quien presenta el documento, sin embargo, el apoyo de otros compañeros es fundamental para solucionar problemas de uso y percepción de funcionalidades requeridas, lo cual al final en las conclusiones se hará la respectiva mención en agradecimiento por la participación indirecta del proceso.</w:t>
+      </w:r>
+    </w:p>
+    <w:p>
+      <w:pPr>
+        <w:jc w:val="both"/>
+        <w:rPr>
+          <w:b/>
+          <w:lang w:val="es-MX"/>
+        </w:rPr>
+      </w:pPr>
+    </w:p>
+    <w:p>
+      <w:pPr>
+        <w:jc w:val="both"/>
+        <w:rPr>
+          <w:b/>
+          <w:lang w:val="es-MX"/>
+        </w:rPr>
+      </w:pPr>
+      <w:r>
+        <w:rPr>
+          <w:b/>
+          <w:lang w:val="es-MX"/>
+        </w:rPr>
+        <w:t>DISEÑO DE MOCKUP Y EXPLICACION DE REQUERIMIENTOS</w:t>
+      </w:r>
+      <w:r>
+        <w:rPr>
+          <w:b/>
+          <w:lang w:val="es-MX"/>
+        </w:rPr>
+        <w:t xml:space="preserve"> FUNCIONALES Y NO FUNCIONALES</w:t>
+      </w:r>
+    </w:p>
+    <w:p>
+      <w:pPr>
+        <w:jc w:val="both"/>
+        <w:rPr>
+          <w:b/>
+          <w:lang w:val="es-MX"/>
+        </w:rPr>
+      </w:pPr>
+      <w:bookmarkStart w:id="0" w:name="_GoBack"/>
+      <w:bookmarkEnd w:id="0"/>
     </w:p>
     <w:p>
       <w:pPr>
@@ -467,6 +2461,232 @@
 <file path=word/numbering.xml><?xml version="1.0" encoding="utf-8"?>
 <w:numbering xmlns:wpc="http://schemas.microsoft.com/office/word/2010/wordprocessingCanvas" xmlns:cx="http://schemas.microsoft.com/office/drawing/2014/chartex" xmlns:mc="http://schemas.openxmlformats.org/markup-compatibility/2006" xmlns:o="urn:schemas-microsoft-com:office:office" xmlns:r="http://schemas.openxmlformats.org/officeDocument/2006/relationships" xmlns:m="http://schemas.openxmlformats.org/officeDocument/2006/math" xmlns:v="urn:schemas-microsoft-com:vml" xmlns:wp14="http://schemas.microsoft.com/office/word/2010/wordprocessingDrawing" xmlns:wp="http://schemas.openxmlformats.org/drawingml/2006/wordprocessingDrawing" xmlns:w10="urn:schemas-microsoft-com:office:word" xmlns:w="http://schemas.openxmlformats.org/wordprocessingml/2006/main" xmlns:w14="http://schemas.microsoft.com/office/word/2010/wordml" xmlns:w15="http://schemas.microsoft.com/office/word/2012/wordml" xmlns:w16se="http://schemas.microsoft.com/office/word/2015/wordml/symex" xmlns:wpg="http://schemas.microsoft.com/office/word/2010/wordprocessingGroup" xmlns:wpi="http://schemas.microsoft.com/office/word/2010/wordprocessingInk" xmlns:wne="http://schemas.microsoft.com/office/word/2006/wordml" xmlns:wps="http://schemas.microsoft.com/office/word/2010/wordprocessingShape" mc:Ignorable="w14 w15 w16se wp14">
   <w:abstractNum w:abstractNumId="0" w15:restartNumberingAfterBreak="0">
+    <w:nsid w:val="066037A2"/>
+    <w:multiLevelType w:val="multilevel"/>
+    <w:tmpl w:val="0722DE76"/>
+    <w:lvl w:ilvl="0">
+      <w:start w:val="1"/>
+      <w:numFmt w:val="decimal"/>
+      <w:lvlText w:val="%1"/>
+      <w:lvlJc w:val="left"/>
+      <w:pPr>
+        <w:ind w:left="360" w:hanging="360"/>
+      </w:pPr>
+      <w:rPr>
+        <w:rFonts w:hint="default"/>
+      </w:rPr>
+    </w:lvl>
+    <w:lvl w:ilvl="1">
+      <w:start w:val="1"/>
+      <w:numFmt w:val="decimal"/>
+      <w:lvlText w:val="%1.%2"/>
+      <w:lvlJc w:val="left"/>
+      <w:pPr>
+        <w:ind w:left="360" w:hanging="360"/>
+      </w:pPr>
+      <w:rPr>
+        <w:rFonts w:hint="default"/>
+      </w:rPr>
+    </w:lvl>
+    <w:lvl w:ilvl="2">
+      <w:start w:val="1"/>
+      <w:numFmt w:val="decimal"/>
+      <w:lvlText w:val="%1.%2.%3"/>
+      <w:lvlJc w:val="left"/>
+      <w:pPr>
+        <w:ind w:left="720" w:hanging="720"/>
+      </w:pPr>
+      <w:rPr>
+        <w:rFonts w:hint="default"/>
+      </w:rPr>
+    </w:lvl>
+    <w:lvl w:ilvl="3">
+      <w:start w:val="1"/>
+      <w:numFmt w:val="decimal"/>
+      <w:lvlText w:val="%1.%2.%3.%4"/>
+      <w:lvlJc w:val="left"/>
+      <w:pPr>
+        <w:ind w:left="720" w:hanging="720"/>
+      </w:pPr>
+      <w:rPr>
+        <w:rFonts w:hint="default"/>
+      </w:rPr>
+    </w:lvl>
+    <w:lvl w:ilvl="4">
+      <w:start w:val="1"/>
+      <w:numFmt w:val="decimal"/>
+      <w:lvlText w:val="%1.%2.%3.%4.%5"/>
+      <w:lvlJc w:val="left"/>
+      <w:pPr>
+        <w:ind w:left="1080" w:hanging="1080"/>
+      </w:pPr>
+      <w:rPr>
+        <w:rFonts w:hint="default"/>
+      </w:rPr>
+    </w:lvl>
+    <w:lvl w:ilvl="5">
+      <w:start w:val="1"/>
+      <w:numFmt w:val="decimal"/>
+      <w:lvlText w:val="%1.%2.%3.%4.%5.%6"/>
+      <w:lvlJc w:val="left"/>
+      <w:pPr>
+        <w:ind w:left="1080" w:hanging="1080"/>
+      </w:pPr>
+      <w:rPr>
+        <w:rFonts w:hint="default"/>
+      </w:rPr>
+    </w:lvl>
+    <w:lvl w:ilvl="6">
+      <w:start w:val="1"/>
+      <w:numFmt w:val="decimal"/>
+      <w:lvlText w:val="%1.%2.%3.%4.%5.%6.%7"/>
+      <w:lvlJc w:val="left"/>
+      <w:pPr>
+        <w:ind w:left="1440" w:hanging="1440"/>
+      </w:pPr>
+      <w:rPr>
+        <w:rFonts w:hint="default"/>
+      </w:rPr>
+    </w:lvl>
+    <w:lvl w:ilvl="7">
+      <w:start w:val="1"/>
+      <w:numFmt w:val="decimal"/>
+      <w:lvlText w:val="%1.%2.%3.%4.%5.%6.%7.%8"/>
+      <w:lvlJc w:val="left"/>
+      <w:pPr>
+        <w:ind w:left="1440" w:hanging="1440"/>
+      </w:pPr>
+      <w:rPr>
+        <w:rFonts w:hint="default"/>
+      </w:rPr>
+    </w:lvl>
+    <w:lvl w:ilvl="8">
+      <w:start w:val="1"/>
+      <w:numFmt w:val="decimal"/>
+      <w:lvlText w:val="%1.%2.%3.%4.%5.%6.%7.%8.%9"/>
+      <w:lvlJc w:val="left"/>
+      <w:pPr>
+        <w:ind w:left="1800" w:hanging="1800"/>
+      </w:pPr>
+      <w:rPr>
+        <w:rFonts w:hint="default"/>
+      </w:rPr>
+    </w:lvl>
+  </w:abstractNum>
+  <w:abstractNum w:abstractNumId="1" w15:restartNumberingAfterBreak="0">
+    <w:nsid w:val="278D166F"/>
+    <w:multiLevelType w:val="multilevel"/>
+    <w:tmpl w:val="0722DE76"/>
+    <w:lvl w:ilvl="0">
+      <w:start w:val="1"/>
+      <w:numFmt w:val="decimal"/>
+      <w:lvlText w:val="%1"/>
+      <w:lvlJc w:val="left"/>
+      <w:pPr>
+        <w:ind w:left="360" w:hanging="360"/>
+      </w:pPr>
+      <w:rPr>
+        <w:rFonts w:hint="default"/>
+      </w:rPr>
+    </w:lvl>
+    <w:lvl w:ilvl="1">
+      <w:start w:val="1"/>
+      <w:numFmt w:val="decimal"/>
+      <w:lvlText w:val="%1.%2"/>
+      <w:lvlJc w:val="left"/>
+      <w:pPr>
+        <w:ind w:left="360" w:hanging="360"/>
+      </w:pPr>
+      <w:rPr>
+        <w:rFonts w:hint="default"/>
+      </w:rPr>
+    </w:lvl>
+    <w:lvl w:ilvl="2">
+      <w:start w:val="1"/>
+      <w:numFmt w:val="decimal"/>
+      <w:lvlText w:val="%1.%2.%3"/>
+      <w:lvlJc w:val="left"/>
+      <w:pPr>
+        <w:ind w:left="720" w:hanging="720"/>
+      </w:pPr>
+      <w:rPr>
+        <w:rFonts w:hint="default"/>
+      </w:rPr>
+    </w:lvl>
+    <w:lvl w:ilvl="3">
+      <w:start w:val="1"/>
+      <w:numFmt w:val="decimal"/>
+      <w:lvlText w:val="%1.%2.%3.%4"/>
+      <w:lvlJc w:val="left"/>
+      <w:pPr>
+        <w:ind w:left="720" w:hanging="720"/>
+      </w:pPr>
+      <w:rPr>
+        <w:rFonts w:hint="default"/>
+      </w:rPr>
+    </w:lvl>
+    <w:lvl w:ilvl="4">
+      <w:start w:val="1"/>
+      <w:numFmt w:val="decimal"/>
+      <w:lvlText w:val="%1.%2.%3.%4.%5"/>
+      <w:lvlJc w:val="left"/>
+      <w:pPr>
+        <w:ind w:left="1080" w:hanging="1080"/>
+      </w:pPr>
+      <w:rPr>
+        <w:rFonts w:hint="default"/>
+      </w:rPr>
+    </w:lvl>
+    <w:lvl w:ilvl="5">
+      <w:start w:val="1"/>
+      <w:numFmt w:val="decimal"/>
+      <w:lvlText w:val="%1.%2.%3.%4.%5.%6"/>
+      <w:lvlJc w:val="left"/>
+      <w:pPr>
+        <w:ind w:left="1080" w:hanging="1080"/>
+      </w:pPr>
+      <w:rPr>
+        <w:rFonts w:hint="default"/>
+      </w:rPr>
+    </w:lvl>
+    <w:lvl w:ilvl="6">
+      <w:start w:val="1"/>
+      <w:numFmt w:val="decimal"/>
+      <w:lvlText w:val="%1.%2.%3.%4.%5.%6.%7"/>
+      <w:lvlJc w:val="left"/>
+      <w:pPr>
+        <w:ind w:left="1440" w:hanging="1440"/>
+      </w:pPr>
+      <w:rPr>
+        <w:rFonts w:hint="default"/>
+      </w:rPr>
+    </w:lvl>
+    <w:lvl w:ilvl="7">
+      <w:start w:val="1"/>
+      <w:numFmt w:val="decimal"/>
+      <w:lvlText w:val="%1.%2.%3.%4.%5.%6.%7.%8"/>
+      <w:lvlJc w:val="left"/>
+      <w:pPr>
+        <w:ind w:left="1440" w:hanging="1440"/>
+      </w:pPr>
+      <w:rPr>
+        <w:rFonts w:hint="default"/>
+      </w:rPr>
+    </w:lvl>
+    <w:lvl w:ilvl="8">
+      <w:start w:val="1"/>
+      <w:numFmt w:val="decimal"/>
+      <w:lvlText w:val="%1.%2.%3.%4.%5.%6.%7.%8.%9"/>
+      <w:lvlJc w:val="left"/>
+      <w:pPr>
+        <w:ind w:left="1800" w:hanging="1800"/>
+      </w:pPr>
+      <w:rPr>
+        <w:rFonts w:hint="default"/>
+      </w:rPr>
+    </w:lvl>
+  </w:abstractNum>
+  <w:abstractNum w:abstractNumId="2" w15:restartNumberingAfterBreak="0">
     <w:nsid w:val="461A24B0"/>
     <w:multiLevelType w:val="hybridMultilevel"/>
     <w:tmpl w:val="BB647228"/>
@@ -578,8 +2798,130 @@
       </w:rPr>
     </w:lvl>
   </w:abstractNum>
+  <w:abstractNum w:abstractNumId="3" w15:restartNumberingAfterBreak="0">
+    <w:nsid w:val="63312B0B"/>
+    <w:multiLevelType w:val="hybridMultilevel"/>
+    <w:tmpl w:val="086A11E2"/>
+    <w:lvl w:ilvl="0" w:tplc="04090001">
+      <w:start w:val="1"/>
+      <w:numFmt w:val="bullet"/>
+      <w:lvlText w:val=""/>
+      <w:lvlJc w:val="left"/>
+      <w:pPr>
+        <w:ind w:left="1068" w:hanging="360"/>
+      </w:pPr>
+      <w:rPr>
+        <w:rFonts w:ascii="Symbol" w:hAnsi="Symbol" w:hint="default"/>
+      </w:rPr>
+    </w:lvl>
+    <w:lvl w:ilvl="1" w:tplc="04090003">
+      <w:start w:val="1"/>
+      <w:numFmt w:val="bullet"/>
+      <w:lvlText w:val="o"/>
+      <w:lvlJc w:val="left"/>
+      <w:pPr>
+        <w:ind w:left="1788" w:hanging="360"/>
+      </w:pPr>
+      <w:rPr>
+        <w:rFonts w:ascii="Courier New" w:hAnsi="Courier New" w:cs="Courier New" w:hint="default"/>
+      </w:rPr>
+    </w:lvl>
+    <w:lvl w:ilvl="2" w:tplc="04090005">
+      <w:start w:val="1"/>
+      <w:numFmt w:val="bullet"/>
+      <w:lvlText w:val=""/>
+      <w:lvlJc w:val="left"/>
+      <w:pPr>
+        <w:ind w:left="2508" w:hanging="360"/>
+      </w:pPr>
+      <w:rPr>
+        <w:rFonts w:ascii="Wingdings" w:hAnsi="Wingdings" w:hint="default"/>
+      </w:rPr>
+    </w:lvl>
+    <w:lvl w:ilvl="3" w:tplc="04090001">
+      <w:start w:val="1"/>
+      <w:numFmt w:val="bullet"/>
+      <w:lvlText w:val=""/>
+      <w:lvlJc w:val="left"/>
+      <w:pPr>
+        <w:ind w:left="3228" w:hanging="360"/>
+      </w:pPr>
+      <w:rPr>
+        <w:rFonts w:ascii="Symbol" w:hAnsi="Symbol" w:hint="default"/>
+      </w:rPr>
+    </w:lvl>
+    <w:lvl w:ilvl="4" w:tplc="04090003" w:tentative="1">
+      <w:start w:val="1"/>
+      <w:numFmt w:val="bullet"/>
+      <w:lvlText w:val="o"/>
+      <w:lvlJc w:val="left"/>
+      <w:pPr>
+        <w:ind w:left="3948" w:hanging="360"/>
+      </w:pPr>
+      <w:rPr>
+        <w:rFonts w:ascii="Courier New" w:hAnsi="Courier New" w:cs="Courier New" w:hint="default"/>
+      </w:rPr>
+    </w:lvl>
+    <w:lvl w:ilvl="5" w:tplc="04090005" w:tentative="1">
+      <w:start w:val="1"/>
+      <w:numFmt w:val="bullet"/>
+      <w:lvlText w:val=""/>
+      <w:lvlJc w:val="left"/>
+      <w:pPr>
+        <w:ind w:left="4668" w:hanging="360"/>
+      </w:pPr>
+      <w:rPr>
+        <w:rFonts w:ascii="Wingdings" w:hAnsi="Wingdings" w:hint="default"/>
+      </w:rPr>
+    </w:lvl>
+    <w:lvl w:ilvl="6" w:tplc="04090001" w:tentative="1">
+      <w:start w:val="1"/>
+      <w:numFmt w:val="bullet"/>
+      <w:lvlText w:val=""/>
+      <w:lvlJc w:val="left"/>
+      <w:pPr>
+        <w:ind w:left="5388" w:hanging="360"/>
+      </w:pPr>
+      <w:rPr>
+        <w:rFonts w:ascii="Symbol" w:hAnsi="Symbol" w:hint="default"/>
+      </w:rPr>
+    </w:lvl>
+    <w:lvl w:ilvl="7" w:tplc="04090003" w:tentative="1">
+      <w:start w:val="1"/>
+      <w:numFmt w:val="bullet"/>
+      <w:lvlText w:val="o"/>
+      <w:lvlJc w:val="left"/>
+      <w:pPr>
+        <w:ind w:left="6108" w:hanging="360"/>
+      </w:pPr>
+      <w:rPr>
+        <w:rFonts w:ascii="Courier New" w:hAnsi="Courier New" w:cs="Courier New" w:hint="default"/>
+      </w:rPr>
+    </w:lvl>
+    <w:lvl w:ilvl="8" w:tplc="04090005" w:tentative="1">
+      <w:start w:val="1"/>
+      <w:numFmt w:val="bullet"/>
+      <w:lvlText w:val=""/>
+      <w:lvlJc w:val="left"/>
+      <w:pPr>
+        <w:ind w:left="6828" w:hanging="360"/>
+      </w:pPr>
+      <w:rPr>
+        <w:rFonts w:ascii="Wingdings" w:hAnsi="Wingdings" w:hint="default"/>
+      </w:rPr>
+    </w:lvl>
+  </w:abstractNum>
   <w:num w:numId="1">
+    <w:abstractNumId w:val="2"/>
+  </w:num>
+  <w:num w:numId="2">
     <w:abstractNumId w:val="0"/>
+  </w:num>
+  <w:num w:numId="3">
+    <w:abstractNumId w:val="3"/>
+  </w:num>
+  <w:num w:numId="4">
+    <w:abstractNumId w:val="1"/>
   </w:num>
 </w:numbering>
 </file>
@@ -1016,6 +3358,101 @@
       <w:contextualSpacing/>
     </w:pPr>
   </w:style>
+  <w:style w:type="table" w:styleId="Tablaconcuadrcula">
+    <w:name w:val="Table Grid"/>
+    <w:basedOn w:val="Tablanormal"/>
+    <w:uiPriority w:val="39"/>
+    <w:rsid w:val="0062682B"/>
+    <w:pPr>
+      <w:spacing w:after="0" w:line="240" w:lineRule="auto"/>
+    </w:pPr>
+    <w:tblPr>
+      <w:tblBorders>
+        <w:top w:val="single" w:sz="4" w:space="0" w:color="auto"/>
+        <w:left w:val="single" w:sz="4" w:space="0" w:color="auto"/>
+        <w:bottom w:val="single" w:sz="4" w:space="0" w:color="auto"/>
+        <w:right w:val="single" w:sz="4" w:space="0" w:color="auto"/>
+        <w:insideH w:val="single" w:sz="4" w:space="0" w:color="auto"/>
+        <w:insideV w:val="single" w:sz="4" w:space="0" w:color="auto"/>
+      </w:tblBorders>
+    </w:tblPr>
+  </w:style>
+  <w:style w:type="table" w:styleId="Tabladecuadrcula4-nfasis5">
+    <w:name w:val="Grid Table 4 Accent 5"/>
+    <w:basedOn w:val="Tablanormal"/>
+    <w:uiPriority w:val="49"/>
+    <w:rsid w:val="0062682B"/>
+    <w:pPr>
+      <w:spacing w:after="0" w:line="240" w:lineRule="auto"/>
+    </w:pPr>
+    <w:tblPr>
+      <w:tblStyleRowBandSize w:val="1"/>
+      <w:tblStyleColBandSize w:val="1"/>
+      <w:tblBorders>
+        <w:top w:val="single" w:sz="4" w:space="0" w:color="8EAADB" w:themeColor="accent5" w:themeTint="99"/>
+        <w:left w:val="single" w:sz="4" w:space="0" w:color="8EAADB" w:themeColor="accent5" w:themeTint="99"/>
+        <w:bottom w:val="single" w:sz="4" w:space="0" w:color="8EAADB" w:themeColor="accent5" w:themeTint="99"/>
+        <w:right w:val="single" w:sz="4" w:space="0" w:color="8EAADB" w:themeColor="accent5" w:themeTint="99"/>
+        <w:insideH w:val="single" w:sz="4" w:space="0" w:color="8EAADB" w:themeColor="accent5" w:themeTint="99"/>
+        <w:insideV w:val="single" w:sz="4" w:space="0" w:color="8EAADB" w:themeColor="accent5" w:themeTint="99"/>
+      </w:tblBorders>
+    </w:tblPr>
+    <w:tblStylePr w:type="firstRow">
+      <w:rPr>
+        <w:b/>
+        <w:bCs/>
+        <w:color w:val="FFFFFF" w:themeColor="background1"/>
+      </w:rPr>
+      <w:tblPr/>
+      <w:tcPr>
+        <w:tcBorders>
+          <w:top w:val="single" w:sz="4" w:space="0" w:color="4472C4" w:themeColor="accent5"/>
+          <w:left w:val="single" w:sz="4" w:space="0" w:color="4472C4" w:themeColor="accent5"/>
+          <w:bottom w:val="single" w:sz="4" w:space="0" w:color="4472C4" w:themeColor="accent5"/>
+          <w:right w:val="single" w:sz="4" w:space="0" w:color="4472C4" w:themeColor="accent5"/>
+          <w:insideH w:val="nil"/>
+          <w:insideV w:val="nil"/>
+        </w:tcBorders>
+        <w:shd w:val="clear" w:color="auto" w:fill="4472C4" w:themeFill="accent5"/>
+      </w:tcPr>
+    </w:tblStylePr>
+    <w:tblStylePr w:type="lastRow">
+      <w:rPr>
+        <w:b/>
+        <w:bCs/>
+      </w:rPr>
+      <w:tblPr/>
+      <w:tcPr>
+        <w:tcBorders>
+          <w:top w:val="double" w:sz="4" w:space="0" w:color="4472C4" w:themeColor="accent5"/>
+        </w:tcBorders>
+      </w:tcPr>
+    </w:tblStylePr>
+    <w:tblStylePr w:type="firstCol">
+      <w:rPr>
+        <w:b/>
+        <w:bCs/>
+      </w:rPr>
+    </w:tblStylePr>
+    <w:tblStylePr w:type="lastCol">
+      <w:rPr>
+        <w:b/>
+        <w:bCs/>
+      </w:rPr>
+    </w:tblStylePr>
+    <w:tblStylePr w:type="band1Vert">
+      <w:tblPr/>
+      <w:tcPr>
+        <w:shd w:val="clear" w:color="auto" w:fill="D9E2F3" w:themeFill="accent5" w:themeFillTint="33"/>
+      </w:tcPr>
+    </w:tblStylePr>
+    <w:tblStylePr w:type="band1Horz">
+      <w:tblPr/>
+      <w:tcPr>
+        <w:shd w:val="clear" w:color="auto" w:fill="D9E2F3" w:themeFill="accent5" w:themeFillTint="33"/>
+      </w:tcPr>
+    </w:tblStylePr>
+  </w:style>
 </w:styles>
 </file>
 

</xml_diff>

<commit_message>
Actualización Requerimientos en documento
Empieza la descripción de cada vista del mockup.
</commit_message>
<xml_diff>
--- a/PLANTEAMIENTO DEL PROBLEMA.docx
+++ b/PLANTEAMIENTO DEL PROBLEMA.docx
@@ -4,17 +4,418 @@
   <w:body>
     <w:p>
       <w:pPr>
-        <w:jc w:val="both"/>
-        <w:rPr>
-          <w:b/>
-          <w:lang w:val="es-MX"/>
-        </w:rPr>
-      </w:pPr>
-      <w:r>
-        <w:rPr>
-          <w:b/>
-          <w:lang w:val="es-MX"/>
-        </w:rPr>
+        <w:jc w:val="center"/>
+        <w:rPr>
+          <w:b/>
+          <w:lang w:val="es-MX"/>
+        </w:rPr>
+      </w:pPr>
+      <w:r>
+        <w:rPr>
+          <w:b/>
+          <w:noProof/>
+          <w:lang w:val="en-US"/>
+        </w:rPr>
+        <w:drawing>
+          <wp:anchor distT="0" distB="0" distL="114300" distR="114300" simplePos="0" relativeHeight="251658240" behindDoc="0" locked="0" layoutInCell="1" allowOverlap="1" wp14:anchorId="5D6FDDEC" wp14:editId="27A18991">
+            <wp:simplePos x="0" y="0"/>
+            <wp:positionH relativeFrom="column">
+              <wp:posOffset>5161258</wp:posOffset>
+            </wp:positionH>
+            <wp:positionV relativeFrom="paragraph">
+              <wp:posOffset>-726483</wp:posOffset>
+            </wp:positionV>
+            <wp:extent cx="1246604" cy="1009190"/>
+            <wp:effectExtent l="0" t="0" r="0" b="635"/>
+            <wp:wrapNone/>
+            <wp:docPr id="1" name="Imagen 1" descr="C:\Users\NickFury\AppData\Local\Microsoft\Windows\INetCache\Content.Word\LOGO USC.PNG"/>
+            <wp:cNvGraphicFramePr>
+              <a:graphicFrameLocks xmlns:a="http://schemas.openxmlformats.org/drawingml/2006/main" noChangeAspect="1"/>
+            </wp:cNvGraphicFramePr>
+            <a:graphic xmlns:a="http://schemas.openxmlformats.org/drawingml/2006/main">
+              <a:graphicData uri="http://schemas.openxmlformats.org/drawingml/2006/picture">
+                <pic:pic xmlns:pic="http://schemas.openxmlformats.org/drawingml/2006/picture">
+                  <pic:nvPicPr>
+                    <pic:cNvPr id="0" name="Picture 4" descr="C:\Users\NickFury\AppData\Local\Microsoft\Windows\INetCache\Content.Word\LOGO USC.PNG"/>
+                    <pic:cNvPicPr>
+                      <a:picLocks noChangeAspect="1" noChangeArrowheads="1"/>
+                    </pic:cNvPicPr>
+                  </pic:nvPicPr>
+                  <pic:blipFill>
+                    <a:blip r:embed="rId5" cstate="print">
+                      <a:extLst>
+                        <a:ext uri="{28A0092B-C50C-407E-A947-70E740481C1C}">
+                          <a14:useLocalDpi xmlns:a14="http://schemas.microsoft.com/office/drawing/2010/main" val="0"/>
+                        </a:ext>
+                      </a:extLst>
+                    </a:blip>
+                    <a:srcRect/>
+                    <a:stretch>
+                      <a:fillRect/>
+                    </a:stretch>
+                  </pic:blipFill>
+                  <pic:spPr bwMode="auto">
+                    <a:xfrm>
+                      <a:off x="0" y="0"/>
+                      <a:ext cx="1246604" cy="1009190"/>
+                    </a:xfrm>
+                    <a:prstGeom prst="rect">
+                      <a:avLst/>
+                    </a:prstGeom>
+                    <a:noFill/>
+                    <a:ln>
+                      <a:noFill/>
+                    </a:ln>
+                  </pic:spPr>
+                </pic:pic>
+              </a:graphicData>
+            </a:graphic>
+            <wp14:sizeRelH relativeFrom="page">
+              <wp14:pctWidth>0</wp14:pctWidth>
+            </wp14:sizeRelH>
+            <wp14:sizeRelV relativeFrom="page">
+              <wp14:pctHeight>0</wp14:pctHeight>
+            </wp14:sizeRelV>
+          </wp:anchor>
+        </w:drawing>
+      </w:r>
+      <w:r>
+        <w:rPr>
+          <w:b/>
+          <w:lang w:val="es-MX"/>
+        </w:rPr>
+        <w:t>DISEÑO DEL MOCKUP PARA APLICACIÓN MÓVIL</w:t>
+      </w:r>
+    </w:p>
+    <w:p>
+      <w:pPr>
+        <w:jc w:val="center"/>
+        <w:rPr>
+          <w:b/>
+          <w:lang w:val="es-MX"/>
+        </w:rPr>
+      </w:pPr>
+      <w:r>
+        <w:rPr>
+          <w:b/>
+          <w:lang w:val="es-MX"/>
+        </w:rPr>
+        <w:t>CALIBRACIÓN DE ABONADORAS AP</w:t>
+      </w:r>
+    </w:p>
+    <w:p>
+      <w:pPr>
+        <w:jc w:val="center"/>
+        <w:rPr>
+          <w:b/>
+          <w:lang w:val="es-MX"/>
+        </w:rPr>
+      </w:pPr>
+    </w:p>
+    <w:p>
+      <w:pPr>
+        <w:jc w:val="center"/>
+        <w:rPr>
+          <w:b/>
+          <w:lang w:val="es-MX"/>
+        </w:rPr>
+      </w:pPr>
+    </w:p>
+    <w:p>
+      <w:pPr>
+        <w:jc w:val="center"/>
+        <w:rPr>
+          <w:b/>
+          <w:lang w:val="es-MX"/>
+        </w:rPr>
+      </w:pPr>
+    </w:p>
+    <w:p>
+      <w:pPr>
+        <w:jc w:val="center"/>
+        <w:rPr>
+          <w:b/>
+          <w:lang w:val="es-MX"/>
+        </w:rPr>
+      </w:pPr>
+    </w:p>
+    <w:p>
+      <w:pPr>
+        <w:jc w:val="center"/>
+        <w:rPr>
+          <w:b/>
+          <w:lang w:val="es-MX"/>
+        </w:rPr>
+      </w:pPr>
+    </w:p>
+    <w:p>
+      <w:pPr>
+        <w:jc w:val="center"/>
+        <w:rPr>
+          <w:b/>
+          <w:lang w:val="es-MX"/>
+        </w:rPr>
+      </w:pPr>
+    </w:p>
+    <w:p>
+      <w:pPr>
+        <w:jc w:val="center"/>
+        <w:rPr>
+          <w:b/>
+          <w:lang w:val="es-MX"/>
+        </w:rPr>
+      </w:pPr>
+    </w:p>
+    <w:p>
+      <w:pPr>
+        <w:jc w:val="center"/>
+        <w:rPr>
+          <w:b/>
+          <w:lang w:val="es-MX"/>
+        </w:rPr>
+      </w:pPr>
+      <w:r>
+        <w:rPr>
+          <w:b/>
+          <w:lang w:val="es-MX"/>
+        </w:rPr>
+        <w:t>ORLANDO CORREA MARTÍNEZ</w:t>
+      </w:r>
+    </w:p>
+    <w:p>
+      <w:pPr>
+        <w:jc w:val="center"/>
+        <w:rPr>
+          <w:b/>
+          <w:lang w:val="es-MX"/>
+        </w:rPr>
+      </w:pPr>
+      <w:r>
+        <w:rPr>
+          <w:b/>
+          <w:lang w:val="es-MX"/>
+        </w:rPr>
+        <w:t>1130631792</w:t>
+      </w:r>
+    </w:p>
+    <w:p>
+      <w:pPr>
+        <w:jc w:val="center"/>
+        <w:rPr>
+          <w:b/>
+          <w:lang w:val="es-MX"/>
+        </w:rPr>
+      </w:pPr>
+    </w:p>
+    <w:p>
+      <w:pPr>
+        <w:jc w:val="center"/>
+        <w:rPr>
+          <w:b/>
+          <w:lang w:val="es-MX"/>
+        </w:rPr>
+      </w:pPr>
+    </w:p>
+    <w:p>
+      <w:pPr>
+        <w:jc w:val="center"/>
+        <w:rPr>
+          <w:b/>
+          <w:lang w:val="es-MX"/>
+        </w:rPr>
+      </w:pPr>
+    </w:p>
+    <w:p>
+      <w:pPr>
+        <w:jc w:val="center"/>
+        <w:rPr>
+          <w:b/>
+          <w:lang w:val="es-MX"/>
+        </w:rPr>
+      </w:pPr>
+    </w:p>
+    <w:p>
+      <w:pPr>
+        <w:jc w:val="center"/>
+        <w:rPr>
+          <w:b/>
+          <w:lang w:val="es-MX"/>
+        </w:rPr>
+      </w:pPr>
+    </w:p>
+    <w:p>
+      <w:pPr>
+        <w:jc w:val="center"/>
+        <w:rPr>
+          <w:b/>
+          <w:lang w:val="es-MX"/>
+        </w:rPr>
+      </w:pPr>
+      <w:r>
+        <w:rPr>
+          <w:b/>
+          <w:lang w:val="es-MX"/>
+        </w:rPr>
+        <w:t>COMPUTACIÓN MÓVIL</w:t>
+      </w:r>
+    </w:p>
+    <w:p>
+      <w:pPr>
+        <w:jc w:val="center"/>
+        <w:rPr>
+          <w:b/>
+          <w:lang w:val="es-MX"/>
+        </w:rPr>
+      </w:pPr>
+      <w:r>
+        <w:rPr>
+          <w:b/>
+          <w:lang w:val="es-MX"/>
+        </w:rPr>
+        <w:t>HECTOR MANUEL VANEGAS SOLIS</w:t>
+      </w:r>
+    </w:p>
+    <w:p>
+      <w:pPr>
+        <w:jc w:val="center"/>
+        <w:rPr>
+          <w:b/>
+          <w:lang w:val="es-MX"/>
+        </w:rPr>
+      </w:pPr>
+    </w:p>
+    <w:p>
+      <w:pPr>
+        <w:jc w:val="center"/>
+        <w:rPr>
+          <w:b/>
+          <w:lang w:val="es-MX"/>
+        </w:rPr>
+      </w:pPr>
+    </w:p>
+    <w:p>
+      <w:pPr>
+        <w:jc w:val="center"/>
+        <w:rPr>
+          <w:b/>
+          <w:lang w:val="es-MX"/>
+        </w:rPr>
+      </w:pPr>
+    </w:p>
+    <w:p>
+      <w:pPr>
+        <w:jc w:val="center"/>
+        <w:rPr>
+          <w:b/>
+          <w:lang w:val="es-MX"/>
+        </w:rPr>
+      </w:pPr>
+    </w:p>
+    <w:p>
+      <w:pPr>
+        <w:jc w:val="center"/>
+        <w:rPr>
+          <w:b/>
+          <w:lang w:val="es-MX"/>
+        </w:rPr>
+      </w:pPr>
+    </w:p>
+    <w:p>
+      <w:pPr>
+        <w:jc w:val="center"/>
+        <w:rPr>
+          <w:b/>
+          <w:lang w:val="es-MX"/>
+        </w:rPr>
+      </w:pPr>
+    </w:p>
+    <w:p>
+      <w:pPr>
+        <w:jc w:val="center"/>
+        <w:rPr>
+          <w:b/>
+          <w:lang w:val="es-MX"/>
+        </w:rPr>
+      </w:pPr>
+    </w:p>
+    <w:p>
+      <w:pPr>
+        <w:jc w:val="center"/>
+        <w:rPr>
+          <w:b/>
+          <w:lang w:val="es-MX"/>
+        </w:rPr>
+      </w:pPr>
+    </w:p>
+    <w:p>
+      <w:pPr>
+        <w:jc w:val="center"/>
+        <w:rPr>
+          <w:b/>
+          <w:lang w:val="es-MX"/>
+        </w:rPr>
+      </w:pPr>
+      <w:r>
+        <w:rPr>
+          <w:b/>
+          <w:lang w:val="es-MX"/>
+        </w:rPr>
+        <w:t>UNIVERSIDAD SANTIAGO DE CALI</w:t>
+      </w:r>
+    </w:p>
+    <w:p>
+      <w:pPr>
+        <w:jc w:val="center"/>
+        <w:rPr>
+          <w:b/>
+          <w:lang w:val="es-MX"/>
+        </w:rPr>
+      </w:pPr>
+      <w:r>
+        <w:rPr>
+          <w:b/>
+          <w:lang w:val="es-MX"/>
+        </w:rPr>
+        <w:t>FACULTAD DE INGENIERÍA</w:t>
+      </w:r>
+    </w:p>
+    <w:p>
+      <w:pPr>
+        <w:jc w:val="center"/>
+        <w:rPr>
+          <w:b/>
+          <w:lang w:val="es-MX"/>
+        </w:rPr>
+      </w:pPr>
+      <w:r>
+        <w:rPr>
+          <w:b/>
+          <w:lang w:val="es-MX"/>
+        </w:rPr>
+        <w:t>INGENIERÍA DE SISTEMAS</w:t>
+      </w:r>
+      <w:r>
+        <w:rPr>
+          <w:b/>
+          <w:lang w:val="es-MX"/>
+        </w:rPr>
+        <w:br w:type="page"/>
+      </w:r>
+    </w:p>
+    <w:p>
+      <w:pPr>
+        <w:jc w:val="both"/>
+        <w:rPr>
+          <w:b/>
+          <w:lang w:val="es-MX"/>
+        </w:rPr>
+      </w:pPr>
+      <w:r>
+        <w:rPr>
+          <w:b/>
+          <w:lang w:val="es-MX"/>
+        </w:rPr>
+        <w:lastRenderedPageBreak/>
         <w:t>PLANTEAMIENTO DEL PROBLEMA</w:t>
       </w:r>
     </w:p>
@@ -702,8 +1103,14 @@
           <w:numId w:val="2"/>
         </w:numPr>
         <w:jc w:val="both"/>
-      </w:pPr>
-      <w:r>
+        <w:rPr>
+          <w:lang w:val="en-US"/>
+        </w:rPr>
+      </w:pPr>
+      <w:r>
+        <w:rPr>
+          <w:lang w:val="en-US"/>
+        </w:rPr>
         <w:t>Procesador Intel Core i5 (9th Gen)</w:t>
       </w:r>
     </w:p>
@@ -1446,25 +1853,7 @@
         <w:rPr>
           <w:lang w:val="es-MX"/>
         </w:rPr>
-        <w:t xml:space="preserve"> es un sistema de base de datos relacional de alta disponibilidad. Es capaz de funcionar de manera estable en el servidor y, por lo tanto, resulta robusto, una de las principales características que buscan las empresas. Además, es consistente y tolerante a fallos. Es compatible con el modelo relacional, ya que asegura siempre su integridad referencial. </w:t>
-      </w:r>
-      <w:r>
-        <w:rPr>
-          <w:lang w:val="es-MX"/>
-        </w:rPr>
-        <w:t>Es un sistema que puede trabajar en sistemas operativos como</w:t>
-      </w:r>
-      <w:r>
-        <w:rPr>
-          <w:lang w:val="es-MX"/>
-        </w:rPr>
-        <w:t xml:space="preserve"> </w:t>
-      </w:r>
-      <w:r>
-        <w:rPr>
-          <w:lang w:val="es-MX"/>
-        </w:rPr>
-        <w:t xml:space="preserve">Windows, Linux y Mac. El sistema soporta interfaces como Delphi, </w:t>
+        <w:t xml:space="preserve"> es un sistema de base de datos relacional de alta disponibilidad. Es capaz de funcionar de manera estable en el servidor y, por lo tanto, resulta robusto, una de las principales características que buscan las empresas. Además, es consistente y tolerante a fallos. Es compatible con el modelo relacional, ya que asegura siempre su integridad referencial. Es un sistema que puede trabajar en sistemas operativos como Windows, Linux y Mac. El sistema soporta interfaces como Delphi, </w:t>
       </w:r>
       <w:r>
         <w:rPr>
@@ -1524,7 +1913,6 @@
           <w:lang w:val="es-MX"/>
         </w:rPr>
       </w:pPr>
-      <w:proofErr w:type="spellStart"/>
       <w:r>
         <w:rPr>
           <w:b/>
@@ -1534,7 +1922,6 @@
         <w:lastRenderedPageBreak/>
         <w:t>pgAdmin</w:t>
       </w:r>
-      <w:proofErr w:type="spellEnd"/>
       <w:r>
         <w:rPr>
           <w:lang w:val="es-MX"/>
@@ -2133,19 +2520,7 @@
         <w:rPr>
           <w:lang w:val="es-MX"/>
         </w:rPr>
-        <w:t>:</w:t>
-      </w:r>
-      <w:r>
-        <w:rPr>
-          <w:lang w:val="es-MX"/>
-        </w:rPr>
-        <w:t xml:space="preserve"> Se debe especificar las cosas que se pueden hacer y las que</w:t>
-      </w:r>
-      <w:r>
-        <w:rPr>
-          <w:lang w:val="es-MX"/>
-        </w:rPr>
-        <w:t xml:space="preserve"> </w:t>
+        <w:t xml:space="preserve">: Se debe especificar las cosas que se pueden hacer y las que </w:t>
       </w:r>
       <w:r>
         <w:rPr>
@@ -2157,13 +2532,7 @@
         <w:rPr>
           <w:lang w:val="es-MX"/>
         </w:rPr>
-        <w:t>aplicativo. Se debe ser muy claro y utilizar medios lícitos para</w:t>
-      </w:r>
-      <w:r>
-        <w:rPr>
-          <w:lang w:val="es-MX"/>
-        </w:rPr>
-        <w:t xml:space="preserve"> </w:t>
+        <w:t xml:space="preserve">aplicativo. Se debe ser muy claro y utilizar medios lícitos para </w:t>
       </w:r>
       <w:r>
         <w:rPr>
@@ -2175,19 +2544,7 @@
         <w:rPr>
           <w:lang w:val="es-MX"/>
         </w:rPr>
-        <w:t xml:space="preserve"> lo que no se podrá hacer</w:t>
-      </w:r>
-      <w:r>
-        <w:rPr>
-          <w:lang w:val="es-MX"/>
-        </w:rPr>
-        <w:t xml:space="preserve"> </w:t>
-      </w:r>
-      <w:r>
-        <w:rPr>
-          <w:lang w:val="es-MX"/>
-        </w:rPr>
-        <w:t xml:space="preserve">a través de </w:t>
+        <w:t xml:space="preserve"> lo que no se podrá hacer a través de </w:t>
       </w:r>
       <w:r>
         <w:rPr>
@@ -2226,31 +2583,7 @@
         <w:rPr>
           <w:lang w:val="es-MX"/>
         </w:rPr>
-        <w:t>: Se deben estipular licencias de uso y</w:t>
-      </w:r>
-      <w:r>
-        <w:rPr>
-          <w:lang w:val="es-MX"/>
-        </w:rPr>
-        <w:t xml:space="preserve"> </w:t>
-      </w:r>
-      <w:r>
-        <w:rPr>
-          <w:lang w:val="es-MX"/>
-        </w:rPr>
-        <w:t>condiciones para el usuario para aceptar el uso de la aplicación donde no</w:t>
-      </w:r>
-      <w:r>
-        <w:rPr>
-          <w:lang w:val="es-MX"/>
-        </w:rPr>
-        <w:t xml:space="preserve"> </w:t>
-      </w:r>
-      <w:r>
-        <w:rPr>
-          <w:lang w:val="es-MX"/>
-        </w:rPr>
-        <w:t>podamos eximir de responsabilidades que puedan reclamar por el mal uso</w:t>
+        <w:t>: Se deben estipular licencias de uso y condiciones para el usuario para aceptar el uso de la aplicación donde no podamos eximir de responsabilidades que puedan reclamar por el mal uso</w:t>
       </w:r>
       <w:r>
         <w:rPr>
@@ -2289,31 +2622,7 @@
         <w:rPr>
           <w:lang w:val="es-MX"/>
         </w:rPr>
-        <w:t>: Se debe ser altamente explícito al solicitar permisos al</w:t>
-      </w:r>
-      <w:r>
-        <w:rPr>
-          <w:lang w:val="es-MX"/>
-        </w:rPr>
-        <w:t xml:space="preserve"> </w:t>
-      </w:r>
-      <w:r>
-        <w:rPr>
-          <w:lang w:val="es-MX"/>
-        </w:rPr>
-        <w:t>usuario. Muchas veces los aplicativos van a necesitar permisos con contactos</w:t>
-      </w:r>
-      <w:r>
-        <w:rPr>
-          <w:lang w:val="es-MX"/>
-        </w:rPr>
-        <w:t xml:space="preserve"> </w:t>
-      </w:r>
-      <w:r>
-        <w:rPr>
-          <w:lang w:val="es-MX"/>
-        </w:rPr>
-        <w:t>de agenda y contenidos del móvil, ya sea simplemente</w:t>
+        <w:t>: Se debe ser altamente explícito al solicitar permisos al usuario. Muchas veces los aplicativos van a necesitar permisos con contactos de agenda y contenidos del móvil, ya sea simplemente</w:t>
       </w:r>
       <w:r>
         <w:rPr>
@@ -2384,17 +2693,33 @@
     </w:p>
     <w:p>
       <w:pPr>
-        <w:jc w:val="both"/>
-        <w:rPr>
-          <w:b/>
-          <w:lang w:val="es-MX"/>
-        </w:rPr>
-      </w:pPr>
-      <w:r>
-        <w:rPr>
-          <w:b/>
-          <w:lang w:val="es-MX"/>
-        </w:rPr>
+        <w:rPr>
+          <w:b/>
+          <w:lang w:val="es-MX"/>
+        </w:rPr>
+      </w:pPr>
+      <w:r>
+        <w:rPr>
+          <w:b/>
+          <w:lang w:val="es-MX"/>
+        </w:rPr>
+        <w:br w:type="page"/>
+      </w:r>
+    </w:p>
+    <w:p>
+      <w:pPr>
+        <w:jc w:val="both"/>
+        <w:rPr>
+          <w:b/>
+          <w:lang w:val="es-MX"/>
+        </w:rPr>
+      </w:pPr>
+      <w:r>
+        <w:rPr>
+          <w:b/>
+          <w:lang w:val="es-MX"/>
+        </w:rPr>
+        <w:lastRenderedPageBreak/>
         <w:t>DISEÑO DE MOCKUP Y EXPLICACION DE REQUERIMIENTOS</w:t>
       </w:r>
       <w:r>
@@ -2413,8 +2738,2117 @@
           <w:lang w:val="es-MX"/>
         </w:rPr>
       </w:pPr>
-      <w:bookmarkStart w:id="0" w:name="_GoBack"/>
-      <w:bookmarkEnd w:id="0"/>
+      <w:r>
+        <w:rPr>
+          <w:b/>
+          <w:lang w:val="es-MX"/>
+        </w:rPr>
+        <w:t>FASE 1:</w:t>
+      </w:r>
+    </w:p>
+    <w:tbl>
+      <w:tblPr>
+        <w:tblStyle w:val="Tablaconcuadrcula"/>
+        <w:tblW w:w="0" w:type="auto"/>
+        <w:tblLook w:val="04A0" w:firstRow="1" w:lastRow="0" w:firstColumn="1" w:lastColumn="0" w:noHBand="0" w:noVBand="1"/>
+      </w:tblPr>
+      <w:tblGrid>
+        <w:gridCol w:w="4414"/>
+        <w:gridCol w:w="4414"/>
+      </w:tblGrid>
+      <w:tr>
+        <w:tc>
+          <w:tcPr>
+            <w:tcW w:w="4414" w:type="dxa"/>
+          </w:tcPr>
+          <w:p>
+            <w:pPr>
+              <w:jc w:val="center"/>
+              <w:rPr>
+                <w:b/>
+                <w:lang w:val="es-MX"/>
+              </w:rPr>
+            </w:pPr>
+            <w:r>
+              <w:rPr>
+                <w:b/>
+                <w:noProof/>
+                <w:lang w:val="en-US"/>
+              </w:rPr>
+              <w:drawing>
+                <wp:inline distT="0" distB="0" distL="0" distR="0" wp14:anchorId="28E40BC9" wp14:editId="4FA4D5B1">
+                  <wp:extent cx="2036044" cy="3572539"/>
+                  <wp:effectExtent l="0" t="0" r="2540" b="8890"/>
+                  <wp:docPr id="2" name="Imagen 2" descr="C:\Users\NickFury\AppData\Local\Microsoft\Windows\INetCache\Content.Word\1-1.png"/>
+                  <wp:cNvGraphicFramePr>
+                    <a:graphicFrameLocks xmlns:a="http://schemas.openxmlformats.org/drawingml/2006/main" noChangeAspect="1"/>
+                  </wp:cNvGraphicFramePr>
+                  <a:graphic xmlns:a="http://schemas.openxmlformats.org/drawingml/2006/main">
+                    <a:graphicData uri="http://schemas.openxmlformats.org/drawingml/2006/picture">
+                      <pic:pic xmlns:pic="http://schemas.openxmlformats.org/drawingml/2006/picture">
+                        <pic:nvPicPr>
+                          <pic:cNvPr id="0" name="Picture 4" descr="C:\Users\NickFury\AppData\Local\Microsoft\Windows\INetCache\Content.Word\1-1.png"/>
+                          <pic:cNvPicPr>
+                            <a:picLocks noChangeAspect="1" noChangeArrowheads="1"/>
+                          </pic:cNvPicPr>
+                        </pic:nvPicPr>
+                        <pic:blipFill>
+                          <a:blip r:embed="rId6">
+                            <a:extLst>
+                              <a:ext uri="{28A0092B-C50C-407E-A947-70E740481C1C}">
+                                <a14:useLocalDpi xmlns:a14="http://schemas.microsoft.com/office/drawing/2010/main" val="0"/>
+                              </a:ext>
+                            </a:extLst>
+                          </a:blip>
+                          <a:srcRect/>
+                          <a:stretch>
+                            <a:fillRect/>
+                          </a:stretch>
+                        </pic:blipFill>
+                        <pic:spPr bwMode="auto">
+                          <a:xfrm>
+                            <a:off x="0" y="0"/>
+                            <a:ext cx="2051429" cy="3599534"/>
+                          </a:xfrm>
+                          <a:prstGeom prst="rect">
+                            <a:avLst/>
+                          </a:prstGeom>
+                          <a:noFill/>
+                          <a:ln>
+                            <a:noFill/>
+                          </a:ln>
+                        </pic:spPr>
+                      </pic:pic>
+                    </a:graphicData>
+                  </a:graphic>
+                </wp:inline>
+              </w:drawing>
+            </w:r>
+          </w:p>
+        </w:tc>
+        <w:tc>
+          <w:tcPr>
+            <w:tcW w:w="4414" w:type="dxa"/>
+          </w:tcPr>
+          <w:p>
+            <w:pPr>
+              <w:jc w:val="both"/>
+              <w:rPr>
+                <w:lang w:val="es-MX"/>
+              </w:rPr>
+            </w:pPr>
+            <w:r>
+              <w:rPr>
+                <w:b/>
+                <w:lang w:val="es-MX"/>
+              </w:rPr>
+              <w:t>INGRESO</w:t>
+            </w:r>
+            <w:r>
+              <w:rPr>
+                <w:b/>
+                <w:lang w:val="es-MX"/>
+              </w:rPr>
+              <w:t xml:space="preserve">: </w:t>
+            </w:r>
+            <w:r>
+              <w:rPr>
+                <w:lang w:val="es-MX"/>
+              </w:rPr>
+              <w:t>Se requiere un inicio de</w:t>
+            </w:r>
+            <w:r>
+              <w:rPr>
+                <w:lang w:val="es-MX"/>
+              </w:rPr>
+              <w:t xml:space="preserve"> sesión por parte del usuario pa</w:t>
+            </w:r>
+            <w:r>
+              <w:rPr>
+                <w:lang w:val="es-MX"/>
+              </w:rPr>
+              <w:t>ra validar su identificación y poder relacionar los datos que este genere</w:t>
+            </w:r>
+            <w:r>
+              <w:rPr>
+                <w:lang w:val="es-MX"/>
+              </w:rPr>
+              <w:t>. Dispone un cuadro de texto para el correo electrónico y otro para la contraseña. Posteriormente un botón de inicio para enviar la consulta.</w:t>
+            </w:r>
+          </w:p>
+          <w:p>
+            <w:pPr>
+              <w:jc w:val="both"/>
+              <w:rPr>
+                <w:lang w:val="es-MX"/>
+              </w:rPr>
+            </w:pPr>
+          </w:p>
+          <w:p>
+            <w:pPr>
+              <w:jc w:val="both"/>
+              <w:rPr>
+                <w:lang w:val="es-MX"/>
+              </w:rPr>
+            </w:pPr>
+            <w:r>
+              <w:rPr>
+                <w:lang w:val="es-MX"/>
+              </w:rPr>
+              <w:t>De fondo el botón debe enviar el correo electrónico como parámetro a una consulta a la API creada especialmente para esta APP, la cual consulta directamente la base de datos y devuelve un mensaje de error si no lo encuentra, y, si lo encuentra, trae todo el registro en JSON del usuario, compara la contraseña con la digitada por el usuario y si todo coincide entonces accede a la APP.</w:t>
+            </w:r>
+          </w:p>
+          <w:p>
+            <w:pPr>
+              <w:jc w:val="both"/>
+              <w:rPr>
+                <w:lang w:val="es-MX"/>
+              </w:rPr>
+            </w:pPr>
+          </w:p>
+          <w:p>
+            <w:pPr>
+              <w:jc w:val="both"/>
+              <w:rPr>
+                <w:b/>
+                <w:lang w:val="es-MX"/>
+              </w:rPr>
+            </w:pPr>
+            <w:r>
+              <w:rPr>
+                <w:b/>
+                <w:lang w:val="es-MX"/>
+              </w:rPr>
+              <w:t>TAB</w:t>
+            </w:r>
+            <w:r>
+              <w:rPr>
+                <w:lang w:val="es-MX"/>
+              </w:rPr>
+              <w:t>: En la parte superior se dispone de una TAB para navegar entre el ingreso y el registro de usuario.</w:t>
+            </w:r>
+          </w:p>
+        </w:tc>
+      </w:tr>
+    </w:tbl>
+    <w:p>
+      <w:pPr>
+        <w:jc w:val="both"/>
+        <w:rPr>
+          <w:b/>
+          <w:lang w:val="es-MX"/>
+        </w:rPr>
+      </w:pPr>
+    </w:p>
+    <w:tbl>
+      <w:tblPr>
+        <w:tblStyle w:val="Tablaconcuadrcula"/>
+        <w:tblW w:w="0" w:type="auto"/>
+        <w:tblLook w:val="04A0" w:firstRow="1" w:lastRow="0" w:firstColumn="1" w:lastColumn="0" w:noHBand="0" w:noVBand="1"/>
+      </w:tblPr>
+      <w:tblGrid>
+        <w:gridCol w:w="4414"/>
+        <w:gridCol w:w="4414"/>
+      </w:tblGrid>
+      <w:tr>
+        <w:tc>
+          <w:tcPr>
+            <w:tcW w:w="4414" w:type="dxa"/>
+          </w:tcPr>
+          <w:p>
+            <w:pPr>
+              <w:jc w:val="center"/>
+              <w:rPr>
+                <w:b/>
+                <w:lang w:val="es-MX"/>
+              </w:rPr>
+            </w:pPr>
+            <w:r>
+              <w:rPr>
+                <w:b/>
+                <w:noProof/>
+                <w:lang w:val="en-US"/>
+              </w:rPr>
+              <w:drawing>
+                <wp:inline distT="0" distB="0" distL="0" distR="0">
+                  <wp:extent cx="2158114" cy="3774559"/>
+                  <wp:effectExtent l="0" t="0" r="0" b="0"/>
+                  <wp:docPr id="3" name="Imagen 3" descr="C:\Users\NickFury\AppData\Local\Microsoft\Windows\INetCache\Content.Word\1-2.png"/>
+                  <wp:cNvGraphicFramePr>
+                    <a:graphicFrameLocks xmlns:a="http://schemas.openxmlformats.org/drawingml/2006/main" noChangeAspect="1"/>
+                  </wp:cNvGraphicFramePr>
+                  <a:graphic xmlns:a="http://schemas.openxmlformats.org/drawingml/2006/main">
+                    <a:graphicData uri="http://schemas.openxmlformats.org/drawingml/2006/picture">
+                      <pic:pic xmlns:pic="http://schemas.openxmlformats.org/drawingml/2006/picture">
+                        <pic:nvPicPr>
+                          <pic:cNvPr id="0" name="Picture 10" descr="C:\Users\NickFury\AppData\Local\Microsoft\Windows\INetCache\Content.Word\1-2.png"/>
+                          <pic:cNvPicPr>
+                            <a:picLocks noChangeAspect="1" noChangeArrowheads="1"/>
+                          </pic:cNvPicPr>
+                        </pic:nvPicPr>
+                        <pic:blipFill>
+                          <a:blip r:embed="rId7">
+                            <a:extLst>
+                              <a:ext uri="{28A0092B-C50C-407E-A947-70E740481C1C}">
+                                <a14:useLocalDpi xmlns:a14="http://schemas.microsoft.com/office/drawing/2010/main" val="0"/>
+                              </a:ext>
+                            </a:extLst>
+                          </a:blip>
+                          <a:srcRect/>
+                          <a:stretch>
+                            <a:fillRect/>
+                          </a:stretch>
+                        </pic:blipFill>
+                        <pic:spPr bwMode="auto">
+                          <a:xfrm>
+                            <a:off x="0" y="0"/>
+                            <a:ext cx="2191076" cy="3832210"/>
+                          </a:xfrm>
+                          <a:prstGeom prst="rect">
+                            <a:avLst/>
+                          </a:prstGeom>
+                          <a:noFill/>
+                          <a:ln>
+                            <a:noFill/>
+                          </a:ln>
+                        </pic:spPr>
+                      </pic:pic>
+                    </a:graphicData>
+                  </a:graphic>
+                </wp:inline>
+              </w:drawing>
+            </w:r>
+          </w:p>
+        </w:tc>
+        <w:tc>
+          <w:tcPr>
+            <w:tcW w:w="4414" w:type="dxa"/>
+          </w:tcPr>
+          <w:p>
+            <w:pPr>
+              <w:jc w:val="both"/>
+              <w:rPr>
+                <w:b/>
+                <w:lang w:val="es-MX"/>
+              </w:rPr>
+            </w:pPr>
+            <w:r>
+              <w:rPr>
+                <w:b/>
+                <w:lang w:val="es-MX"/>
+              </w:rPr>
+              <w:t xml:space="preserve">REGISTRO: </w:t>
+            </w:r>
+            <w:r>
+              <w:rPr>
+                <w:lang w:val="es-MX"/>
+              </w:rPr>
+              <w:t>Dispone cuadro</w:t>
+            </w:r>
+            <w:r>
+              <w:rPr>
+                <w:lang w:val="es-MX"/>
+              </w:rPr>
+              <w:t>s</w:t>
+            </w:r>
+            <w:r>
+              <w:rPr>
+                <w:lang w:val="es-MX"/>
+              </w:rPr>
+              <w:t xml:space="preserve"> de texto para nombre de usuario, correo electrónico, su confirmación, contraseña y su confirmación.</w:t>
+            </w:r>
+            <w:r>
+              <w:rPr>
+                <w:lang w:val="es-MX"/>
+              </w:rPr>
+              <w:t xml:space="preserve"> Internamente se hacen las validaciones de que correspondan los datos ingresados y de no ser iguales se exponen mensajes y enfoques sobre los cuadros de texto inválidos. El botón de registro permite ejecutar las acciones mencionadas, además, una vez validaos los datos de ingreso envía una consulta con el correo como parámetro para validar la existencia de dicho usuario, de existir, se envía un mensaje de error, si no, envía todo el registro hacia la API para crear el nuevo registro, una vez terminado muestra un mensaje y se pasa a la vista de inicio de sesión automáticamente. (No inicia sesión con el registro)</w:t>
+            </w:r>
+          </w:p>
+        </w:tc>
+      </w:tr>
+    </w:tbl>
+    <w:p>
+      <w:pPr>
+        <w:jc w:val="both"/>
+        <w:rPr>
+          <w:b/>
+          <w:lang w:val="es-MX"/>
+        </w:rPr>
+      </w:pPr>
+      <w:r>
+        <w:rPr>
+          <w:b/>
+          <w:lang w:val="es-MX"/>
+        </w:rPr>
+        <w:lastRenderedPageBreak/>
+        <w:t>FASE 2:</w:t>
+      </w:r>
+    </w:p>
+    <w:tbl>
+      <w:tblPr>
+        <w:tblStyle w:val="Tablaconcuadrcula"/>
+        <w:tblW w:w="0" w:type="auto"/>
+        <w:tblLook w:val="04A0" w:firstRow="1" w:lastRow="0" w:firstColumn="1" w:lastColumn="0" w:noHBand="0" w:noVBand="1"/>
+      </w:tblPr>
+      <w:tblGrid>
+        <w:gridCol w:w="4414"/>
+        <w:gridCol w:w="4414"/>
+      </w:tblGrid>
+      <w:tr>
+        <w:tc>
+          <w:tcPr>
+            <w:tcW w:w="4414" w:type="dxa"/>
+          </w:tcPr>
+          <w:p>
+            <w:pPr>
+              <w:jc w:val="center"/>
+              <w:rPr>
+                <w:lang w:val="es-MX"/>
+              </w:rPr>
+            </w:pPr>
+            <w:r>
+              <w:rPr>
+                <w:noProof/>
+                <w:lang w:val="en-US"/>
+              </w:rPr>
+              <w:drawing>
+                <wp:inline distT="0" distB="0" distL="0" distR="0">
+                  <wp:extent cx="2141034" cy="3657600"/>
+                  <wp:effectExtent l="0" t="0" r="0" b="0"/>
+                  <wp:docPr id="5" name="Imagen 5" descr="C:\Users\NickFury\AppData\Local\Microsoft\Windows\INetCache\Content.Word\3-0.png"/>
+                  <wp:cNvGraphicFramePr>
+                    <a:graphicFrameLocks xmlns:a="http://schemas.openxmlformats.org/drawingml/2006/main" noChangeAspect="1"/>
+                  </wp:cNvGraphicFramePr>
+                  <a:graphic xmlns:a="http://schemas.openxmlformats.org/drawingml/2006/main">
+                    <a:graphicData uri="http://schemas.openxmlformats.org/drawingml/2006/picture">
+                      <pic:pic xmlns:pic="http://schemas.openxmlformats.org/drawingml/2006/picture">
+                        <pic:nvPicPr>
+                          <pic:cNvPr id="0" name="Picture 20" descr="C:\Users\NickFury\AppData\Local\Microsoft\Windows\INetCache\Content.Word\3-0.png"/>
+                          <pic:cNvPicPr>
+                            <a:picLocks noChangeAspect="1" noChangeArrowheads="1"/>
+                          </pic:cNvPicPr>
+                        </pic:nvPicPr>
+                        <pic:blipFill>
+                          <a:blip r:embed="rId8">
+                            <a:extLst>
+                              <a:ext uri="{28A0092B-C50C-407E-A947-70E740481C1C}">
+                                <a14:useLocalDpi xmlns:a14="http://schemas.microsoft.com/office/drawing/2010/main" val="0"/>
+                              </a:ext>
+                            </a:extLst>
+                          </a:blip>
+                          <a:srcRect/>
+                          <a:stretch>
+                            <a:fillRect/>
+                          </a:stretch>
+                        </pic:blipFill>
+                        <pic:spPr bwMode="auto">
+                          <a:xfrm>
+                            <a:off x="0" y="0"/>
+                            <a:ext cx="2144275" cy="3663136"/>
+                          </a:xfrm>
+                          <a:prstGeom prst="rect">
+                            <a:avLst/>
+                          </a:prstGeom>
+                          <a:noFill/>
+                          <a:ln>
+                            <a:noFill/>
+                          </a:ln>
+                        </pic:spPr>
+                      </pic:pic>
+                    </a:graphicData>
+                  </a:graphic>
+                </wp:inline>
+              </w:drawing>
+            </w:r>
+          </w:p>
+        </w:tc>
+        <w:tc>
+          <w:tcPr>
+            <w:tcW w:w="4414" w:type="dxa"/>
+          </w:tcPr>
+          <w:p>
+            <w:pPr>
+              <w:jc w:val="both"/>
+              <w:rPr>
+                <w:lang w:val="es-MX"/>
+              </w:rPr>
+            </w:pPr>
+            <w:r>
+              <w:rPr>
+                <w:b/>
+                <w:lang w:val="es-MX"/>
+              </w:rPr>
+              <w:t>VISTA PRINCIPAL</w:t>
+            </w:r>
+            <w:r>
+              <w:rPr>
+                <w:lang w:val="es-MX"/>
+              </w:rPr>
+              <w:t>: Incluye un menú, dos botones para acceder a las herramientas propósito de la aplicación y un botón menú flotante para acceder a las redes sociales de la organización.</w:t>
+            </w:r>
+          </w:p>
+        </w:tc>
+      </w:tr>
+    </w:tbl>
+    <w:p>
+      <w:pPr>
+        <w:jc w:val="both"/>
+        <w:rPr>
+          <w:lang w:val="es-MX"/>
+        </w:rPr>
+      </w:pPr>
+    </w:p>
+    <w:tbl>
+      <w:tblPr>
+        <w:tblStyle w:val="Tablaconcuadrcula"/>
+        <w:tblW w:w="0" w:type="auto"/>
+        <w:tblLook w:val="04A0" w:firstRow="1" w:lastRow="0" w:firstColumn="1" w:lastColumn="0" w:noHBand="0" w:noVBand="1"/>
+      </w:tblPr>
+      <w:tblGrid>
+        <w:gridCol w:w="4414"/>
+        <w:gridCol w:w="4414"/>
+      </w:tblGrid>
+      <w:tr>
+        <w:tc>
+          <w:tcPr>
+            <w:tcW w:w="4414" w:type="dxa"/>
+          </w:tcPr>
+          <w:p>
+            <w:pPr>
+              <w:jc w:val="center"/>
+              <w:rPr>
+                <w:lang w:val="es-MX"/>
+              </w:rPr>
+            </w:pPr>
+            <w:r>
+              <w:rPr>
+                <w:noProof/>
+                <w:lang w:val="en-US"/>
+              </w:rPr>
+              <w:drawing>
+                <wp:inline distT="0" distB="0" distL="0" distR="0">
+                  <wp:extent cx="2232837" cy="3964051"/>
+                  <wp:effectExtent l="0" t="0" r="0" b="0"/>
+                  <wp:docPr id="4" name="Imagen 4" descr="C:\Users\NickFury\AppData\Local\Microsoft\Windows\INetCache\Content.Word\3-1.png"/>
+                  <wp:cNvGraphicFramePr>
+                    <a:graphicFrameLocks xmlns:a="http://schemas.openxmlformats.org/drawingml/2006/main" noChangeAspect="1"/>
+                  </wp:cNvGraphicFramePr>
+                  <a:graphic xmlns:a="http://schemas.openxmlformats.org/drawingml/2006/main">
+                    <a:graphicData uri="http://schemas.openxmlformats.org/drawingml/2006/picture">
+                      <pic:pic xmlns:pic="http://schemas.openxmlformats.org/drawingml/2006/picture">
+                        <pic:nvPicPr>
+                          <pic:cNvPr id="0" name="Picture 18" descr="C:\Users\NickFury\AppData\Local\Microsoft\Windows\INetCache\Content.Word\3-1.png"/>
+                          <pic:cNvPicPr>
+                            <a:picLocks noChangeAspect="1" noChangeArrowheads="1"/>
+                          </pic:cNvPicPr>
+                        </pic:nvPicPr>
+                        <pic:blipFill>
+                          <a:blip r:embed="rId9">
+                            <a:extLst>
+                              <a:ext uri="{28A0092B-C50C-407E-A947-70E740481C1C}">
+                                <a14:useLocalDpi xmlns:a14="http://schemas.microsoft.com/office/drawing/2010/main" val="0"/>
+                              </a:ext>
+                            </a:extLst>
+                          </a:blip>
+                          <a:srcRect/>
+                          <a:stretch>
+                            <a:fillRect/>
+                          </a:stretch>
+                        </pic:blipFill>
+                        <pic:spPr bwMode="auto">
+                          <a:xfrm>
+                            <a:off x="0" y="0"/>
+                            <a:ext cx="2237892" cy="3973026"/>
+                          </a:xfrm>
+                          <a:prstGeom prst="rect">
+                            <a:avLst/>
+                          </a:prstGeom>
+                          <a:noFill/>
+                          <a:ln>
+                            <a:noFill/>
+                          </a:ln>
+                        </pic:spPr>
+                      </pic:pic>
+                    </a:graphicData>
+                  </a:graphic>
+                </wp:inline>
+              </w:drawing>
+            </w:r>
+          </w:p>
+        </w:tc>
+        <w:tc>
+          <w:tcPr>
+            <w:tcW w:w="4414" w:type="dxa"/>
+          </w:tcPr>
+          <w:p>
+            <w:pPr>
+              <w:jc w:val="both"/>
+              <w:rPr>
+                <w:lang w:val="es-MX"/>
+              </w:rPr>
+            </w:pPr>
+            <w:r>
+              <w:rPr>
+                <w:b/>
+                <w:lang w:val="es-MX"/>
+              </w:rPr>
+              <w:t>MENU</w:t>
+            </w:r>
+            <w:r>
+              <w:rPr>
+                <w:lang w:val="es-MX"/>
+              </w:rPr>
+              <w:t>: Se necesita un menú para funciones que se puedan consultar en todas las vistas, en ellas se especifica el nombre del usuario, La opción de contacto para comunicarse con el equipo técnico o el personal encargado de los datos, la galería de fotos para</w:t>
+            </w:r>
+            <w:r>
+              <w:rPr>
+                <w:lang w:val="es-MX"/>
+              </w:rPr>
+              <w:t xml:space="preserve"> enviar información relevante sobre los equipos, el manual de instrucciones para consultar procedimientos, un calificativo de la app y el botón de cierre de sesión.</w:t>
+            </w:r>
+          </w:p>
+        </w:tc>
+      </w:tr>
+      <w:tr>
+        <w:tc>
+          <w:tcPr>
+            <w:tcW w:w="4414" w:type="dxa"/>
+          </w:tcPr>
+          <w:p>
+            <w:pPr>
+              <w:jc w:val="center"/>
+              <w:rPr>
+                <w:lang w:val="es-MX"/>
+              </w:rPr>
+            </w:pPr>
+            <w:r>
+              <w:rPr>
+                <w:noProof/>
+                <w:lang w:val="en-US"/>
+              </w:rPr>
+              <w:lastRenderedPageBreak/>
+              <w:drawing>
+                <wp:inline distT="0" distB="0" distL="0" distR="0">
+                  <wp:extent cx="2190307" cy="3838588"/>
+                  <wp:effectExtent l="0" t="0" r="635" b="0"/>
+                  <wp:docPr id="7" name="Imagen 7" descr="C:\Users\NickFury\AppData\Local\Microsoft\Windows\INetCache\Content.Word\3-1-1-1.png"/>
+                  <wp:cNvGraphicFramePr>
+                    <a:graphicFrameLocks xmlns:a="http://schemas.openxmlformats.org/drawingml/2006/main" noChangeAspect="1"/>
+                  </wp:cNvGraphicFramePr>
+                  <a:graphic xmlns:a="http://schemas.openxmlformats.org/drawingml/2006/main">
+                    <a:graphicData uri="http://schemas.openxmlformats.org/drawingml/2006/picture">
+                      <pic:pic xmlns:pic="http://schemas.openxmlformats.org/drawingml/2006/picture">
+                        <pic:nvPicPr>
+                          <pic:cNvPr id="0" name="Picture 3" descr="C:\Users\NickFury\AppData\Local\Microsoft\Windows\INetCache\Content.Word\3-1-1-1.png"/>
+                          <pic:cNvPicPr>
+                            <a:picLocks noChangeAspect="1" noChangeArrowheads="1"/>
+                          </pic:cNvPicPr>
+                        </pic:nvPicPr>
+                        <pic:blipFill>
+                          <a:blip r:embed="rId10">
+                            <a:extLst>
+                              <a:ext uri="{28A0092B-C50C-407E-A947-70E740481C1C}">
+                                <a14:useLocalDpi xmlns:a14="http://schemas.microsoft.com/office/drawing/2010/main" val="0"/>
+                              </a:ext>
+                            </a:extLst>
+                          </a:blip>
+                          <a:srcRect/>
+                          <a:stretch>
+                            <a:fillRect/>
+                          </a:stretch>
+                        </pic:blipFill>
+                        <pic:spPr bwMode="auto">
+                          <a:xfrm>
+                            <a:off x="0" y="0"/>
+                            <a:ext cx="2200045" cy="3855654"/>
+                          </a:xfrm>
+                          <a:prstGeom prst="rect">
+                            <a:avLst/>
+                          </a:prstGeom>
+                          <a:noFill/>
+                          <a:ln>
+                            <a:noFill/>
+                          </a:ln>
+                        </pic:spPr>
+                      </pic:pic>
+                    </a:graphicData>
+                  </a:graphic>
+                </wp:inline>
+              </w:drawing>
+            </w:r>
+          </w:p>
+        </w:tc>
+        <w:tc>
+          <w:tcPr>
+            <w:tcW w:w="4414" w:type="dxa"/>
+          </w:tcPr>
+          <w:p>
+            <w:pPr>
+              <w:jc w:val="both"/>
+              <w:rPr>
+                <w:lang w:val="es-MX"/>
+              </w:rPr>
+            </w:pPr>
+            <w:r>
+              <w:rPr>
+                <w:b/>
+                <w:lang w:val="es-MX"/>
+              </w:rPr>
+              <w:t>CONTACTO</w:t>
+            </w:r>
+            <w:r>
+              <w:rPr>
+                <w:lang w:val="es-MX"/>
+              </w:rPr>
+              <w:t xml:space="preserve">: </w:t>
+            </w:r>
+          </w:p>
+        </w:tc>
+      </w:tr>
+    </w:tbl>
+    <w:p>
+      <w:pPr>
+        <w:jc w:val="both"/>
+      </w:pPr>
+    </w:p>
+    <w:tbl>
+      <w:tblPr>
+        <w:tblStyle w:val="Tablaconcuadrcula"/>
+        <w:tblW w:w="0" w:type="auto"/>
+        <w:tblLook w:val="04A0" w:firstRow="1" w:lastRow="0" w:firstColumn="1" w:lastColumn="0" w:noHBand="0" w:noVBand="1"/>
+      </w:tblPr>
+      <w:tblGrid>
+        <w:gridCol w:w="4414"/>
+        <w:gridCol w:w="4414"/>
+      </w:tblGrid>
+      <w:tr>
+        <w:tc>
+          <w:tcPr>
+            <w:tcW w:w="4414" w:type="dxa"/>
+          </w:tcPr>
+          <w:p>
+            <w:pPr>
+              <w:jc w:val="center"/>
+              <w:rPr>
+                <w:lang w:val="es-MX"/>
+              </w:rPr>
+            </w:pPr>
+            <w:r>
+              <w:rPr>
+                <w:noProof/>
+                <w:lang w:val="en-US"/>
+              </w:rPr>
+              <w:drawing>
+                <wp:inline distT="0" distB="0" distL="0" distR="0">
+                  <wp:extent cx="2222205" cy="3894490"/>
+                  <wp:effectExtent l="0" t="0" r="6985" b="0"/>
+                  <wp:docPr id="10" name="Imagen 10" descr="C:\Users\NickFury\AppData\Local\Microsoft\Windows\INetCache\Content.Word\3-1-1-A.PNG"/>
+                  <wp:cNvGraphicFramePr>
+                    <a:graphicFrameLocks xmlns:a="http://schemas.openxmlformats.org/drawingml/2006/main" noChangeAspect="1"/>
+                  </wp:cNvGraphicFramePr>
+                  <a:graphic xmlns:a="http://schemas.openxmlformats.org/drawingml/2006/main">
+                    <a:graphicData uri="http://schemas.openxmlformats.org/drawingml/2006/picture">
+                      <pic:pic xmlns:pic="http://schemas.openxmlformats.org/drawingml/2006/picture">
+                        <pic:nvPicPr>
+                          <pic:cNvPr id="0" name="Picture 6" descr="C:\Users\NickFury\AppData\Local\Microsoft\Windows\INetCache\Content.Word\3-1-1-A.PNG"/>
+                          <pic:cNvPicPr>
+                            <a:picLocks noChangeAspect="1" noChangeArrowheads="1"/>
+                          </pic:cNvPicPr>
+                        </pic:nvPicPr>
+                        <pic:blipFill>
+                          <a:blip r:embed="rId11">
+                            <a:extLst>
+                              <a:ext uri="{28A0092B-C50C-407E-A947-70E740481C1C}">
+                                <a14:useLocalDpi xmlns:a14="http://schemas.microsoft.com/office/drawing/2010/main" val="0"/>
+                              </a:ext>
+                            </a:extLst>
+                          </a:blip>
+                          <a:srcRect/>
+                          <a:stretch>
+                            <a:fillRect/>
+                          </a:stretch>
+                        </pic:blipFill>
+                        <pic:spPr bwMode="auto">
+                          <a:xfrm>
+                            <a:off x="0" y="0"/>
+                            <a:ext cx="2238697" cy="3923392"/>
+                          </a:xfrm>
+                          <a:prstGeom prst="rect">
+                            <a:avLst/>
+                          </a:prstGeom>
+                          <a:noFill/>
+                          <a:ln>
+                            <a:noFill/>
+                          </a:ln>
+                        </pic:spPr>
+                      </pic:pic>
+                    </a:graphicData>
+                  </a:graphic>
+                </wp:inline>
+              </w:drawing>
+            </w:r>
+          </w:p>
+        </w:tc>
+        <w:tc>
+          <w:tcPr>
+            <w:tcW w:w="4414" w:type="dxa"/>
+          </w:tcPr>
+          <w:p>
+            <w:pPr>
+              <w:jc w:val="both"/>
+              <w:rPr>
+                <w:lang w:val="es-MX"/>
+              </w:rPr>
+            </w:pPr>
+            <w:r>
+              <w:rPr>
+                <w:b/>
+                <w:lang w:val="es-MX"/>
+              </w:rPr>
+              <w:t>CONTACTO DESARROLLADOR</w:t>
+            </w:r>
+            <w:r>
+              <w:rPr>
+                <w:lang w:val="es-MX"/>
+              </w:rPr>
+              <w:t xml:space="preserve">: </w:t>
+            </w:r>
+          </w:p>
+        </w:tc>
+      </w:tr>
+      <w:tr>
+        <w:tc>
+          <w:tcPr>
+            <w:tcW w:w="4414" w:type="dxa"/>
+          </w:tcPr>
+          <w:p>
+            <w:pPr>
+              <w:jc w:val="center"/>
+              <w:rPr>
+                <w:lang w:val="es-MX"/>
+              </w:rPr>
+            </w:pPr>
+            <w:r>
+              <w:rPr>
+                <w:noProof/>
+                <w:lang w:val="en-US"/>
+              </w:rPr>
+              <w:lastRenderedPageBreak/>
+              <w:drawing>
+                <wp:inline distT="0" distB="0" distL="0" distR="0">
+                  <wp:extent cx="2169042" cy="3838203"/>
+                  <wp:effectExtent l="0" t="0" r="3175" b="0"/>
+                  <wp:docPr id="11" name="Imagen 11" descr="C:\Users\NickFury\AppData\Local\Microsoft\Windows\INetCache\Content.Word\3-1-1-B.PNG"/>
+                  <wp:cNvGraphicFramePr>
+                    <a:graphicFrameLocks xmlns:a="http://schemas.openxmlformats.org/drawingml/2006/main" noChangeAspect="1"/>
+                  </wp:cNvGraphicFramePr>
+                  <a:graphic xmlns:a="http://schemas.openxmlformats.org/drawingml/2006/main">
+                    <a:graphicData uri="http://schemas.openxmlformats.org/drawingml/2006/picture">
+                      <pic:pic xmlns:pic="http://schemas.openxmlformats.org/drawingml/2006/picture">
+                        <pic:nvPicPr>
+                          <pic:cNvPr id="0" name="Picture 9" descr="C:\Users\NickFury\AppData\Local\Microsoft\Windows\INetCache\Content.Word\3-1-1-B.PNG"/>
+                          <pic:cNvPicPr>
+                            <a:picLocks noChangeAspect="1" noChangeArrowheads="1"/>
+                          </pic:cNvPicPr>
+                        </pic:nvPicPr>
+                        <pic:blipFill>
+                          <a:blip r:embed="rId12">
+                            <a:extLst>
+                              <a:ext uri="{28A0092B-C50C-407E-A947-70E740481C1C}">
+                                <a14:useLocalDpi xmlns:a14="http://schemas.microsoft.com/office/drawing/2010/main" val="0"/>
+                              </a:ext>
+                            </a:extLst>
+                          </a:blip>
+                          <a:srcRect/>
+                          <a:stretch>
+                            <a:fillRect/>
+                          </a:stretch>
+                        </pic:blipFill>
+                        <pic:spPr bwMode="auto">
+                          <a:xfrm>
+                            <a:off x="0" y="0"/>
+                            <a:ext cx="2185355" cy="3867069"/>
+                          </a:xfrm>
+                          <a:prstGeom prst="rect">
+                            <a:avLst/>
+                          </a:prstGeom>
+                          <a:noFill/>
+                          <a:ln>
+                            <a:noFill/>
+                          </a:ln>
+                        </pic:spPr>
+                      </pic:pic>
+                    </a:graphicData>
+                  </a:graphic>
+                </wp:inline>
+              </w:drawing>
+            </w:r>
+          </w:p>
+        </w:tc>
+        <w:tc>
+          <w:tcPr>
+            <w:tcW w:w="4414" w:type="dxa"/>
+          </w:tcPr>
+          <w:p>
+            <w:pPr>
+              <w:jc w:val="both"/>
+              <w:rPr>
+                <w:lang w:val="es-MX"/>
+              </w:rPr>
+            </w:pPr>
+            <w:r>
+              <w:rPr>
+                <w:b/>
+                <w:lang w:val="es-MX"/>
+              </w:rPr>
+              <w:t>CONTACTO</w:t>
+            </w:r>
+            <w:r>
+              <w:rPr>
+                <w:b/>
+                <w:lang w:val="es-MX"/>
+              </w:rPr>
+              <w:t xml:space="preserve"> ANALISTA</w:t>
+            </w:r>
+            <w:r>
+              <w:rPr>
+                <w:lang w:val="es-MX"/>
+              </w:rPr>
+              <w:t xml:space="preserve">: </w:t>
+            </w:r>
+          </w:p>
+        </w:tc>
+      </w:tr>
+    </w:tbl>
+    <w:p>
+      <w:pPr>
+        <w:jc w:val="both"/>
+      </w:pPr>
+    </w:p>
+    <w:tbl>
+      <w:tblPr>
+        <w:tblStyle w:val="Tablaconcuadrcula"/>
+        <w:tblW w:w="0" w:type="auto"/>
+        <w:tblLook w:val="04A0" w:firstRow="1" w:lastRow="0" w:firstColumn="1" w:lastColumn="0" w:noHBand="0" w:noVBand="1"/>
+      </w:tblPr>
+      <w:tblGrid>
+        <w:gridCol w:w="4414"/>
+        <w:gridCol w:w="4414"/>
+      </w:tblGrid>
+      <w:tr>
+        <w:tc>
+          <w:tcPr>
+            <w:tcW w:w="4414" w:type="dxa"/>
+          </w:tcPr>
+          <w:p>
+            <w:pPr>
+              <w:jc w:val="center"/>
+              <w:rPr>
+                <w:lang w:val="es-MX"/>
+              </w:rPr>
+            </w:pPr>
+            <w:r>
+              <w:rPr>
+                <w:noProof/>
+                <w:lang w:val="en-US"/>
+              </w:rPr>
+              <w:pict>
+                <v:shapetype id="_x0000_t75" coordsize="21600,21600" o:spt="75" o:preferrelative="t" path="m@4@5l@4@11@9@11@9@5xe" filled="f" stroked="f">
+                  <v:stroke joinstyle="miter"/>
+                  <v:formulas>
+                    <v:f eqn="if lineDrawn pixelLineWidth 0"/>
+                    <v:f eqn="sum @0 1 0"/>
+                    <v:f eqn="sum 0 0 @1"/>
+                    <v:f eqn="prod @2 1 2"/>
+                    <v:f eqn="prod @3 21600 pixelWidth"/>
+                    <v:f eqn="prod @3 21600 pixelHeight"/>
+                    <v:f eqn="sum @0 0 1"/>
+                    <v:f eqn="prod @6 1 2"/>
+                    <v:f eqn="prod @7 21600 pixelWidth"/>
+                    <v:f eqn="sum @8 21600 0"/>
+                    <v:f eqn="prod @7 21600 pixelHeight"/>
+                    <v:f eqn="sum @10 21600 0"/>
+                  </v:formulas>
+                  <v:path o:extrusionok="f" gradientshapeok="t" o:connecttype="rect"/>
+                  <o:lock v:ext="edit" aspectratio="t"/>
+                </v:shapetype>
+                <v:shape id="_x0000_i1034" type="#_x0000_t75" style="width:176.3pt;height:310.35pt">
+                  <v:imagedata r:id="rId13" o:title="3-1-2"/>
+                </v:shape>
+              </w:pict>
+            </w:r>
+          </w:p>
+        </w:tc>
+        <w:tc>
+          <w:tcPr>
+            <w:tcW w:w="4414" w:type="dxa"/>
+          </w:tcPr>
+          <w:p>
+            <w:pPr>
+              <w:jc w:val="both"/>
+              <w:rPr>
+                <w:lang w:val="es-MX"/>
+              </w:rPr>
+            </w:pPr>
+            <w:r>
+              <w:rPr>
+                <w:b/>
+                <w:lang w:val="es-MX"/>
+              </w:rPr>
+              <w:t>GALERÍA</w:t>
+            </w:r>
+            <w:r>
+              <w:rPr>
+                <w:lang w:val="es-MX"/>
+              </w:rPr>
+              <w:t xml:space="preserve">: </w:t>
+            </w:r>
+          </w:p>
+        </w:tc>
+      </w:tr>
+      <w:tr>
+        <w:tc>
+          <w:tcPr>
+            <w:tcW w:w="4414" w:type="dxa"/>
+          </w:tcPr>
+          <w:p>
+            <w:pPr>
+              <w:jc w:val="center"/>
+              <w:rPr>
+                <w:lang w:val="es-MX"/>
+              </w:rPr>
+            </w:pPr>
+            <w:r>
+              <w:rPr>
+                <w:noProof/>
+                <w:lang w:val="en-US"/>
+              </w:rPr>
+              <w:lastRenderedPageBreak/>
+              <w:pict>
+                <v:shape id="_x0000_i1037" type="#_x0000_t75" style="width:177.5pt;height:312.85pt">
+                  <v:imagedata r:id="rId14" o:title="3-1-3"/>
+                </v:shape>
+              </w:pict>
+            </w:r>
+          </w:p>
+        </w:tc>
+        <w:tc>
+          <w:tcPr>
+            <w:tcW w:w="4414" w:type="dxa"/>
+          </w:tcPr>
+          <w:p>
+            <w:pPr>
+              <w:jc w:val="both"/>
+              <w:rPr>
+                <w:lang w:val="es-MX"/>
+              </w:rPr>
+            </w:pPr>
+            <w:r>
+              <w:rPr>
+                <w:b/>
+                <w:lang w:val="es-MX"/>
+              </w:rPr>
+              <w:t>MANUAL</w:t>
+            </w:r>
+            <w:r>
+              <w:rPr>
+                <w:lang w:val="es-MX"/>
+              </w:rPr>
+              <w:t xml:space="preserve">: </w:t>
+            </w:r>
+          </w:p>
+        </w:tc>
+      </w:tr>
+    </w:tbl>
+    <w:p>
+      <w:pPr>
+        <w:jc w:val="both"/>
+      </w:pPr>
+    </w:p>
+    <w:tbl>
+      <w:tblPr>
+        <w:tblStyle w:val="Tablaconcuadrcula"/>
+        <w:tblW w:w="0" w:type="auto"/>
+        <w:tblLook w:val="04A0" w:firstRow="1" w:lastRow="0" w:firstColumn="1" w:lastColumn="0" w:noHBand="0" w:noVBand="1"/>
+      </w:tblPr>
+      <w:tblGrid>
+        <w:gridCol w:w="4414"/>
+        <w:gridCol w:w="4414"/>
+      </w:tblGrid>
+      <w:tr>
+        <w:tc>
+          <w:tcPr>
+            <w:tcW w:w="4414" w:type="dxa"/>
+          </w:tcPr>
+          <w:p>
+            <w:pPr>
+              <w:jc w:val="center"/>
+              <w:rPr>
+                <w:lang w:val="es-MX"/>
+              </w:rPr>
+            </w:pPr>
+            <w:r>
+              <w:rPr>
+                <w:noProof/>
+                <w:lang w:val="en-US"/>
+              </w:rPr>
+              <w:drawing>
+                <wp:inline distT="0" distB="0" distL="0" distR="0">
+                  <wp:extent cx="2177463" cy="3859619"/>
+                  <wp:effectExtent l="0" t="0" r="0" b="7620"/>
+                  <wp:docPr id="15" name="Imagen 15" descr="C:\Users\NickFury\AppData\Local\Microsoft\Windows\INetCache\Content.Word\3-1-4.png"/>
+                  <wp:cNvGraphicFramePr>
+                    <a:graphicFrameLocks xmlns:a="http://schemas.openxmlformats.org/drawingml/2006/main" noChangeAspect="1"/>
+                  </wp:cNvGraphicFramePr>
+                  <a:graphic xmlns:a="http://schemas.openxmlformats.org/drawingml/2006/main">
+                    <a:graphicData uri="http://schemas.openxmlformats.org/drawingml/2006/picture">
+                      <pic:pic xmlns:pic="http://schemas.openxmlformats.org/drawingml/2006/picture">
+                        <pic:nvPicPr>
+                          <pic:cNvPr id="0" name="Picture 23" descr="C:\Users\NickFury\AppData\Local\Microsoft\Windows\INetCache\Content.Word\3-1-4.png"/>
+                          <pic:cNvPicPr>
+                            <a:picLocks noChangeAspect="1" noChangeArrowheads="1"/>
+                          </pic:cNvPicPr>
+                        </pic:nvPicPr>
+                        <pic:blipFill>
+                          <a:blip r:embed="rId15">
+                            <a:extLst>
+                              <a:ext uri="{28A0092B-C50C-407E-A947-70E740481C1C}">
+                                <a14:useLocalDpi xmlns:a14="http://schemas.microsoft.com/office/drawing/2010/main" val="0"/>
+                              </a:ext>
+                            </a:extLst>
+                          </a:blip>
+                          <a:srcRect/>
+                          <a:stretch>
+                            <a:fillRect/>
+                          </a:stretch>
+                        </pic:blipFill>
+                        <pic:spPr bwMode="auto">
+                          <a:xfrm>
+                            <a:off x="0" y="0"/>
+                            <a:ext cx="2183411" cy="3870162"/>
+                          </a:xfrm>
+                          <a:prstGeom prst="rect">
+                            <a:avLst/>
+                          </a:prstGeom>
+                          <a:noFill/>
+                          <a:ln>
+                            <a:noFill/>
+                          </a:ln>
+                        </pic:spPr>
+                      </pic:pic>
+                    </a:graphicData>
+                  </a:graphic>
+                </wp:inline>
+              </w:drawing>
+            </w:r>
+          </w:p>
+        </w:tc>
+        <w:tc>
+          <w:tcPr>
+            <w:tcW w:w="4414" w:type="dxa"/>
+          </w:tcPr>
+          <w:p>
+            <w:pPr>
+              <w:jc w:val="both"/>
+              <w:rPr>
+                <w:lang w:val="es-MX"/>
+              </w:rPr>
+            </w:pPr>
+            <w:r>
+              <w:rPr>
+                <w:b/>
+                <w:lang w:val="es-MX"/>
+              </w:rPr>
+              <w:t>CIERRE DE SESIÓN</w:t>
+            </w:r>
+            <w:r>
+              <w:rPr>
+                <w:lang w:val="es-MX"/>
+              </w:rPr>
+              <w:t xml:space="preserve">: </w:t>
+            </w:r>
+          </w:p>
+        </w:tc>
+      </w:tr>
+      <w:tr>
+        <w:tc>
+          <w:tcPr>
+            <w:tcW w:w="4414" w:type="dxa"/>
+          </w:tcPr>
+          <w:p>
+            <w:pPr>
+              <w:jc w:val="center"/>
+              <w:rPr>
+                <w:lang w:val="es-MX"/>
+              </w:rPr>
+            </w:pPr>
+            <w:r>
+              <w:rPr>
+                <w:noProof/>
+                <w:lang w:val="en-US"/>
+              </w:rPr>
+              <w:lastRenderedPageBreak/>
+              <w:drawing>
+                <wp:inline distT="0" distB="0" distL="0" distR="0">
+                  <wp:extent cx="2233601" cy="3941379"/>
+                  <wp:effectExtent l="0" t="0" r="0" b="2540"/>
+                  <wp:docPr id="17" name="Imagen 17" descr="C:\Users\NickFury\AppData\Local\Microsoft\Windows\INetCache\Content.Word\3-1-5.png"/>
+                  <wp:cNvGraphicFramePr>
+                    <a:graphicFrameLocks xmlns:a="http://schemas.openxmlformats.org/drawingml/2006/main" noChangeAspect="1"/>
+                  </wp:cNvGraphicFramePr>
+                  <a:graphic xmlns:a="http://schemas.openxmlformats.org/drawingml/2006/main">
+                    <a:graphicData uri="http://schemas.openxmlformats.org/drawingml/2006/picture">
+                      <pic:pic xmlns:pic="http://schemas.openxmlformats.org/drawingml/2006/picture">
+                        <pic:nvPicPr>
+                          <pic:cNvPr id="0" name="Picture 27" descr="C:\Users\NickFury\AppData\Local\Microsoft\Windows\INetCache\Content.Word\3-1-5.png"/>
+                          <pic:cNvPicPr>
+                            <a:picLocks noChangeAspect="1" noChangeArrowheads="1"/>
+                          </pic:cNvPicPr>
+                        </pic:nvPicPr>
+                        <pic:blipFill>
+                          <a:blip r:embed="rId16">
+                            <a:extLst>
+                              <a:ext uri="{28A0092B-C50C-407E-A947-70E740481C1C}">
+                                <a14:useLocalDpi xmlns:a14="http://schemas.microsoft.com/office/drawing/2010/main" val="0"/>
+                              </a:ext>
+                            </a:extLst>
+                          </a:blip>
+                          <a:srcRect/>
+                          <a:stretch>
+                            <a:fillRect/>
+                          </a:stretch>
+                        </pic:blipFill>
+                        <pic:spPr bwMode="auto">
+                          <a:xfrm>
+                            <a:off x="0" y="0"/>
+                            <a:ext cx="2243248" cy="3958402"/>
+                          </a:xfrm>
+                          <a:prstGeom prst="rect">
+                            <a:avLst/>
+                          </a:prstGeom>
+                          <a:noFill/>
+                          <a:ln>
+                            <a:noFill/>
+                          </a:ln>
+                        </pic:spPr>
+                      </pic:pic>
+                    </a:graphicData>
+                  </a:graphic>
+                </wp:inline>
+              </w:drawing>
+            </w:r>
+          </w:p>
+        </w:tc>
+        <w:tc>
+          <w:tcPr>
+            <w:tcW w:w="4414" w:type="dxa"/>
+          </w:tcPr>
+          <w:p>
+            <w:pPr>
+              <w:jc w:val="both"/>
+              <w:rPr>
+                <w:lang w:val="es-MX"/>
+              </w:rPr>
+            </w:pPr>
+            <w:r>
+              <w:rPr>
+                <w:b/>
+                <w:lang w:val="es-MX"/>
+              </w:rPr>
+              <w:t>CALIFICACIÓN</w:t>
+            </w:r>
+            <w:r>
+              <w:rPr>
+                <w:lang w:val="es-MX"/>
+              </w:rPr>
+              <w:t xml:space="preserve">: </w:t>
+            </w:r>
+          </w:p>
+        </w:tc>
+      </w:tr>
+    </w:tbl>
+    <w:p>
+      <w:pPr>
+        <w:jc w:val="both"/>
+        <w:rPr>
+          <w:lang w:val="es-MX"/>
+        </w:rPr>
+      </w:pPr>
+    </w:p>
+    <w:tbl>
+      <w:tblPr>
+        <w:tblStyle w:val="Tablaconcuadrcula"/>
+        <w:tblW w:w="0" w:type="auto"/>
+        <w:tblLook w:val="04A0" w:firstRow="1" w:lastRow="0" w:firstColumn="1" w:lastColumn="0" w:noHBand="0" w:noVBand="1"/>
+      </w:tblPr>
+      <w:tblGrid>
+        <w:gridCol w:w="4414"/>
+        <w:gridCol w:w="4414"/>
+      </w:tblGrid>
+      <w:tr>
+        <w:tc>
+          <w:tcPr>
+            <w:tcW w:w="4414" w:type="dxa"/>
+          </w:tcPr>
+          <w:p>
+            <w:pPr>
+              <w:jc w:val="center"/>
+              <w:rPr>
+                <w:lang w:val="es-MX"/>
+              </w:rPr>
+            </w:pPr>
+            <w:r>
+              <w:rPr>
+                <w:b/>
+                <w:noProof/>
+                <w:lang w:val="en-US"/>
+              </w:rPr>
+              <w:drawing>
+                <wp:inline distT="0" distB="0" distL="0" distR="0">
+                  <wp:extent cx="2244437" cy="3948556"/>
+                  <wp:effectExtent l="0" t="0" r="3810" b="0"/>
+                  <wp:docPr id="19" name="Imagen 19" descr="C:\Users\NickFury\AppData\Local\Microsoft\Windows\INetCache\Content.Word\3-2-1.png"/>
+                  <wp:cNvGraphicFramePr>
+                    <a:graphicFrameLocks xmlns:a="http://schemas.openxmlformats.org/drawingml/2006/main" noChangeAspect="1"/>
+                  </wp:cNvGraphicFramePr>
+                  <a:graphic xmlns:a="http://schemas.openxmlformats.org/drawingml/2006/main">
+                    <a:graphicData uri="http://schemas.openxmlformats.org/drawingml/2006/picture">
+                      <pic:pic xmlns:pic="http://schemas.openxmlformats.org/drawingml/2006/picture">
+                        <pic:nvPicPr>
+                          <pic:cNvPr id="0" name="Picture 30" descr="C:\Users\NickFury\AppData\Local\Microsoft\Windows\INetCache\Content.Word\3-2-1.png"/>
+                          <pic:cNvPicPr>
+                            <a:picLocks noChangeAspect="1" noChangeArrowheads="1"/>
+                          </pic:cNvPicPr>
+                        </pic:nvPicPr>
+                        <pic:blipFill>
+                          <a:blip r:embed="rId17">
+                            <a:extLst>
+                              <a:ext uri="{28A0092B-C50C-407E-A947-70E740481C1C}">
+                                <a14:useLocalDpi xmlns:a14="http://schemas.microsoft.com/office/drawing/2010/main" val="0"/>
+                              </a:ext>
+                            </a:extLst>
+                          </a:blip>
+                          <a:srcRect/>
+                          <a:stretch>
+                            <a:fillRect/>
+                          </a:stretch>
+                        </pic:blipFill>
+                        <pic:spPr bwMode="auto">
+                          <a:xfrm>
+                            <a:off x="0" y="0"/>
+                            <a:ext cx="2269567" cy="3992766"/>
+                          </a:xfrm>
+                          <a:prstGeom prst="rect">
+                            <a:avLst/>
+                          </a:prstGeom>
+                          <a:noFill/>
+                          <a:ln>
+                            <a:noFill/>
+                          </a:ln>
+                        </pic:spPr>
+                      </pic:pic>
+                    </a:graphicData>
+                  </a:graphic>
+                </wp:inline>
+              </w:drawing>
+            </w:r>
+          </w:p>
+        </w:tc>
+        <w:tc>
+          <w:tcPr>
+            <w:tcW w:w="4414" w:type="dxa"/>
+          </w:tcPr>
+          <w:p>
+            <w:pPr>
+              <w:jc w:val="both"/>
+              <w:rPr>
+                <w:lang w:val="es-MX"/>
+              </w:rPr>
+            </w:pPr>
+            <w:r>
+              <w:rPr>
+                <w:b/>
+                <w:lang w:val="es-MX"/>
+              </w:rPr>
+              <w:t>REDES SOCIALES</w:t>
+            </w:r>
+            <w:r>
+              <w:rPr>
+                <w:lang w:val="es-MX"/>
+              </w:rPr>
+              <w:t xml:space="preserve">: </w:t>
+            </w:r>
+          </w:p>
+        </w:tc>
+      </w:tr>
+      <w:tr>
+        <w:tc>
+          <w:tcPr>
+            <w:tcW w:w="4414" w:type="dxa"/>
+          </w:tcPr>
+          <w:p>
+            <w:pPr>
+              <w:jc w:val="center"/>
+              <w:rPr>
+                <w:lang w:val="es-MX"/>
+              </w:rPr>
+            </w:pPr>
+            <w:r>
+              <w:rPr>
+                <w:b/>
+                <w:noProof/>
+                <w:lang w:val="en-US"/>
+              </w:rPr>
+              <w:lastRenderedPageBreak/>
+              <w:drawing>
+                <wp:inline distT="0" distB="0" distL="0" distR="0">
+                  <wp:extent cx="2220196" cy="3878318"/>
+                  <wp:effectExtent l="0" t="0" r="8890" b="8255"/>
+                  <wp:docPr id="21" name="Imagen 21" descr="C:\Users\NickFury\AppData\Local\Microsoft\Windows\INetCache\Content.Word\3-3-A.PNG"/>
+                  <wp:cNvGraphicFramePr>
+                    <a:graphicFrameLocks xmlns:a="http://schemas.openxmlformats.org/drawingml/2006/main" noChangeAspect="1"/>
+                  </wp:cNvGraphicFramePr>
+                  <a:graphic xmlns:a="http://schemas.openxmlformats.org/drawingml/2006/main">
+                    <a:graphicData uri="http://schemas.openxmlformats.org/drawingml/2006/picture">
+                      <pic:pic xmlns:pic="http://schemas.openxmlformats.org/drawingml/2006/picture">
+                        <pic:nvPicPr>
+                          <pic:cNvPr id="0" name="Picture 33" descr="C:\Users\NickFury\AppData\Local\Microsoft\Windows\INetCache\Content.Word\3-3-A.PNG"/>
+                          <pic:cNvPicPr>
+                            <a:picLocks noChangeAspect="1" noChangeArrowheads="1"/>
+                          </pic:cNvPicPr>
+                        </pic:nvPicPr>
+                        <pic:blipFill>
+                          <a:blip r:embed="rId18">
+                            <a:extLst>
+                              <a:ext uri="{28A0092B-C50C-407E-A947-70E740481C1C}">
+                                <a14:useLocalDpi xmlns:a14="http://schemas.microsoft.com/office/drawing/2010/main" val="0"/>
+                              </a:ext>
+                            </a:extLst>
+                          </a:blip>
+                          <a:srcRect/>
+                          <a:stretch>
+                            <a:fillRect/>
+                          </a:stretch>
+                        </pic:blipFill>
+                        <pic:spPr bwMode="auto">
+                          <a:xfrm>
+                            <a:off x="0" y="0"/>
+                            <a:ext cx="2260231" cy="3948253"/>
+                          </a:xfrm>
+                          <a:prstGeom prst="rect">
+                            <a:avLst/>
+                          </a:prstGeom>
+                          <a:noFill/>
+                          <a:ln>
+                            <a:noFill/>
+                          </a:ln>
+                        </pic:spPr>
+                      </pic:pic>
+                    </a:graphicData>
+                  </a:graphic>
+                </wp:inline>
+              </w:drawing>
+            </w:r>
+          </w:p>
+        </w:tc>
+        <w:tc>
+          <w:tcPr>
+            <w:tcW w:w="4414" w:type="dxa"/>
+          </w:tcPr>
+          <w:p>
+            <w:pPr>
+              <w:jc w:val="both"/>
+              <w:rPr>
+                <w:lang w:val="es-MX"/>
+              </w:rPr>
+            </w:pPr>
+            <w:r>
+              <w:rPr>
+                <w:b/>
+                <w:lang w:val="es-MX"/>
+              </w:rPr>
+              <w:t>CALIBRACIÓN</w:t>
+            </w:r>
+            <w:r>
+              <w:rPr>
+                <w:lang w:val="es-MX"/>
+              </w:rPr>
+              <w:t xml:space="preserve">: </w:t>
+            </w:r>
+          </w:p>
+        </w:tc>
+      </w:tr>
+    </w:tbl>
+    <w:p>
+      <w:pPr>
+        <w:jc w:val="both"/>
+        <w:rPr>
+          <w:lang w:val="es-MX"/>
+        </w:rPr>
+      </w:pPr>
+    </w:p>
+    <w:tbl>
+      <w:tblPr>
+        <w:tblStyle w:val="Tablaconcuadrcula"/>
+        <w:tblW w:w="0" w:type="auto"/>
+        <w:tblLook w:val="04A0" w:firstRow="1" w:lastRow="0" w:firstColumn="1" w:lastColumn="0" w:noHBand="0" w:noVBand="1"/>
+      </w:tblPr>
+      <w:tblGrid>
+        <w:gridCol w:w="4414"/>
+        <w:gridCol w:w="4414"/>
+      </w:tblGrid>
+      <w:tr>
+        <w:tc>
+          <w:tcPr>
+            <w:tcW w:w="4414" w:type="dxa"/>
+          </w:tcPr>
+          <w:p>
+            <w:pPr>
+              <w:jc w:val="center"/>
+              <w:rPr>
+                <w:lang w:val="es-MX"/>
+              </w:rPr>
+            </w:pPr>
+            <w:r>
+              <w:rPr>
+                <w:b/>
+                <w:noProof/>
+                <w:lang w:val="en-US"/>
+              </w:rPr>
+              <w:drawing>
+                <wp:inline distT="0" distB="0" distL="0" distR="0">
+                  <wp:extent cx="2286000" cy="4021676"/>
+                  <wp:effectExtent l="0" t="0" r="0" b="0"/>
+                  <wp:docPr id="23" name="Imagen 23" descr="C:\Users\NickFury\AppData\Local\Microsoft\Windows\INetCache\Content.Word\3-3-B.PNG"/>
+                  <wp:cNvGraphicFramePr>
+                    <a:graphicFrameLocks xmlns:a="http://schemas.openxmlformats.org/drawingml/2006/main" noChangeAspect="1"/>
+                  </wp:cNvGraphicFramePr>
+                  <a:graphic xmlns:a="http://schemas.openxmlformats.org/drawingml/2006/main">
+                    <a:graphicData uri="http://schemas.openxmlformats.org/drawingml/2006/picture">
+                      <pic:pic xmlns:pic="http://schemas.openxmlformats.org/drawingml/2006/picture">
+                        <pic:nvPicPr>
+                          <pic:cNvPr id="0" name="Picture 36" descr="C:\Users\NickFury\AppData\Local\Microsoft\Windows\INetCache\Content.Word\3-3-B.PNG"/>
+                          <pic:cNvPicPr>
+                            <a:picLocks noChangeAspect="1" noChangeArrowheads="1"/>
+                          </pic:cNvPicPr>
+                        </pic:nvPicPr>
+                        <pic:blipFill>
+                          <a:blip r:embed="rId19">
+                            <a:extLst>
+                              <a:ext uri="{28A0092B-C50C-407E-A947-70E740481C1C}">
+                                <a14:useLocalDpi xmlns:a14="http://schemas.microsoft.com/office/drawing/2010/main" val="0"/>
+                              </a:ext>
+                            </a:extLst>
+                          </a:blip>
+                          <a:srcRect/>
+                          <a:stretch>
+                            <a:fillRect/>
+                          </a:stretch>
+                        </pic:blipFill>
+                        <pic:spPr bwMode="auto">
+                          <a:xfrm>
+                            <a:off x="0" y="0"/>
+                            <a:ext cx="2302333" cy="4050411"/>
+                          </a:xfrm>
+                          <a:prstGeom prst="rect">
+                            <a:avLst/>
+                          </a:prstGeom>
+                          <a:noFill/>
+                          <a:ln>
+                            <a:noFill/>
+                          </a:ln>
+                        </pic:spPr>
+                      </pic:pic>
+                    </a:graphicData>
+                  </a:graphic>
+                </wp:inline>
+              </w:drawing>
+            </w:r>
+          </w:p>
+        </w:tc>
+        <w:tc>
+          <w:tcPr>
+            <w:tcW w:w="4414" w:type="dxa"/>
+          </w:tcPr>
+          <w:p>
+            <w:pPr>
+              <w:jc w:val="both"/>
+              <w:rPr>
+                <w:lang w:val="es-MX"/>
+              </w:rPr>
+            </w:pPr>
+            <w:r>
+              <w:rPr>
+                <w:b/>
+                <w:lang w:val="es-MX"/>
+              </w:rPr>
+              <w:t>UBICACIÓN</w:t>
+            </w:r>
+            <w:r>
+              <w:rPr>
+                <w:lang w:val="es-MX"/>
+              </w:rPr>
+              <w:t xml:space="preserve">: </w:t>
+            </w:r>
+          </w:p>
+        </w:tc>
+      </w:tr>
+      <w:tr>
+        <w:tc>
+          <w:tcPr>
+            <w:tcW w:w="4414" w:type="dxa"/>
+          </w:tcPr>
+          <w:p>
+            <w:pPr>
+              <w:jc w:val="center"/>
+              <w:rPr>
+                <w:lang w:val="es-MX"/>
+              </w:rPr>
+            </w:pPr>
+            <w:r>
+              <w:rPr>
+                <w:b/>
+                <w:noProof/>
+                <w:lang w:val="en-US"/>
+              </w:rPr>
+              <w:lastRenderedPageBreak/>
+              <w:drawing>
+                <wp:inline distT="0" distB="0" distL="0" distR="0">
+                  <wp:extent cx="2207950" cy="3894083"/>
+                  <wp:effectExtent l="0" t="0" r="1905" b="0"/>
+                  <wp:docPr id="26" name="Imagen 26" descr="C:\Users\NickFury\AppData\Local\Microsoft\Windows\INetCache\Content.Word\3-3-C.PNG"/>
+                  <wp:cNvGraphicFramePr>
+                    <a:graphicFrameLocks xmlns:a="http://schemas.openxmlformats.org/drawingml/2006/main" noChangeAspect="1"/>
+                  </wp:cNvGraphicFramePr>
+                  <a:graphic xmlns:a="http://schemas.openxmlformats.org/drawingml/2006/main">
+                    <a:graphicData uri="http://schemas.openxmlformats.org/drawingml/2006/picture">
+                      <pic:pic xmlns:pic="http://schemas.openxmlformats.org/drawingml/2006/picture">
+                        <pic:nvPicPr>
+                          <pic:cNvPr id="0" name="Picture 39" descr="C:\Users\NickFury\AppData\Local\Microsoft\Windows\INetCache\Content.Word\3-3-C.PNG"/>
+                          <pic:cNvPicPr>
+                            <a:picLocks noChangeAspect="1" noChangeArrowheads="1"/>
+                          </pic:cNvPicPr>
+                        </pic:nvPicPr>
+                        <pic:blipFill>
+                          <a:blip r:embed="rId20">
+                            <a:extLst>
+                              <a:ext uri="{28A0092B-C50C-407E-A947-70E740481C1C}">
+                                <a14:useLocalDpi xmlns:a14="http://schemas.microsoft.com/office/drawing/2010/main" val="0"/>
+                              </a:ext>
+                            </a:extLst>
+                          </a:blip>
+                          <a:srcRect/>
+                          <a:stretch>
+                            <a:fillRect/>
+                          </a:stretch>
+                        </pic:blipFill>
+                        <pic:spPr bwMode="auto">
+                          <a:xfrm>
+                            <a:off x="0" y="0"/>
+                            <a:ext cx="2233838" cy="3939741"/>
+                          </a:xfrm>
+                          <a:prstGeom prst="rect">
+                            <a:avLst/>
+                          </a:prstGeom>
+                          <a:noFill/>
+                          <a:ln>
+                            <a:noFill/>
+                          </a:ln>
+                        </pic:spPr>
+                      </pic:pic>
+                    </a:graphicData>
+                  </a:graphic>
+                </wp:inline>
+              </w:drawing>
+            </w:r>
+          </w:p>
+        </w:tc>
+        <w:tc>
+          <w:tcPr>
+            <w:tcW w:w="4414" w:type="dxa"/>
+          </w:tcPr>
+          <w:p>
+            <w:pPr>
+              <w:jc w:val="both"/>
+              <w:rPr>
+                <w:lang w:val="es-MX"/>
+              </w:rPr>
+            </w:pPr>
+            <w:r>
+              <w:rPr>
+                <w:b/>
+                <w:lang w:val="es-MX"/>
+              </w:rPr>
+              <w:t xml:space="preserve">LISTADO HISTORICO </w:t>
+            </w:r>
+            <w:r>
+              <w:rPr>
+                <w:b/>
+                <w:lang w:val="es-MX"/>
+              </w:rPr>
+              <w:t>CALIBRACIÓN</w:t>
+            </w:r>
+            <w:r>
+              <w:rPr>
+                <w:lang w:val="es-MX"/>
+              </w:rPr>
+              <w:t xml:space="preserve">: </w:t>
+            </w:r>
+          </w:p>
+        </w:tc>
+      </w:tr>
+    </w:tbl>
+    <w:p>
+      <w:pPr>
+        <w:jc w:val="both"/>
+        <w:rPr>
+          <w:lang w:val="es-MX"/>
+        </w:rPr>
+      </w:pPr>
+    </w:p>
+    <w:tbl>
+      <w:tblPr>
+        <w:tblStyle w:val="Tablaconcuadrcula"/>
+        <w:tblW w:w="0" w:type="auto"/>
+        <w:tblLook w:val="04A0" w:firstRow="1" w:lastRow="0" w:firstColumn="1" w:lastColumn="0" w:noHBand="0" w:noVBand="1"/>
+      </w:tblPr>
+      <w:tblGrid>
+        <w:gridCol w:w="4414"/>
+        <w:gridCol w:w="4414"/>
+      </w:tblGrid>
+      <w:tr>
+        <w:tc>
+          <w:tcPr>
+            <w:tcW w:w="4414" w:type="dxa"/>
+          </w:tcPr>
+          <w:p>
+            <w:pPr>
+              <w:jc w:val="center"/>
+              <w:rPr>
+                <w:lang w:val="es-MX"/>
+              </w:rPr>
+            </w:pPr>
+            <w:r>
+              <w:rPr>
+                <w:b/>
+                <w:noProof/>
+                <w:lang w:val="en-US"/>
+              </w:rPr>
+              <w:drawing>
+                <wp:inline distT="0" distB="0" distL="0" distR="0">
+                  <wp:extent cx="2234767" cy="3941380"/>
+                  <wp:effectExtent l="0" t="0" r="0" b="2540"/>
+                  <wp:docPr id="27" name="Imagen 27" descr="C:\Users\NickFury\AppData\Local\Microsoft\Windows\INetCache\Content.Word\3-3-D.PNG"/>
+                  <wp:cNvGraphicFramePr>
+                    <a:graphicFrameLocks xmlns:a="http://schemas.openxmlformats.org/drawingml/2006/main" noChangeAspect="1"/>
+                  </wp:cNvGraphicFramePr>
+                  <a:graphic xmlns:a="http://schemas.openxmlformats.org/drawingml/2006/main">
+                    <a:graphicData uri="http://schemas.openxmlformats.org/drawingml/2006/picture">
+                      <pic:pic xmlns:pic="http://schemas.openxmlformats.org/drawingml/2006/picture">
+                        <pic:nvPicPr>
+                          <pic:cNvPr id="0" name="Picture 42" descr="C:\Users\NickFury\AppData\Local\Microsoft\Windows\INetCache\Content.Word\3-3-D.PNG"/>
+                          <pic:cNvPicPr>
+                            <a:picLocks noChangeAspect="1" noChangeArrowheads="1"/>
+                          </pic:cNvPicPr>
+                        </pic:nvPicPr>
+                        <pic:blipFill>
+                          <a:blip r:embed="rId21">
+                            <a:extLst>
+                              <a:ext uri="{28A0092B-C50C-407E-A947-70E740481C1C}">
+                                <a14:useLocalDpi xmlns:a14="http://schemas.microsoft.com/office/drawing/2010/main" val="0"/>
+                              </a:ext>
+                            </a:extLst>
+                          </a:blip>
+                          <a:srcRect/>
+                          <a:stretch>
+                            <a:fillRect/>
+                          </a:stretch>
+                        </pic:blipFill>
+                        <pic:spPr bwMode="auto">
+                          <a:xfrm>
+                            <a:off x="0" y="0"/>
+                            <a:ext cx="2251279" cy="3970501"/>
+                          </a:xfrm>
+                          <a:prstGeom prst="rect">
+                            <a:avLst/>
+                          </a:prstGeom>
+                          <a:noFill/>
+                          <a:ln>
+                            <a:noFill/>
+                          </a:ln>
+                        </pic:spPr>
+                      </pic:pic>
+                    </a:graphicData>
+                  </a:graphic>
+                </wp:inline>
+              </w:drawing>
+            </w:r>
+          </w:p>
+        </w:tc>
+        <w:tc>
+          <w:tcPr>
+            <w:tcW w:w="4414" w:type="dxa"/>
+          </w:tcPr>
+          <w:p>
+            <w:pPr>
+              <w:jc w:val="both"/>
+              <w:rPr>
+                <w:lang w:val="es-MX"/>
+              </w:rPr>
+            </w:pPr>
+            <w:r>
+              <w:rPr>
+                <w:b/>
+                <w:lang w:val="es-MX"/>
+              </w:rPr>
+              <w:t>INFORMACIÓN CO</w:t>
+            </w:r>
+            <w:bookmarkStart w:id="0" w:name="_GoBack"/>
+            <w:bookmarkEnd w:id="0"/>
+            <w:r>
+              <w:rPr>
+                <w:b/>
+                <w:lang w:val="es-MX"/>
+              </w:rPr>
+              <w:t>MPLETA DEL REGISTRO</w:t>
+            </w:r>
+            <w:r>
+              <w:rPr>
+                <w:lang w:val="es-MX"/>
+              </w:rPr>
+              <w:t xml:space="preserve">: </w:t>
+            </w:r>
+          </w:p>
+        </w:tc>
+      </w:tr>
+      <w:tr>
+        <w:tc>
+          <w:tcPr>
+            <w:tcW w:w="4414" w:type="dxa"/>
+          </w:tcPr>
+          <w:p>
+            <w:pPr>
+              <w:jc w:val="center"/>
+              <w:rPr>
+                <w:lang w:val="es-MX"/>
+              </w:rPr>
+            </w:pPr>
+            <w:r>
+              <w:rPr>
+                <w:b/>
+                <w:noProof/>
+                <w:lang w:val="en-US"/>
+              </w:rPr>
+              <w:lastRenderedPageBreak/>
+              <w:drawing>
+                <wp:inline distT="0" distB="0" distL="0" distR="0">
+                  <wp:extent cx="2222938" cy="3954198"/>
+                  <wp:effectExtent l="0" t="0" r="6350" b="8255"/>
+                  <wp:docPr id="31" name="Imagen 31" descr="C:\Users\NickFury\AppData\Local\Microsoft\Windows\INetCache\Content.Word\3-4-A.PNG"/>
+                  <wp:cNvGraphicFramePr>
+                    <a:graphicFrameLocks xmlns:a="http://schemas.openxmlformats.org/drawingml/2006/main" noChangeAspect="1"/>
+                  </wp:cNvGraphicFramePr>
+                  <a:graphic xmlns:a="http://schemas.openxmlformats.org/drawingml/2006/main">
+                    <a:graphicData uri="http://schemas.openxmlformats.org/drawingml/2006/picture">
+                      <pic:pic xmlns:pic="http://schemas.openxmlformats.org/drawingml/2006/picture">
+                        <pic:nvPicPr>
+                          <pic:cNvPr id="0" name="Picture 45" descr="C:\Users\NickFury\AppData\Local\Microsoft\Windows\INetCache\Content.Word\3-4-A.PNG"/>
+                          <pic:cNvPicPr>
+                            <a:picLocks noChangeAspect="1" noChangeArrowheads="1"/>
+                          </pic:cNvPicPr>
+                        </pic:nvPicPr>
+                        <pic:blipFill>
+                          <a:blip r:embed="rId22">
+                            <a:extLst>
+                              <a:ext uri="{28A0092B-C50C-407E-A947-70E740481C1C}">
+                                <a14:useLocalDpi xmlns:a14="http://schemas.microsoft.com/office/drawing/2010/main" val="0"/>
+                              </a:ext>
+                            </a:extLst>
+                          </a:blip>
+                          <a:srcRect/>
+                          <a:stretch>
+                            <a:fillRect/>
+                          </a:stretch>
+                        </pic:blipFill>
+                        <pic:spPr bwMode="auto">
+                          <a:xfrm>
+                            <a:off x="0" y="0"/>
+                            <a:ext cx="2250898" cy="4003933"/>
+                          </a:xfrm>
+                          <a:prstGeom prst="rect">
+                            <a:avLst/>
+                          </a:prstGeom>
+                          <a:noFill/>
+                          <a:ln>
+                            <a:noFill/>
+                          </a:ln>
+                        </pic:spPr>
+                      </pic:pic>
+                    </a:graphicData>
+                  </a:graphic>
+                </wp:inline>
+              </w:drawing>
+            </w:r>
+          </w:p>
+        </w:tc>
+        <w:tc>
+          <w:tcPr>
+            <w:tcW w:w="4414" w:type="dxa"/>
+          </w:tcPr>
+          <w:p>
+            <w:pPr>
+              <w:jc w:val="both"/>
+              <w:rPr>
+                <w:lang w:val="es-MX"/>
+              </w:rPr>
+            </w:pPr>
+            <w:r>
+              <w:rPr>
+                <w:b/>
+                <w:lang w:val="es-MX"/>
+              </w:rPr>
+              <w:t>REGISTROS DE SUERTES</w:t>
+            </w:r>
+            <w:r>
+              <w:rPr>
+                <w:lang w:val="es-MX"/>
+              </w:rPr>
+              <w:t xml:space="preserve">: </w:t>
+            </w:r>
+          </w:p>
+        </w:tc>
+      </w:tr>
+    </w:tbl>
+    <w:p>
+      <w:pPr>
+        <w:jc w:val="both"/>
+        <w:rPr>
+          <w:lang w:val="es-MX"/>
+        </w:rPr>
+      </w:pPr>
+    </w:p>
+    <w:tbl>
+      <w:tblPr>
+        <w:tblStyle w:val="Tablaconcuadrcula"/>
+        <w:tblW w:w="0" w:type="auto"/>
+        <w:tblLook w:val="04A0" w:firstRow="1" w:lastRow="0" w:firstColumn="1" w:lastColumn="0" w:noHBand="0" w:noVBand="1"/>
+      </w:tblPr>
+      <w:tblGrid>
+        <w:gridCol w:w="4414"/>
+        <w:gridCol w:w="4414"/>
+      </w:tblGrid>
+      <w:tr>
+        <w:tc>
+          <w:tcPr>
+            <w:tcW w:w="4414" w:type="dxa"/>
+          </w:tcPr>
+          <w:p>
+            <w:pPr>
+              <w:jc w:val="center"/>
+              <w:rPr>
+                <w:lang w:val="es-MX"/>
+              </w:rPr>
+            </w:pPr>
+            <w:r>
+              <w:rPr>
+                <w:noProof/>
+                <w:lang w:val="en-US"/>
+              </w:rPr>
+              <w:drawing>
+                <wp:inline distT="0" distB="0" distL="0" distR="0">
+                  <wp:extent cx="2241799" cy="3941380"/>
+                  <wp:effectExtent l="0" t="0" r="6350" b="2540"/>
+                  <wp:docPr id="33" name="Imagen 33" descr="C:\Users\NickFury\AppData\Local\Microsoft\Windows\INetCache\Content.Word\3-4-B.PNG"/>
+                  <wp:cNvGraphicFramePr>
+                    <a:graphicFrameLocks xmlns:a="http://schemas.openxmlformats.org/drawingml/2006/main" noChangeAspect="1"/>
+                  </wp:cNvGraphicFramePr>
+                  <a:graphic xmlns:a="http://schemas.openxmlformats.org/drawingml/2006/main">
+                    <a:graphicData uri="http://schemas.openxmlformats.org/drawingml/2006/picture">
+                      <pic:pic xmlns:pic="http://schemas.openxmlformats.org/drawingml/2006/picture">
+                        <pic:nvPicPr>
+                          <pic:cNvPr id="0" name="Picture 51" descr="C:\Users\NickFury\AppData\Local\Microsoft\Windows\INetCache\Content.Word\3-4-B.PNG"/>
+                          <pic:cNvPicPr>
+                            <a:picLocks noChangeAspect="1" noChangeArrowheads="1"/>
+                          </pic:cNvPicPr>
+                        </pic:nvPicPr>
+                        <pic:blipFill>
+                          <a:blip r:embed="rId23">
+                            <a:extLst>
+                              <a:ext uri="{28A0092B-C50C-407E-A947-70E740481C1C}">
+                                <a14:useLocalDpi xmlns:a14="http://schemas.microsoft.com/office/drawing/2010/main" val="0"/>
+                              </a:ext>
+                            </a:extLst>
+                          </a:blip>
+                          <a:srcRect/>
+                          <a:stretch>
+                            <a:fillRect/>
+                          </a:stretch>
+                        </pic:blipFill>
+                        <pic:spPr bwMode="auto">
+                          <a:xfrm>
+                            <a:off x="0" y="0"/>
+                            <a:ext cx="2263006" cy="3978664"/>
+                          </a:xfrm>
+                          <a:prstGeom prst="rect">
+                            <a:avLst/>
+                          </a:prstGeom>
+                          <a:noFill/>
+                          <a:ln>
+                            <a:noFill/>
+                          </a:ln>
+                        </pic:spPr>
+                      </pic:pic>
+                    </a:graphicData>
+                  </a:graphic>
+                </wp:inline>
+              </w:drawing>
+            </w:r>
+          </w:p>
+        </w:tc>
+        <w:tc>
+          <w:tcPr>
+            <w:tcW w:w="4414" w:type="dxa"/>
+          </w:tcPr>
+          <w:p>
+            <w:pPr>
+              <w:jc w:val="both"/>
+              <w:rPr>
+                <w:lang w:val="es-MX"/>
+              </w:rPr>
+            </w:pPr>
+            <w:r>
+              <w:rPr>
+                <w:b/>
+                <w:lang w:val="es-MX"/>
+              </w:rPr>
+              <w:t>LISTADO HISTORICO DE SUERTES ABONADAS</w:t>
+            </w:r>
+            <w:r>
+              <w:rPr>
+                <w:lang w:val="es-MX"/>
+              </w:rPr>
+              <w:t xml:space="preserve">: </w:t>
+            </w:r>
+          </w:p>
+        </w:tc>
+      </w:tr>
+      <w:tr>
+        <w:tc>
+          <w:tcPr>
+            <w:tcW w:w="4414" w:type="dxa"/>
+          </w:tcPr>
+          <w:p>
+            <w:pPr>
+              <w:jc w:val="center"/>
+              <w:rPr>
+                <w:lang w:val="es-MX"/>
+              </w:rPr>
+            </w:pPr>
+            <w:r>
+              <w:rPr>
+                <w:noProof/>
+                <w:lang w:val="en-US"/>
+              </w:rPr>
+              <w:lastRenderedPageBreak/>
+              <w:drawing>
+                <wp:inline distT="0" distB="0" distL="0" distR="0">
+                  <wp:extent cx="2238703" cy="3935936"/>
+                  <wp:effectExtent l="0" t="0" r="9525" b="7620"/>
+                  <wp:docPr id="35" name="Imagen 35" descr="C:\Users\NickFury\AppData\Local\Microsoft\Windows\INetCache\Content.Word\3-4-C.PNG"/>
+                  <wp:cNvGraphicFramePr>
+                    <a:graphicFrameLocks xmlns:a="http://schemas.openxmlformats.org/drawingml/2006/main" noChangeAspect="1"/>
+                  </wp:cNvGraphicFramePr>
+                  <a:graphic xmlns:a="http://schemas.openxmlformats.org/drawingml/2006/main">
+                    <a:graphicData uri="http://schemas.openxmlformats.org/drawingml/2006/picture">
+                      <pic:pic xmlns:pic="http://schemas.openxmlformats.org/drawingml/2006/picture">
+                        <pic:nvPicPr>
+                          <pic:cNvPr id="0" name="Picture 54" descr="C:\Users\NickFury\AppData\Local\Microsoft\Windows\INetCache\Content.Word\3-4-C.PNG"/>
+                          <pic:cNvPicPr>
+                            <a:picLocks noChangeAspect="1" noChangeArrowheads="1"/>
+                          </pic:cNvPicPr>
+                        </pic:nvPicPr>
+                        <pic:blipFill>
+                          <a:blip r:embed="rId24">
+                            <a:extLst>
+                              <a:ext uri="{28A0092B-C50C-407E-A947-70E740481C1C}">
+                                <a14:useLocalDpi xmlns:a14="http://schemas.microsoft.com/office/drawing/2010/main" val="0"/>
+                              </a:ext>
+                            </a:extLst>
+                          </a:blip>
+                          <a:srcRect/>
+                          <a:stretch>
+                            <a:fillRect/>
+                          </a:stretch>
+                        </pic:blipFill>
+                        <pic:spPr bwMode="auto">
+                          <a:xfrm>
+                            <a:off x="0" y="0"/>
+                            <a:ext cx="2250362" cy="3956434"/>
+                          </a:xfrm>
+                          <a:prstGeom prst="rect">
+                            <a:avLst/>
+                          </a:prstGeom>
+                          <a:noFill/>
+                          <a:ln>
+                            <a:noFill/>
+                          </a:ln>
+                        </pic:spPr>
+                      </pic:pic>
+                    </a:graphicData>
+                  </a:graphic>
+                </wp:inline>
+              </w:drawing>
+            </w:r>
+          </w:p>
+        </w:tc>
+        <w:tc>
+          <w:tcPr>
+            <w:tcW w:w="4414" w:type="dxa"/>
+          </w:tcPr>
+          <w:p>
+            <w:pPr>
+              <w:jc w:val="both"/>
+              <w:rPr>
+                <w:lang w:val="es-MX"/>
+              </w:rPr>
+            </w:pPr>
+            <w:r>
+              <w:rPr>
+                <w:b/>
+                <w:lang w:val="es-MX"/>
+              </w:rPr>
+              <w:t>INFORMACIÓN COMPLETA DE LA SUERTE ABONADA</w:t>
+            </w:r>
+            <w:r>
+              <w:rPr>
+                <w:lang w:val="es-MX"/>
+              </w:rPr>
+              <w:t xml:space="preserve">: </w:t>
+            </w:r>
+          </w:p>
+        </w:tc>
+      </w:tr>
+    </w:tbl>
+    <w:p>
+      <w:pPr>
+        <w:jc w:val="both"/>
+      </w:pPr>
+    </w:p>
+    <w:p>
+      <w:pPr>
+        <w:jc w:val="both"/>
+        <w:rPr>
+          <w:lang w:val="es-MX"/>
+        </w:rPr>
+      </w:pPr>
+    </w:p>
+    <w:p>
+      <w:pPr>
+        <w:jc w:val="both"/>
+        <w:rPr>
+          <w:lang w:val="es-MX"/>
+        </w:rPr>
+      </w:pPr>
     </w:p>
     <w:p>
       <w:pPr>

</xml_diff>

<commit_message>
Actualización final del documento
</commit_message>
<xml_diff>
--- a/PLANTEAMIENTO DEL PROBLEMA.docx
+++ b/PLANTEAMIENTO DEL PROBLEMA.docx
@@ -20,12 +20,12 @@
           <wp:anchor distT="0" distB="0" distL="114300" distR="114300" simplePos="0" relativeHeight="251658240" behindDoc="0" locked="0" layoutInCell="1" allowOverlap="1" wp14:anchorId="5D6FDDEC" wp14:editId="27A18991">
             <wp:simplePos x="0" y="0"/>
             <wp:positionH relativeFrom="column">
-              <wp:posOffset>5161258</wp:posOffset>
+              <wp:posOffset>5201395</wp:posOffset>
             </wp:positionH>
             <wp:positionV relativeFrom="paragraph">
-              <wp:posOffset>-726483</wp:posOffset>
+              <wp:posOffset>-724866</wp:posOffset>
             </wp:positionV>
-            <wp:extent cx="1246604" cy="1009190"/>
+            <wp:extent cx="1206632" cy="1009015"/>
             <wp:effectExtent l="0" t="0" r="0" b="635"/>
             <wp:wrapNone/>
             <wp:docPr id="1" name="Imagen 1" descr="C:\Users\NickFury\AppData\Local\Microsoft\Windows\INetCache\Content.Word\LOGO USC.PNG"/>
@@ -57,7 +57,7 @@
                   <pic:spPr bwMode="auto">
                     <a:xfrm>
                       <a:off x="0" y="0"/>
-                      <a:ext cx="1246604" cy="1009190"/>
+                      <a:ext cx="1208705" cy="1010749"/>
                     </a:xfrm>
                     <a:prstGeom prst="rect">
                       <a:avLst/>
@@ -120,6 +120,8 @@
           <w:lang w:val="es-MX"/>
         </w:rPr>
       </w:pPr>
+      <w:bookmarkStart w:id="0" w:name="_GoBack"/>
+      <w:bookmarkEnd w:id="0"/>
     </w:p>
     <w:p>
       <w:pPr>
@@ -4705,16 +4707,32 @@
               <w:rPr>
                 <w:lang w:val="es-MX"/>
               </w:rPr>
-              <w:t>cuando se presiona sobre algún registro aparece una ventana emergente que muestra toda la información al detalle, un botón para compartir de forma puntal. Se requiere también que exista una forma de editar los registros.</w:t>
-            </w:r>
-            <w:r>
-              <w:rPr>
-                <w:lang w:val="es-MX"/>
-              </w:rPr>
-              <w:t xml:space="preserve"> Con la presión fura del cuadro se cierra el dialogo.</w:t>
-            </w:r>
-            <w:bookmarkStart w:id="0" w:name="_GoBack"/>
-            <w:bookmarkEnd w:id="0"/>
+              <w:t>C</w:t>
+            </w:r>
+            <w:r>
+              <w:rPr>
+                <w:lang w:val="es-MX"/>
+              </w:rPr>
+              <w:t>uando se presiona sobre algún registro aparece una ventana emergente que muestra toda la información al detalle, un botón para compartir de forma puntal. Se requiere también que exista una forma de editar los registros.</w:t>
+            </w:r>
+            <w:r>
+              <w:rPr>
+                <w:lang w:val="es-MX"/>
+              </w:rPr>
+              <w:t xml:space="preserve"> Con la presión fu</w:t>
+            </w:r>
+            <w:r>
+              <w:rPr>
+                <w:lang w:val="es-MX"/>
+              </w:rPr>
+              <w:t>e</w:t>
+            </w:r>
+            <w:r>
+              <w:rPr>
+                <w:lang w:val="es-MX"/>
+              </w:rPr>
+              <w:t>ra del cuadro se cierra el dialogo.</w:t>
+            </w:r>
           </w:p>
         </w:tc>
       </w:tr>
@@ -4938,6 +4956,46 @@
               </w:rPr>
               <w:t xml:space="preserve">: </w:t>
             </w:r>
+            <w:r>
+              <w:rPr>
+                <w:lang w:val="es-MX"/>
+              </w:rPr>
+              <w:t xml:space="preserve"> </w:t>
+            </w:r>
+            <w:r>
+              <w:rPr>
+                <w:lang w:val="es-MX"/>
+              </w:rPr>
+              <w:t xml:space="preserve">Cuenta con un listado y una barra vertical deslizable, el cual automáticamente es actualizado con la comunicación a la base de datos, empela un método </w:t>
+            </w:r>
+            <w:proofErr w:type="spellStart"/>
+            <w:r>
+              <w:rPr>
+                <w:lang w:val="es-MX"/>
+              </w:rPr>
+              <w:t>Get</w:t>
+            </w:r>
+            <w:proofErr w:type="spellEnd"/>
+            <w:r>
+              <w:rPr>
+                <w:lang w:val="es-MX"/>
+              </w:rPr>
+              <w:t xml:space="preserve"> </w:t>
+            </w:r>
+            <w:proofErr w:type="spellStart"/>
+            <w:r>
+              <w:rPr>
+                <w:lang w:val="es-MX"/>
+              </w:rPr>
+              <w:t>All</w:t>
+            </w:r>
+            <w:proofErr w:type="spellEnd"/>
+            <w:r>
+              <w:rPr>
+                <w:lang w:val="es-MX"/>
+              </w:rPr>
+              <w:t>. Se organiza de más actualizado al más antiguo.</w:t>
+            </w:r>
           </w:p>
         </w:tc>
       </w:tr>
@@ -5033,6 +5091,12 @@
                 <w:lang w:val="es-MX"/>
               </w:rPr>
               <w:t xml:space="preserve">: </w:t>
+            </w:r>
+            <w:r>
+              <w:rPr>
+                <w:lang w:val="es-MX"/>
+              </w:rPr>
+              <w:t>Cuando se presiona sobre algún registro aparece una ventana emergente que muestra toda la información al detalle, un botón para compartir de forma puntal. Se requiere también que exista una forma de editar los registros. Con la presión fuera del cuadro se cierra el dialogo.</w:t>
             </w:r>
           </w:p>
         </w:tc>

</xml_diff>

<commit_message>
Update PLANTEAMIENTO DEL PROBLEMA.docx
</commit_message>
<xml_diff>
--- a/PLANTEAMIENTO DEL PROBLEMA.docx
+++ b/PLANTEAMIENTO DEL PROBLEMA.docx
@@ -120,8 +120,6 @@
           <w:lang w:val="es-MX"/>
         </w:rPr>
       </w:pPr>
-      <w:bookmarkStart w:id="0" w:name="_GoBack"/>
-      <w:bookmarkEnd w:id="0"/>
     </w:p>
     <w:p>
       <w:pPr>
@@ -2497,6 +2495,105 @@
           <w:lang w:val="es-MX"/>
         </w:rPr>
       </w:pPr>
+    </w:p>
+    <w:p>
+      <w:pPr>
+        <w:pStyle w:val="Prrafodelista"/>
+        <w:numPr>
+          <w:ilvl w:val="2"/>
+          <w:numId w:val="2"/>
+        </w:numPr>
+        <w:jc w:val="both"/>
+        <w:rPr>
+          <w:lang w:val="es-MX"/>
+        </w:rPr>
+      </w:pPr>
+      <w:r>
+        <w:rPr>
+          <w:b/>
+          <w:i/>
+          <w:lang w:val="es-MX"/>
+        </w:rPr>
+        <w:t>GitHub</w:t>
+      </w:r>
+      <w:r>
+        <w:rPr>
+          <w:lang w:val="es-MX"/>
+        </w:rPr>
+        <w:t xml:space="preserve"> </w:t>
+      </w:r>
+      <w:bookmarkStart w:id="0" w:name="_GoBack"/>
+      <w:bookmarkEnd w:id="0"/>
+      <w:r>
+        <w:rPr>
+          <w:lang w:val="es-MX"/>
+        </w:rPr>
+        <w:t xml:space="preserve">es una plataforma de alojamiento, propiedad de Microsoft, que ofrece a los desarrolladores la posibilidad de crear repositorios de código y guardarlos en la nube de forma segura, usando un sistema de control de versiones llamado </w:t>
+      </w:r>
+      <w:proofErr w:type="spellStart"/>
+      <w:r>
+        <w:rPr>
+          <w:lang w:val="es-MX"/>
+        </w:rPr>
+        <w:t>Git</w:t>
+      </w:r>
+      <w:proofErr w:type="spellEnd"/>
+      <w:r>
+        <w:rPr>
+          <w:lang w:val="es-MX"/>
+        </w:rPr>
+        <w:t>.</w:t>
+      </w:r>
+      <w:r>
+        <w:rPr>
+          <w:lang w:val="es-MX"/>
+        </w:rPr>
+        <w:t xml:space="preserve"> </w:t>
+      </w:r>
+      <w:r>
+        <w:rPr>
+          <w:lang w:val="es-MX"/>
+        </w:rPr>
+        <w:t>Facilita la organización de proyectos y permite la colaboración de varios desarrolladores en tiempo real. Es decir, nos permite centralizar el contenido del repositorio para poder colaborar con los otros miembros de nuestra organización.</w:t>
+      </w:r>
+      <w:r>
+        <w:rPr>
+          <w:lang w:val="es-MX"/>
+        </w:rPr>
+        <w:t xml:space="preserve"> </w:t>
+      </w:r>
+      <w:r>
+        <w:rPr>
+          <w:lang w:val="es-MX"/>
+        </w:rPr>
+        <w:t xml:space="preserve">GitHub </w:t>
+      </w:r>
+      <w:r>
+        <w:rPr>
+          <w:lang w:val="es-MX"/>
+        </w:rPr>
+        <w:t>está</w:t>
+      </w:r>
+      <w:r>
+        <w:rPr>
+          <w:lang w:val="es-MX"/>
+        </w:rPr>
+        <w:t xml:space="preserve"> basada en el sistema de control de versiones distribuida de </w:t>
+      </w:r>
+      <w:proofErr w:type="spellStart"/>
+      <w:r>
+        <w:rPr>
+          <w:lang w:val="es-MX"/>
+        </w:rPr>
+        <w:t>Git</w:t>
+      </w:r>
+      <w:proofErr w:type="spellEnd"/>
+      <w:r>
+        <w:rPr>
+          <w:lang w:val="es-MX"/>
+        </w:rPr>
+        <w:t>, por lo que se puede contar con sus funciones y herramientas, aunque GitHub ofrece varias opciones adicionales y su interfaz es mucho más fácil de manejar, por lo que no es absolutamente necesario que las personas que lo usan tengan un gran conocimiento técnico. Aquí puedes conocer más sobre su historia.</w:t>
+      </w:r>
     </w:p>
     <w:p>
       <w:pPr>
@@ -3685,7 +3782,7 @@
                   <v:path o:extrusionok="f" gradientshapeok="t" o:connecttype="rect"/>
                   <o:lock v:ext="edit" aspectratio="t"/>
                 </v:shapetype>
-                <v:shape id="_x0000_i1025" type="#_x0000_t75" style="width:176.55pt;height:310.55pt">
+                <v:shape id="_x0000_i1025" type="#_x0000_t75" style="width:176.25pt;height:310.5pt">
                   <v:imagedata r:id="rId13" o:title="3-1-2"/>
                 </v:shape>
               </w:pict>
@@ -3744,7 +3841,7 @@
               </w:rPr>
               <w:lastRenderedPageBreak/>
               <w:pict>
-                <v:shape id="_x0000_i1026" type="#_x0000_t75" style="width:177.2pt;height:312.4pt">
+                <v:shape id="_x0000_i1026" type="#_x0000_t75" style="width:177pt;height:312pt">
                   <v:imagedata r:id="rId14" o:title="3-1-3"/>
                 </v:shape>
               </w:pict>
@@ -4960,13 +5057,7 @@
               <w:rPr>
                 <w:lang w:val="es-MX"/>
               </w:rPr>
-              <w:t xml:space="preserve"> </w:t>
-            </w:r>
-            <w:r>
-              <w:rPr>
-                <w:lang w:val="es-MX"/>
-              </w:rPr>
-              <w:t xml:space="preserve">Cuenta con un listado y una barra vertical deslizable, el cual automáticamente es actualizado con la comunicación a la base de datos, empela un método </w:t>
+              <w:t xml:space="preserve"> Cuenta con un listado y una barra vertical deslizable, el cual automáticamente es actualizado con la comunicación a la base de datos, empela un método </w:t>
             </w:r>
             <w:proofErr w:type="spellStart"/>
             <w:r>

</xml_diff>